<commit_message>
mudança na tabela de funções
</commit_message>
<xml_diff>
--- a/ERS/ERSSistemaUnicodeGestão.docx
+++ b/ERS/ERSSistemaUnicodeGestão.docx
@@ -7706,10 +7706,16 @@
               <w:jc w:val="left"/>
             </w:pPr>
             <w:r>
-              <w:t xml:space="preserve">Gerenciar </w:t>
-            </w:r>
-            <w:r>
-              <w:t>Colaborador</w:t>
+              <w:t>Entrar no Sistema</w:t>
+            </w:r>
+            <w:r>
+              <w:t xml:space="preserve"> (logi</w:t>
+            </w:r>
+            <w:r>
+              <w:t>n</w:t>
+            </w:r>
+            <w:r>
+              <w:t>)</w:t>
             </w:r>
           </w:p>
         </w:tc>
@@ -7780,22 +7786,7 @@
               <w:jc w:val="left"/>
             </w:pPr>
             <w:r>
-              <w:t xml:space="preserve">Entrar no </w:t>
-            </w:r>
-            <w:r>
-              <w:t>Sistema</w:t>
-            </w:r>
-            <w:r>
-              <w:t xml:space="preserve"> (</w:t>
-            </w:r>
-            <w:r>
-              <w:t>login</w:t>
-            </w:r>
-            <w:r>
-              <w:t xml:space="preserve"> do colaborador</w:t>
-            </w:r>
-            <w:r>
-              <w:t>)</w:t>
+              <w:t>Gerenciar Colaborador</w:t>
             </w:r>
           </w:p>
         </w:tc>
@@ -8010,6 +8001,9 @@
             <w:r>
               <w:t>Colaborador</w:t>
             </w:r>
+            <w:r>
+              <w:t xml:space="preserve"> </w:t>
+            </w:r>
           </w:p>
         </w:tc>
         <w:tc>
@@ -8084,13 +8078,16 @@
               </w:rPr>
             </w:pPr>
             <w:r>
-              <w:t xml:space="preserve">Gerenciar </w:t>
+              <w:t xml:space="preserve">... </w:t>
             </w:r>
             <w:r>
               <w:t>Relatório</w:t>
             </w:r>
             <w:r>
               <w:t xml:space="preserve"> pelo Engenheiro</w:t>
+            </w:r>
+            <w:r>
+              <w:t xml:space="preserve"> (criar e modificar)</w:t>
             </w:r>
           </w:p>
         </w:tc>
@@ -8158,7 +8155,7 @@
               <w:jc w:val="left"/>
             </w:pPr>
             <w:r>
-              <w:t xml:space="preserve">Gerenciar </w:t>
+              <w:t xml:space="preserve">... </w:t>
             </w:r>
             <w:r>
               <w:t>Relatório</w:t>
@@ -8168,6 +8165,12 @@
             </w:r>
             <w:r>
               <w:t>s Colaboradores</w:t>
+            </w:r>
+            <w:r>
+              <w:t xml:space="preserve"> </w:t>
+            </w:r>
+            <w:r>
+              <w:t>(criar e modificar)</w:t>
             </w:r>
           </w:p>
         </w:tc>
@@ -8234,9 +8237,6 @@
               <w:ind w:right="0" w:firstLine="0"/>
               <w:jc w:val="left"/>
             </w:pPr>
-            <w:r>
-              <w:t>Gerenciar Cliente</w:t>
-            </w:r>
           </w:p>
         </w:tc>
         <w:tc>
@@ -8308,6 +8308,9 @@
             <w:r>
               <w:t>Emitir relatório</w:t>
             </w:r>
+            <w:r>
+              <w:t xml:space="preserve"> do Fiscal</w:t>
+            </w:r>
           </w:p>
         </w:tc>
         <w:tc>
@@ -8353,7 +8356,7 @@
               <w:jc w:val="left"/>
             </w:pPr>
             <w:r>
-              <w:t xml:space="preserve">RF_S2 </w:t>
+              <w:t>RF_S2</w:t>
             </w:r>
           </w:p>
         </w:tc>
@@ -8372,27 +8375,9 @@
               <w:spacing w:after="0" w:line="259" w:lineRule="auto"/>
               <w:ind w:right="0" w:firstLine="0"/>
               <w:jc w:val="left"/>
-              <w:rPr>
-                <w:highlight w:val="yellow"/>
-              </w:rPr>
-            </w:pPr>
-            <w:r>
-              <w:rPr>
-                <w:szCs w:val="24"/>
-              </w:rPr>
-              <w:t>Emitir r</w:t>
-            </w:r>
-            <w:r>
-              <w:rPr>
-                <w:szCs w:val="24"/>
-              </w:rPr>
-              <w:t xml:space="preserve">elatório </w:t>
-            </w:r>
-            <w:r>
-              <w:rPr>
-                <w:szCs w:val="24"/>
-              </w:rPr>
-              <w:t>final</w:t>
+            </w:pPr>
+            <w:r>
+              <w:t>Emitir relatório do Laboratorista</w:t>
             </w:r>
           </w:p>
         </w:tc>
@@ -8412,6 +8397,157 @@
               <w:ind w:left="2" w:right="0" w:firstLine="0"/>
               <w:jc w:val="left"/>
             </w:pPr>
+          </w:p>
+        </w:tc>
+      </w:tr>
+      <w:tr>
+        <w:trPr>
+          <w:trHeight w:val="422"/>
+        </w:trPr>
+        <w:tc>
+          <w:tcPr>
+            <w:tcW w:w="1644" w:type="dxa"/>
+            <w:tcBorders>
+              <w:top w:val="single" w:sz="4" w:space="0" w:color="000000"/>
+              <w:left w:val="single" w:sz="4" w:space="0" w:color="000000"/>
+              <w:bottom w:val="single" w:sz="4" w:space="0" w:color="000000"/>
+              <w:right w:val="single" w:sz="4" w:space="0" w:color="000000"/>
+            </w:tcBorders>
+          </w:tcPr>
+          <w:p>
+            <w:pPr>
+              <w:spacing w:after="0" w:line="259" w:lineRule="auto"/>
+              <w:ind w:right="0" w:firstLine="0"/>
+              <w:jc w:val="left"/>
+            </w:pPr>
+            <w:r>
+              <w:t>RF_S3</w:t>
+            </w:r>
+          </w:p>
+        </w:tc>
+        <w:tc>
+          <w:tcPr>
+            <w:tcW w:w="5495" w:type="dxa"/>
+            <w:tcBorders>
+              <w:top w:val="single" w:sz="4" w:space="0" w:color="000000"/>
+              <w:left w:val="single" w:sz="4" w:space="0" w:color="000000"/>
+              <w:bottom w:val="single" w:sz="4" w:space="0" w:color="000000"/>
+              <w:right w:val="single" w:sz="4" w:space="0" w:color="000000"/>
+            </w:tcBorders>
+          </w:tcPr>
+          <w:p>
+            <w:pPr>
+              <w:spacing w:after="0" w:line="259" w:lineRule="auto"/>
+              <w:ind w:right="0" w:firstLine="0"/>
+              <w:jc w:val="left"/>
+            </w:pPr>
+            <w:r>
+              <w:t>Emitir relatório do Topógrafo</w:t>
+            </w:r>
+          </w:p>
+        </w:tc>
+        <w:tc>
+          <w:tcPr>
+            <w:tcW w:w="1786" w:type="dxa"/>
+            <w:tcBorders>
+              <w:top w:val="single" w:sz="4" w:space="0" w:color="000000"/>
+              <w:left w:val="single" w:sz="4" w:space="0" w:color="000000"/>
+              <w:bottom w:val="single" w:sz="4" w:space="0" w:color="000000"/>
+              <w:right w:val="single" w:sz="4" w:space="0" w:color="000000"/>
+            </w:tcBorders>
+          </w:tcPr>
+          <w:p>
+            <w:pPr>
+              <w:spacing w:after="0" w:line="259" w:lineRule="auto"/>
+              <w:ind w:left="2" w:right="0" w:firstLine="0"/>
+              <w:jc w:val="left"/>
+            </w:pPr>
+          </w:p>
+        </w:tc>
+      </w:tr>
+      <w:tr>
+        <w:trPr>
+          <w:trHeight w:val="422"/>
+        </w:trPr>
+        <w:tc>
+          <w:tcPr>
+            <w:tcW w:w="1644" w:type="dxa"/>
+            <w:tcBorders>
+              <w:top w:val="single" w:sz="4" w:space="0" w:color="000000"/>
+              <w:left w:val="single" w:sz="4" w:space="0" w:color="000000"/>
+              <w:bottom w:val="single" w:sz="4" w:space="0" w:color="000000"/>
+              <w:right w:val="single" w:sz="4" w:space="0" w:color="000000"/>
+            </w:tcBorders>
+          </w:tcPr>
+          <w:p>
+            <w:pPr>
+              <w:spacing w:after="0" w:line="259" w:lineRule="auto"/>
+              <w:ind w:right="0" w:firstLine="0"/>
+              <w:jc w:val="left"/>
+            </w:pPr>
+            <w:r>
+              <w:t>RF_S</w:t>
+            </w:r>
+            <w:r>
+              <w:t>4</w:t>
+            </w:r>
+          </w:p>
+        </w:tc>
+        <w:tc>
+          <w:tcPr>
+            <w:tcW w:w="5495" w:type="dxa"/>
+            <w:tcBorders>
+              <w:top w:val="single" w:sz="4" w:space="0" w:color="000000"/>
+              <w:left w:val="single" w:sz="4" w:space="0" w:color="000000"/>
+              <w:bottom w:val="single" w:sz="4" w:space="0" w:color="000000"/>
+              <w:right w:val="single" w:sz="4" w:space="0" w:color="000000"/>
+            </w:tcBorders>
+          </w:tcPr>
+          <w:p>
+            <w:pPr>
+              <w:spacing w:after="0" w:line="259" w:lineRule="auto"/>
+              <w:ind w:right="0" w:firstLine="0"/>
+              <w:jc w:val="left"/>
+              <w:rPr>
+                <w:highlight w:val="yellow"/>
+              </w:rPr>
+            </w:pPr>
+            <w:r>
+              <w:rPr>
+                <w:szCs w:val="24"/>
+              </w:rPr>
+              <w:t>Emitir r</w:t>
+            </w:r>
+            <w:r>
+              <w:rPr>
+                <w:szCs w:val="24"/>
+              </w:rPr>
+              <w:t xml:space="preserve">elatório </w:t>
+            </w:r>
+            <w:r>
+              <w:rPr>
+                <w:szCs w:val="24"/>
+              </w:rPr>
+              <w:t>final</w:t>
+            </w:r>
+          </w:p>
+        </w:tc>
+        <w:tc>
+          <w:tcPr>
+            <w:tcW w:w="1786" w:type="dxa"/>
+            <w:tcBorders>
+              <w:top w:val="single" w:sz="4" w:space="0" w:color="000000"/>
+              <w:left w:val="single" w:sz="4" w:space="0" w:color="000000"/>
+              <w:bottom w:val="single" w:sz="4" w:space="0" w:color="000000"/>
+              <w:right w:val="single" w:sz="4" w:space="0" w:color="000000"/>
+            </w:tcBorders>
+          </w:tcPr>
+          <w:p>
+            <w:pPr>
+              <w:spacing w:after="0" w:line="259" w:lineRule="auto"/>
+              <w:ind w:left="2" w:right="0" w:firstLine="0"/>
+              <w:jc w:val="left"/>
+            </w:pPr>
             <w:r>
               <w:t xml:space="preserve">Evidente </w:t>
             </w:r>
@@ -8531,6 +8667,7 @@
     </w:p>
     <w:p>
       <w:r>
+        <w:lastRenderedPageBreak/>
         <w:t>É importante que a empresa mantenha uma licença de software antivírus para que os dados como relatórios financeiros da empresa que serão gerados pelo sistema e possivelmente armazenados no computador da empresa estejam seguros.</w:t>
       </w:r>
     </w:p>
@@ -8550,7 +8687,6 @@
       <w:bookmarkStart w:id="27" w:name="_Toc113302835"/>
       <w:bookmarkStart w:id="28" w:name="_Toc132546592"/>
       <w:r>
-        <w:lastRenderedPageBreak/>
         <w:t>2.5 Requisitos adiados</w:t>
       </w:r>
       <w:bookmarkEnd w:id="27"/>
@@ -8823,7 +8959,11 @@
               <w:t>colaborador</w:t>
             </w:r>
             <w:r>
-              <w:t xml:space="preserve"> mudara de “Disponível” para “em obra”, e esse status será informado no relatório.</w:t>
+              <w:t xml:space="preserve"> </w:t>
+            </w:r>
+            <w:r>
+              <w:lastRenderedPageBreak/>
+              <w:t>mudara de “Disponível” para “em obra”, e esse status será informado no relatório.</w:t>
             </w:r>
           </w:p>
         </w:tc>
@@ -8844,6 +8984,7 @@
               <w:rPr>
                 <w:b/>
               </w:rPr>
+              <w:lastRenderedPageBreak/>
               <w:t>Atores</w:t>
             </w:r>
           </w:p>
@@ -8936,7 +9077,6 @@
               <w:rPr>
                 <w:b/>
               </w:rPr>
-              <w:lastRenderedPageBreak/>
               <w:t>Pós-condições</w:t>
             </w:r>
           </w:p>
@@ -9768,6 +9908,7 @@
               <w:rPr>
                 <w:color w:val="FF0000"/>
               </w:rPr>
+              <w:lastRenderedPageBreak/>
               <w:t>Colaborador alocado</w:t>
             </w:r>
           </w:p>
@@ -9894,7 +10035,6 @@
               <w:rPr>
                 <w:color w:val="FF0000"/>
               </w:rPr>
-              <w:lastRenderedPageBreak/>
               <w:t xml:space="preserve">Sistema exibe </w:t>
             </w:r>
             <w:r>
@@ -10600,6 +10740,7 @@
               <w:rPr>
                 <w:color w:val="FF0000"/>
               </w:rPr>
+              <w:lastRenderedPageBreak/>
               <w:t>Sistema registra a criação ou alteração do relatório no banco de dados, exibe a mensagem de conclusão de criação ou alteração, imprime uma cópia do relatório e finaliza este caso de uso.</w:t>
             </w:r>
           </w:p>
@@ -10621,6 +10762,7 @@
               <w:rPr>
                 <w:b/>
               </w:rPr>
+              <w:lastRenderedPageBreak/>
               <w:t>Fluxo alternativo</w:t>
             </w:r>
           </w:p>
@@ -10643,7 +10785,6 @@
                 <w:b/>
                 <w:color w:val="FF0000"/>
               </w:rPr>
-              <w:lastRenderedPageBreak/>
               <w:t>(Sempre no passo do sistema)</w:t>
             </w:r>
           </w:p>
@@ -11409,6 +11550,7 @@
       <w:bookmarkStart w:id="35" w:name="_Toc113302839"/>
       <w:bookmarkStart w:id="36" w:name="_Toc132546596"/>
       <w:r>
+        <w:lastRenderedPageBreak/>
         <w:t>3.1.1.1 Diagramas de Atividades para Casos de Usos</w:t>
       </w:r>
       <w:bookmarkEnd w:id="35"/>
@@ -11434,7 +11576,6 @@
       <w:bookmarkStart w:id="37" w:name="_Toc113302840"/>
       <w:bookmarkStart w:id="38" w:name="_Toc132546597"/>
       <w:r>
-        <w:lastRenderedPageBreak/>
         <w:t>3.2 Requisitos de Interface Externa</w:t>
       </w:r>
       <w:bookmarkEnd w:id="37"/>
@@ -11582,7 +11723,6 @@
         <w:ind w:firstLine="0"/>
       </w:pPr>
       <w:r>
-        <w:lastRenderedPageBreak/>
         <w:t>Windows quanto Linux, ou aparelho celular, contanto que se tenha acesso a qualquer um dos navegadores web tais como Opera, Google Chrome, Edge, Firefox, Safari, e demais existentes.</w:t>
       </w:r>
     </w:p>

</xml_diff>

<commit_message>
Escopo e funções alteradas
</commit_message>
<xml_diff>
--- a/ERS/ERSSistemaUnicodeGestão.docx
+++ b/ERS/ERSSistemaUnicodeGestão.docx
@@ -5674,200 +5674,252 @@
         <w:rPr>
           <w:szCs w:val="24"/>
         </w:rPr>
-        <w:t xml:space="preserve">. O </w:t>
-      </w:r>
-      <w:r>
-        <w:rPr>
-          <w:szCs w:val="24"/>
-        </w:rPr>
-        <w:t xml:space="preserve">sistema </w:t>
-      </w:r>
-      <w:r>
-        <w:rPr>
-          <w:szCs w:val="24"/>
-        </w:rPr>
-        <w:t>será web, possibilitando o cadastro e gerenciamento</w:t>
-      </w:r>
-      <w:r>
-        <w:rPr>
-          <w:szCs w:val="24"/>
-        </w:rPr>
-        <w:t xml:space="preserve"> </w:t>
-      </w:r>
-      <w:r>
-        <w:rPr>
-          <w:szCs w:val="24"/>
-        </w:rPr>
-        <w:t xml:space="preserve">de novas obras no ramo civil e, também, o cadastro e gerenciamento de </w:t>
-      </w:r>
-      <w:r>
-        <w:rPr>
-          <w:szCs w:val="24"/>
-        </w:rPr>
-        <w:t>colaboradores (fiscais, laboratoristas, topógrafos), relatório dos colaboradores e cadastro de empresas executoras</w:t>
-      </w:r>
-      <w:r>
-        <w:rPr>
-          <w:szCs w:val="24"/>
-        </w:rPr>
-        <w:t>.</w:t>
-      </w:r>
-      <w:r>
-        <w:rPr>
-          <w:szCs w:val="24"/>
-        </w:rPr>
-        <w:t xml:space="preserve"> O sistema possibilitara a alocação de determinado colaborador nas obras as quais ele será designado.</w:t>
-      </w:r>
-      <w:r>
-        <w:rPr>
-          <w:szCs w:val="24"/>
-        </w:rPr>
-        <w:t xml:space="preserve"> </w:t>
-      </w:r>
-      <w:r>
-        <w:rPr>
-          <w:szCs w:val="24"/>
-        </w:rPr>
-        <w:t>Objetiva-se com isso</w:t>
-      </w:r>
-      <w:r>
-        <w:rPr>
-          <w:szCs w:val="24"/>
-        </w:rPr>
-        <w:t xml:space="preserve"> </w:t>
-      </w:r>
-      <w:r>
-        <w:rPr>
-          <w:szCs w:val="24"/>
-        </w:rPr>
-        <w:t>um melhor</w:t>
-      </w:r>
-      <w:r>
-        <w:rPr>
-          <w:szCs w:val="24"/>
-        </w:rPr>
-        <w:t xml:space="preserve"> controle </w:t>
-      </w:r>
-      <w:r>
-        <w:rPr>
-          <w:szCs w:val="24"/>
-        </w:rPr>
-        <w:t>e otimização de tempo para a empresa.</w:t>
+        <w:t xml:space="preserve">. </w:t>
       </w:r>
     </w:p>
     <w:p>
-      <w:r>
+      <w:pPr>
         <w:rPr>
           <w:szCs w:val="24"/>
         </w:rPr>
-        <w:t xml:space="preserve">Atualmente, a </w:t>
-      </w:r>
+      </w:pPr>
       <w:r>
         <w:rPr>
           <w:szCs w:val="24"/>
         </w:rPr>
-        <w:t>empresa</w:t>
+        <w:t xml:space="preserve">O </w:t>
       </w:r>
       <w:r>
         <w:rPr>
           <w:szCs w:val="24"/>
         </w:rPr>
-        <w:t xml:space="preserve"> exerce suas atividades da seguinte maneira: </w:t>
+        <w:t xml:space="preserve">sistema </w:t>
       </w:r>
       <w:r>
         <w:rPr>
           <w:szCs w:val="24"/>
         </w:rPr>
-        <w:t xml:space="preserve">A empresa fiscaliza obras, gerenciando a equipe de fiscalização (topógrafo, fiscais, laboratoristas), </w:t>
+        <w:t>será web, possibilitando o cadastro e gerenciamento</w:t>
       </w:r>
       <w:r>
         <w:rPr>
           <w:szCs w:val="24"/>
         </w:rPr>
-        <w:t>orientando</w:t>
+        <w:t xml:space="preserve"> </w:t>
       </w:r>
       <w:r>
         <w:rPr>
           <w:szCs w:val="24"/>
         </w:rPr>
-        <w:t xml:space="preserve"> em quais obras eles serão designados</w:t>
+        <w:t xml:space="preserve">de novas obras no ramo </w:t>
       </w:r>
       <w:r>
         <w:rPr>
           <w:szCs w:val="24"/>
         </w:rPr>
-        <w:t>; é feito o relatório pela equipe e passado para que o engenheiro analise e tome as devidas providências;</w:t>
+        <w:t>rodoviário</w:t>
       </w:r>
       <w:r>
         <w:rPr>
           <w:szCs w:val="24"/>
         </w:rPr>
-        <w:t xml:space="preserve">  </w:t>
+        <w:t xml:space="preserve"> </w:t>
+      </w:r>
+      <w:r>
+        <w:rPr>
+          <w:szCs w:val="24"/>
+        </w:rPr>
+        <w:t>e</w:t>
+      </w:r>
+      <w:r>
+        <w:rPr>
+          <w:szCs w:val="24"/>
+        </w:rPr>
+        <w:t xml:space="preserve">, também, o cadastro e gerenciamento de </w:t>
+      </w:r>
+      <w:r>
+        <w:rPr>
+          <w:szCs w:val="24"/>
+        </w:rPr>
+        <w:t>colaboradores (fiscais, laboratoristas, topógrafos), relatório dos colaboradores e cadastro de empresas executoras</w:t>
+      </w:r>
+      <w:r>
+        <w:rPr>
+          <w:szCs w:val="24"/>
+        </w:rPr>
+        <w:t>.</w:t>
+      </w:r>
+      <w:r>
+        <w:rPr>
+          <w:szCs w:val="24"/>
+        </w:rPr>
+        <w:t xml:space="preserve"> O sistema possibilitara a alocação de determinado colaborador nas obras as quais ele será designado</w:t>
+      </w:r>
+      <w:r>
+        <w:rPr>
+          <w:szCs w:val="24"/>
+        </w:rPr>
+        <w:t>, e assim, o sistema poderá sugerir rotas da origem (localização atual do colaborador) até seu destino (localização da obra a qual ele foi designado)</w:t>
+      </w:r>
+      <w:r>
+        <w:rPr>
+          <w:szCs w:val="24"/>
+        </w:rPr>
+        <w:t>.</w:t>
+      </w:r>
+      <w:r>
+        <w:rPr>
+          <w:szCs w:val="24"/>
+        </w:rPr>
+        <w:t xml:space="preserve"> </w:t>
+      </w:r>
+      <w:r>
+        <w:rPr>
+          <w:szCs w:val="24"/>
+        </w:rPr>
+        <w:t>Objetiva-se com isso</w:t>
+      </w:r>
+      <w:r>
+        <w:rPr>
+          <w:szCs w:val="24"/>
+        </w:rPr>
+        <w:t xml:space="preserve"> </w:t>
+      </w:r>
+      <w:r>
+        <w:rPr>
+          <w:szCs w:val="24"/>
+        </w:rPr>
+        <w:t>um melhor</w:t>
+      </w:r>
+      <w:r>
+        <w:rPr>
+          <w:szCs w:val="24"/>
+        </w:rPr>
+        <w:t xml:space="preserve"> controle </w:t>
+      </w:r>
+      <w:r>
+        <w:rPr>
+          <w:szCs w:val="24"/>
+        </w:rPr>
+        <w:t>e otimização de tempo para a empresa.</w:t>
       </w:r>
     </w:p>
     <w:p>
       <w:r>
-        <w:t xml:space="preserve">Com a utilização do </w:t>
-      </w:r>
-      <w:r>
-        <w:t xml:space="preserve">sistema, haverá a possibilidade de realizar o </w:t>
-      </w:r>
-      <w:r>
-        <w:t>c</w:t>
-      </w:r>
-      <w:r>
-        <w:t>adastro d</w:t>
-      </w:r>
-      <w:r>
-        <w:t>e</w:t>
-      </w:r>
-      <w:r>
-        <w:t xml:space="preserve"> </w:t>
-      </w:r>
-      <w:r>
-        <w:t>obras e colaboradores</w:t>
-      </w:r>
-      <w:r>
-        <w:t xml:space="preserve"> </w:t>
-      </w:r>
-      <w:r>
-        <w:t xml:space="preserve">e a </w:t>
-      </w:r>
-      <w:r>
-        <w:t>gerência</w:t>
-      </w:r>
-      <w:r>
-        <w:t xml:space="preserve"> do</w:t>
-      </w:r>
-      <w:r>
-        <w:t>s</w:t>
-      </w:r>
-      <w:r>
-        <w:t xml:space="preserve"> mesmo</w:t>
-      </w:r>
-      <w:r>
-        <w:t>s</w:t>
-      </w:r>
-      <w:r>
-        <w:t>,</w:t>
-      </w:r>
-      <w:r>
-        <w:t xml:space="preserve"> podendo ser feitas adições, remoções e </w:t>
-      </w:r>
-      <w:r>
-        <w:t>atualizações de informações</w:t>
-      </w:r>
-      <w:r>
-        <w:t>.</w:t>
-      </w:r>
-      <w:r>
-        <w:t xml:space="preserve"> </w:t>
-      </w:r>
-      <w:r>
-        <w:t>Será possível a marcação para que o engenheiro consiga visualizar quem da equipe foi orientado e para qual obra ele foi solicitado.</w:t>
+        <w:rPr>
+          <w:szCs w:val="24"/>
+        </w:rPr>
+        <w:t xml:space="preserve">Atualmente, a </w:t>
+      </w:r>
+      <w:r>
+        <w:rPr>
+          <w:szCs w:val="24"/>
+        </w:rPr>
+        <w:t>empresa</w:t>
+      </w:r>
+      <w:r>
+        <w:rPr>
+          <w:szCs w:val="24"/>
+        </w:rPr>
+        <w:t xml:space="preserve"> exerce suas atividades da seguinte maneira: </w:t>
+      </w:r>
+      <w:r>
+        <w:rPr>
+          <w:szCs w:val="24"/>
+        </w:rPr>
+        <w:t xml:space="preserve">A empresa fiscaliza obras, gerenciando a equipe de fiscalização (topógrafo, fiscais, laboratoristas), </w:t>
+      </w:r>
+      <w:r>
+        <w:rPr>
+          <w:szCs w:val="24"/>
+        </w:rPr>
+        <w:t>orientando</w:t>
+      </w:r>
+      <w:r>
+        <w:rPr>
+          <w:szCs w:val="24"/>
+        </w:rPr>
+        <w:t xml:space="preserve"> em quais obras eles serão designados</w:t>
+      </w:r>
+      <w:r>
+        <w:rPr>
+          <w:szCs w:val="24"/>
+        </w:rPr>
+        <w:t>; é feito o relatório pela equipe e passado para que o engenheiro analise e tome as devidas providências;</w:t>
+      </w:r>
+      <w:r>
+        <w:rPr>
+          <w:szCs w:val="24"/>
+        </w:rPr>
+        <w:t xml:space="preserve">  </w:t>
       </w:r>
     </w:p>
     <w:p>
+      <w:r>
+        <w:t xml:space="preserve">Com a utilização do </w:t>
+      </w:r>
+      <w:r>
+        <w:t xml:space="preserve">sistema, haverá a possibilidade de realizar o </w:t>
+      </w:r>
+      <w:r>
+        <w:t>c</w:t>
+      </w:r>
+      <w:r>
+        <w:t>adastro</w:t>
+      </w:r>
+      <w:r>
+        <w:t xml:space="preserve"> e o gerenciamento</w:t>
+      </w:r>
+      <w:r>
+        <w:t xml:space="preserve"> d</w:t>
+      </w:r>
+      <w:r>
+        <w:t>e</w:t>
+      </w:r>
+      <w:r>
+        <w:t xml:space="preserve"> </w:t>
+      </w:r>
+      <w:r>
+        <w:t>obras</w:t>
+      </w:r>
+      <w:r>
+        <w:t>,</w:t>
+      </w:r>
+      <w:r>
+        <w:t xml:space="preserve"> colaboradores</w:t>
+      </w:r>
+      <w:r>
+        <w:t>, relatórios</w:t>
+      </w:r>
+      <w:r>
+        <w:t>,</w:t>
+      </w:r>
+      <w:r>
+        <w:t xml:space="preserve"> podendo ser feitas adições, remoções e </w:t>
+      </w:r>
+      <w:r>
+        <w:t>atualizações d</w:t>
+      </w:r>
+      <w:r>
+        <w:t>as</w:t>
+      </w:r>
+      <w:r>
+        <w:t xml:space="preserve"> informações</w:t>
+      </w:r>
+      <w:r>
+        <w:t xml:space="preserve"> dos mesmos</w:t>
+      </w:r>
+      <w:r>
+        <w:t>.</w:t>
+      </w:r>
+      <w:r>
+        <w:t xml:space="preserve"> </w:t>
+      </w:r>
+      <w:r>
+        <w:t>Será possível a marcação para que o engenheiro consiga visualizar quem da equipe foi orientado e para qual obra ele foi solicitado.</w:t>
+      </w:r>
+    </w:p>
+    <w:p>
       <w:pPr>
         <w:rPr>
           <w:color w:val="auto"/>
@@ -5890,7 +5942,19 @@
         <w:rPr>
           <w:szCs w:val="24"/>
         </w:rPr>
-        <w:t>obras e funcionários que compõe a equipe</w:t>
+        <w:t xml:space="preserve">obras e </w:t>
+      </w:r>
+      <w:r>
+        <w:rPr>
+          <w:szCs w:val="24"/>
+        </w:rPr>
+        <w:t>colaboradores</w:t>
+      </w:r>
+      <w:r>
+        <w:rPr>
+          <w:szCs w:val="24"/>
+        </w:rPr>
+        <w:t xml:space="preserve"> que compõe a equipe</w:t>
       </w:r>
       <w:r>
         <w:rPr>
@@ -6045,7 +6109,19 @@
         <w:rPr>
           <w:szCs w:val="24"/>
         </w:rPr>
-        <w:t>Com essas funcionalidades, o sistema agregará muito na maneira com que a empresa trabalha, permitindo uma maior efetividade em realizar suas atividades</w:t>
+        <w:t>Com essas funcionalidades, o sistema agregará</w:t>
+      </w:r>
+      <w:r>
+        <w:rPr>
+          <w:szCs w:val="24"/>
+        </w:rPr>
+        <w:t xml:space="preserve"> </w:t>
+      </w:r>
+      <w:r>
+        <w:rPr>
+          <w:szCs w:val="24"/>
+        </w:rPr>
+        <w:t>na maneira com que a empresa trabalha, permitindo uma maior efetividade em realizar suas atividades</w:t>
       </w:r>
       <w:r>
         <w:rPr>
@@ -6118,8 +6194,16 @@
         <w:rPr>
           <w:i/>
         </w:rPr>
-        <w:t>Back-end</w:t>
-      </w:r>
+        <w:t>Back-</w:t>
+      </w:r>
+      <w:proofErr w:type="spellStart"/>
+      <w:r>
+        <w:rPr>
+          <w:i/>
+        </w:rPr>
+        <w:t>end</w:t>
+      </w:r>
+      <w:proofErr w:type="spellEnd"/>
       <w:r>
         <w:t xml:space="preserve"> – Relaciona os dados que vão de uma página do navegador para o banco de dados; </w:t>
       </w:r>
@@ -6130,6 +6214,7 @@
         <w:ind w:left="-15" w:right="200" w:firstLine="708"/>
       </w:pPr>
       <w:r>
+        <w:lastRenderedPageBreak/>
         <w:t xml:space="preserve">Biblioteca </w:t>
       </w:r>
       <w:r>
@@ -6172,7 +6257,6 @@
         <w:ind w:right="200"/>
       </w:pPr>
       <w:r>
-        <w:lastRenderedPageBreak/>
         <w:t>Dispositivo mobile - Dispositivos móveis são </w:t>
       </w:r>
       <w:r>
@@ -6410,6 +6494,7 @@
         <w:ind w:left="-15" w:right="200" w:firstLine="708"/>
       </w:pPr>
       <w:r>
+        <w:lastRenderedPageBreak/>
         <w:t xml:space="preserve">Web – Que se localiza na internet e para fazer acesso é necessário um navegador (Google Chrome, Internet Explorer, entre outros);  </w:t>
       </w:r>
     </w:p>
@@ -6429,7 +6514,6 @@
       </w:pPr>
       <w:bookmarkStart w:id="10" w:name="_Toc132546581"/>
       <w:r>
-        <w:lastRenderedPageBreak/>
         <w:t>1.4 Referências</w:t>
       </w:r>
       <w:bookmarkEnd w:id="10"/>
@@ -6804,6 +6888,7 @@
         <w:ind w:right="0" w:firstLine="0"/>
       </w:pPr>
       <w:r>
+        <w:lastRenderedPageBreak/>
         <w:tab/>
       </w:r>
       <w:r>
@@ -6828,7 +6913,6 @@
         <w:ind w:right="0" w:firstLine="0"/>
       </w:pPr>
       <w:r>
-        <w:lastRenderedPageBreak/>
         <w:tab/>
       </w:r>
       <w:r>
@@ -7284,6 +7368,7 @@
               <w:rPr>
                 <w:color w:val="auto"/>
               </w:rPr>
+              <w:lastRenderedPageBreak/>
               <w:t>1</w:t>
             </w:r>
           </w:p>
@@ -7483,7 +7568,6 @@
         <w:rPr>
           <w:color w:val="auto"/>
         </w:rPr>
-        <w:lastRenderedPageBreak/>
         <w:t xml:space="preserve"> </w:t>
       </w:r>
     </w:p>
@@ -8082,13 +8166,16 @@
               </w:rPr>
             </w:pPr>
             <w:r>
-              <w:t xml:space="preserve">... </w:t>
+              <w:t>...</w:t>
             </w:r>
             <w:r>
               <w:t>Relatório</w:t>
             </w:r>
             <w:r>
-              <w:t xml:space="preserve"> pelo Engenheiro</w:t>
+              <w:t xml:space="preserve"> do</w:t>
+            </w:r>
+            <w:r>
+              <w:t xml:space="preserve"> Engenheiro</w:t>
             </w:r>
             <w:r>
               <w:t xml:space="preserve"> (criar e modificar)</w:t>
@@ -8159,16 +8246,19 @@
               <w:jc w:val="left"/>
             </w:pPr>
             <w:r>
-              <w:t xml:space="preserve">... </w:t>
+              <w:t>...</w:t>
             </w:r>
             <w:r>
               <w:t>Relatório</w:t>
             </w:r>
             <w:r>
-              <w:t xml:space="preserve"> pelo</w:t>
-            </w:r>
-            <w:r>
-              <w:t>s Colaboradores</w:t>
+              <w:t xml:space="preserve"> </w:t>
+            </w:r>
+            <w:r>
+              <w:t>dos</w:t>
+            </w:r>
+            <w:r>
+              <w:t xml:space="preserve"> Colaboradores</w:t>
             </w:r>
             <w:r>
               <w:t xml:space="preserve"> (criar e modificar)</w:t>
@@ -8238,6 +8328,9 @@
               <w:ind w:right="0" w:firstLine="0"/>
               <w:jc w:val="left"/>
             </w:pPr>
+            <w:r>
+              <w:t xml:space="preserve">Definir rotas para destino (rota para as obras) </w:t>
+            </w:r>
           </w:p>
         </w:tc>
         <w:tc>
@@ -8656,6 +8749,7 @@
         <w:rPr>
           <w:b/>
         </w:rPr>
+        <w:lastRenderedPageBreak/>
         <w:t>2.4 Limites, Suposições, Dependências</w:t>
       </w:r>
       <w:bookmarkEnd w:id="26"/>
@@ -8668,7 +8762,6 @@
     </w:p>
     <w:p>
       <w:r>
-        <w:lastRenderedPageBreak/>
         <w:t>É importante que a empresa mantenha uma licença de software antivírus para que os dados como relatórios financeiros da empresa que serão gerados pelo sistema e possivelmente armazenados no computador da empresa estejam seguros.</w:t>
       </w:r>
     </w:p>
@@ -11666,7 +11759,15 @@
         <w:t>,</w:t>
       </w:r>
       <w:r>
-        <w:t xml:space="preserve"> uma caixa de alerta emitirá a mensagem de notificação se o usuário realmente deseja descartar aqueles itens e retornar ou cancelar a ação.</w:t>
+        <w:t xml:space="preserve"> uma caixa de alerta emitirá a mensagem de notificação se o usuário realmente deseja descartar aqueles itens e retornar ou cancelar </w:t>
+      </w:r>
+      <w:proofErr w:type="gramStart"/>
+      <w:r>
+        <w:t>a</w:t>
+      </w:r>
+      <w:proofErr w:type="gramEnd"/>
+      <w:r>
+        <w:t xml:space="preserve"> ação.</w:t>
       </w:r>
     </w:p>
     <w:p>

</xml_diff>

<commit_message>
Alterações no escopo, funções e apendices
</commit_message>
<xml_diff>
--- a/ERS/ERSSistemaUnicodeGestão.docx
+++ b/ERS/ERSSistemaUnicodeGestão.docx
@@ -3288,13 +3288,8 @@
                               <w:jc w:val="left"/>
                             </w:pPr>
                             <w:r>
-                              <w:t xml:space="preserve">Aglae </w:t>
+                              <w:t>Aglae Zaupa</w:t>
                             </w:r>
-                            <w:proofErr w:type="spellStart"/>
-                            <w:r>
-                              <w:t>Zaupa</w:t>
-                            </w:r>
-                            <w:proofErr w:type="spellEnd"/>
                           </w:p>
                         </w:txbxContent>
                       </wps:txbx>
@@ -3319,13 +3314,8 @@
                         <w:jc w:val="left"/>
                       </w:pPr>
                       <w:r>
-                        <w:t xml:space="preserve">Aglae </w:t>
+                        <w:t>Aglae Zaupa</w:t>
                       </w:r>
-                      <w:proofErr w:type="spellStart"/>
-                      <w:r>
-                        <w:t>Zaupa</w:t>
-                      </w:r>
-                      <w:proofErr w:type="spellEnd"/>
                     </w:p>
                   </w:txbxContent>
                 </v:textbox>
@@ -5672,6 +5662,12 @@
         <w:rPr>
           <w:szCs w:val="24"/>
         </w:rPr>
+        <w:t>s, relatórios, empresas executoras de obras</w:t>
+      </w:r>
+      <w:r>
+        <w:rPr>
+          <w:szCs w:val="24"/>
+        </w:rPr>
         <w:t xml:space="preserve"> e colaboradores</w:t>
       </w:r>
       <w:r>
@@ -5753,10 +5749,36 @@
         </w:rPr>
         <w:t>.</w:t>
       </w:r>
-      <w:r>
+    </w:p>
+    <w:p>
+      <w:pPr>
         <w:rPr>
           <w:szCs w:val="24"/>
         </w:rPr>
+      </w:pPr>
+      <w:r>
+        <w:rPr>
+          <w:szCs w:val="24"/>
+        </w:rPr>
+        <w:t xml:space="preserve">O gerenciamento das obras possibilita com que o engenheiro consiga ter acesso a todos os relatórios referentes </w:t>
+      </w:r>
+      <w:r>
+        <w:rPr>
+          <w:szCs w:val="24"/>
+        </w:rPr>
+        <w:t>as obras em especifico. Nesses relatórios terão o nome do colaborador responsável pelo mesmo, data do relatório, e caso algum colaborador tenha sido alocado para aquela obra e não tenha efetuado o relatório, será mostrado que determinado colaborador está devendo um relatório. O gerenciamento permite que as informações da obra (local, empresa executora) sejam alteradas e/ou apagadas pelo engenheiro.</w:t>
+      </w:r>
+    </w:p>
+    <w:p>
+      <w:pPr>
+        <w:rPr>
+          <w:szCs w:val="24"/>
+        </w:rPr>
+      </w:pPr>
+      <w:r>
+        <w:rPr>
+          <w:szCs w:val="24"/>
+        </w:rPr>
         <w:t xml:space="preserve"> O sistema possibilitara a alocação de determinado colaborador nas obras as quais ele será designado</w:t>
       </w:r>
       <w:r>
@@ -5809,118 +5831,47 @@
       </w:r>
     </w:p>
     <w:p>
-      <w:r>
+      <w:pPr>
         <w:rPr>
           <w:szCs w:val="24"/>
         </w:rPr>
-        <w:t xml:space="preserve">Atualmente, a </w:t>
-      </w:r>
+      </w:pPr>
       <w:r>
         <w:rPr>
           <w:szCs w:val="24"/>
         </w:rPr>
-        <w:t>empresa</w:t>
+        <w:t>O sistema contará com uma função de agendamento de visitas do colaborador à obra. Assim, o engenheiro conseguirá determinar prazos para que os colaboradores façam suas visitas técnicas às obras e emitam seus relatórios</w:t>
       </w:r>
       <w:r>
         <w:rPr>
           <w:szCs w:val="24"/>
         </w:rPr>
-        <w:t xml:space="preserve"> exerce suas atividades da seguinte maneira: </w:t>
+        <w:t xml:space="preserve"> sobre a visita</w:t>
       </w:r>
       <w:r>
         <w:rPr>
           <w:szCs w:val="24"/>
         </w:rPr>
-        <w:t xml:space="preserve">A empresa fiscaliza obras, gerenciando a equipe de fiscalização (topógrafo, fiscais, laboratoristas), </w:t>
+        <w:t xml:space="preserve">. Os colaboradores serão notificados </w:t>
       </w:r>
       <w:r>
         <w:rPr>
           <w:szCs w:val="24"/>
         </w:rPr>
-        <w:t>orientando</w:t>
-      </w:r>
-      <w:r>
+        <w:t>sobre o agendamento.</w:t>
+      </w:r>
+    </w:p>
+    <w:p>
+      <w:pPr>
         <w:rPr>
           <w:szCs w:val="24"/>
         </w:rPr>
-        <w:t xml:space="preserve"> em quais obras eles serão designados</w:t>
-      </w:r>
+      </w:pPr>
       <w:r>
         <w:rPr>
           <w:szCs w:val="24"/>
         </w:rPr>
-        <w:t>; é feito o relatório pela equipe e passado para que o engenheiro analise e tome as devidas providências;</w:t>
-      </w:r>
-      <w:r>
-        <w:rPr>
-          <w:szCs w:val="24"/>
-        </w:rPr>
-        <w:t xml:space="preserve">  </w:t>
-      </w:r>
-    </w:p>
-    <w:p>
-      <w:r>
-        <w:t xml:space="preserve">Com a utilização do </w:t>
-      </w:r>
-      <w:r>
-        <w:t xml:space="preserve">sistema, haverá a possibilidade de realizar o </w:t>
-      </w:r>
-      <w:r>
-        <w:t>c</w:t>
-      </w:r>
-      <w:r>
-        <w:t>adastro</w:t>
-      </w:r>
-      <w:r>
-        <w:t xml:space="preserve"> e o gerenciamento</w:t>
-      </w:r>
-      <w:r>
-        <w:t xml:space="preserve"> d</w:t>
-      </w:r>
-      <w:r>
-        <w:t>e</w:t>
-      </w:r>
-      <w:r>
-        <w:t xml:space="preserve"> </w:t>
-      </w:r>
-      <w:r>
-        <w:t>obras</w:t>
-      </w:r>
-      <w:r>
-        <w:t>,</w:t>
-      </w:r>
-      <w:r>
-        <w:t xml:space="preserve"> colaboradores</w:t>
-      </w:r>
-      <w:r>
-        <w:t>, relatórios</w:t>
-      </w:r>
-      <w:r>
-        <w:t>,</w:t>
-      </w:r>
-      <w:r>
-        <w:t xml:space="preserve"> podendo ser feitas adições, remoções e </w:t>
-      </w:r>
-      <w:r>
-        <w:t>atualizações d</w:t>
-      </w:r>
-      <w:r>
-        <w:t>as</w:t>
-      </w:r>
-      <w:r>
-        <w:t xml:space="preserve"> informações</w:t>
-      </w:r>
-      <w:r>
-        <w:t xml:space="preserve"> dos mesmos</w:t>
-      </w:r>
-      <w:r>
-        <w:t>.</w:t>
-      </w:r>
-      <w:r>
-        <w:t xml:space="preserve"> </w:t>
-      </w:r>
-      <w:r>
-        <w:t>Será possível a marcação para que o engenheiro consiga visualizar quem da equipe foi orientado e para qual obra ele foi solicitado.</w:t>
+        <w:t>O sistema também conta com o gerenciamento de relatórios do próprio engenheiro, onde ele conseguirá criar o próprio relato sobre a obra.</w:t>
       </w:r>
     </w:p>
     <w:p>
@@ -5934,7 +5885,25 @@
         <w:rPr>
           <w:szCs w:val="24"/>
         </w:rPr>
-        <w:t>Os usuários administradores poderão cadastrar</w:t>
+        <w:t xml:space="preserve">Os usuários administradores </w:t>
+      </w:r>
+      <w:r>
+        <w:rPr>
+          <w:szCs w:val="24"/>
+        </w:rPr>
+        <w:t xml:space="preserve">realizarão o </w:t>
+      </w:r>
+      <w:r>
+        <w:rPr>
+          <w:szCs w:val="24"/>
+        </w:rPr>
+        <w:t>cadastr</w:t>
+      </w:r>
+      <w:r>
+        <w:rPr>
+          <w:szCs w:val="24"/>
+        </w:rPr>
+        <w:t>o de</w:t>
       </w:r>
       <w:r>
         <w:rPr>
@@ -6054,108 +6023,75 @@
         <w:rPr>
           <w:szCs w:val="24"/>
         </w:rPr>
-        <w:t>O</w:t>
+        <w:t xml:space="preserve">Atualmente, a </w:t>
       </w:r>
       <w:r>
         <w:rPr>
           <w:szCs w:val="24"/>
         </w:rPr>
-        <w:t xml:space="preserve"> sistema contar</w:t>
+        <w:t>empresa</w:t>
       </w:r>
       <w:r>
         <w:rPr>
           <w:szCs w:val="24"/>
         </w:rPr>
-        <w:t>á</w:t>
+        <w:t xml:space="preserve"> exerce suas atividades da seguinte maneira: </w:t>
       </w:r>
       <w:r>
         <w:rPr>
           <w:szCs w:val="24"/>
         </w:rPr>
-        <w:t xml:space="preserve"> com o controle de acesso (</w:t>
-      </w:r>
-      <w:r>
-        <w:rPr>
-          <w:i/>
-          <w:iCs/>
+        <w:t xml:space="preserve">A empresa fiscaliza obras, gerenciando a equipe de fiscalização (topógrafo, fiscais, laboratoristas), orientando em quais obras eles serão designados; é feito o relatório </w:t>
+      </w:r>
+      <w:r>
+        <w:rPr>
           <w:szCs w:val="24"/>
         </w:rPr>
-        <w:t>l</w:t>
-      </w:r>
-      <w:r>
-        <w:rPr>
-          <w:i/>
-          <w:iCs/>
+        <w:lastRenderedPageBreak/>
+        <w:t>pela equipe e passado para que o engenheiro analise e tome as devidas providências.</w:t>
+      </w:r>
+    </w:p>
+    <w:p>
+      <w:pPr>
+        <w:rPr>
           <w:szCs w:val="24"/>
         </w:rPr>
-        <w:t>ogin</w:t>
-      </w:r>
+      </w:pPr>
       <w:r>
         <w:rPr>
           <w:szCs w:val="24"/>
         </w:rPr>
-        <w:t>)</w:t>
+        <w:t>Com essas funcionalidades, o sistema agregará</w:t>
       </w:r>
       <w:r>
         <w:rPr>
           <w:szCs w:val="24"/>
         </w:rPr>
-        <w:t>.</w:t>
-      </w:r>
-    </w:p>
-    <w:p>
-      <w:pPr>
+        <w:t xml:space="preserve"> </w:t>
+      </w:r>
+      <w:r>
         <w:rPr>
           <w:szCs w:val="24"/>
         </w:rPr>
-      </w:pPr>
+        <w:t>na maneira com que a empresa trabalha, permitindo uma maior efetividade em realizar suas atividades</w:t>
+      </w:r>
       <w:r>
         <w:rPr>
           <w:szCs w:val="24"/>
         </w:rPr>
-        <w:t>Com essas funcionalidades, o sistema agregará</w:t>
+        <w:t xml:space="preserve"> </w:t>
       </w:r>
       <w:r>
         <w:rPr>
           <w:szCs w:val="24"/>
         </w:rPr>
-        <w:t xml:space="preserve"> </w:t>
+        <w:t>e</w:t>
       </w:r>
       <w:r>
         <w:rPr>
           <w:szCs w:val="24"/>
         </w:rPr>
-        <w:t>na maneira com que a empresa trabalha, permitindo uma maior efetividade em realizar suas atividades</w:t>
-      </w:r>
-      <w:r>
-        <w:rPr>
-          <w:szCs w:val="24"/>
-        </w:rPr>
-        <w:t xml:space="preserve"> </w:t>
-      </w:r>
-      <w:r>
-        <w:rPr>
-          <w:szCs w:val="24"/>
-        </w:rPr>
-        <w:t>e</w:t>
-      </w:r>
-      <w:r>
-        <w:rPr>
-          <w:szCs w:val="24"/>
-        </w:rPr>
-        <w:t xml:space="preserve"> um melhor gerenciamento </w:t>
-      </w:r>
-      <w:r>
-        <w:rPr>
-          <w:szCs w:val="24"/>
-        </w:rPr>
-        <w:t>do negóci</w:t>
-      </w:r>
-      <w:r>
-        <w:rPr>
-          <w:szCs w:val="24"/>
-        </w:rPr>
-        <w:t>o</w:t>
+        <w:t xml:space="preserve"> um melhor gerenciamento</w:t>
       </w:r>
       <w:r>
         <w:rPr>
@@ -6198,16 +6134,8 @@
         <w:rPr>
           <w:i/>
         </w:rPr>
-        <w:t>Back-</w:t>
-      </w:r>
-      <w:proofErr w:type="spellStart"/>
-      <w:r>
-        <w:rPr>
-          <w:i/>
-        </w:rPr>
-        <w:t>end</w:t>
-      </w:r>
-      <w:proofErr w:type="spellEnd"/>
+        <w:t>Back-end</w:t>
+      </w:r>
       <w:r>
         <w:t xml:space="preserve"> – Relaciona os dados que vão de uma página do navegador para o banco de dados; </w:t>
       </w:r>
@@ -6218,7 +6146,6 @@
         <w:ind w:left="-15" w:right="200" w:firstLine="708"/>
       </w:pPr>
       <w:r>
-        <w:lastRenderedPageBreak/>
         <w:t xml:space="preserve">Biblioteca </w:t>
       </w:r>
       <w:r>
@@ -6369,13 +6296,8 @@
         <w:spacing w:after="125"/>
         <w:ind w:right="200"/>
       </w:pPr>
-      <w:proofErr w:type="spellStart"/>
-      <w:r>
-        <w:t>Postgres</w:t>
-      </w:r>
-      <w:proofErr w:type="spellEnd"/>
-      <w:r>
-        <w:t xml:space="preserve"> – Ferramenta utilizada para gerenciar bancos de dados.</w:t>
+      <w:r>
+        <w:t>Postgres – Ferramenta utilizada para gerenciar bancos de dados.</w:t>
       </w:r>
       <w:r>
         <w:t xml:space="preserve"> </w:t>
@@ -6450,6 +6372,7 @@
         <w:ind w:left="-15" w:right="200" w:firstLine="708"/>
       </w:pPr>
       <w:r>
+        <w:lastRenderedPageBreak/>
         <w:t xml:space="preserve">Sistema Operacional </w:t>
       </w:r>
       <w:r>
@@ -6503,7 +6426,6 @@
         <w:ind w:left="-15" w:right="200" w:firstLine="708"/>
       </w:pPr>
       <w:r>
-        <w:lastRenderedPageBreak/>
         <w:t xml:space="preserve">Web – Que se localiza na internet e para fazer acesso é necessário um navegador (Google Chrome, Internet Explorer, entre outros);  </w:t>
       </w:r>
     </w:p>
@@ -6530,6 +6452,156 @@
         <w:t xml:space="preserve"> </w:t>
       </w:r>
     </w:p>
+    <w:p>
+      <w:r>
+        <w:t>Os documentos citados foram utilizados e se encontram inseridos no Anexo 1</w:t>
+      </w:r>
+    </w:p>
+    <w:tbl>
+      <w:tblPr>
+        <w:tblStyle w:val="Tabelacomgrade"/>
+        <w:tblW w:w="9159" w:type="dxa"/>
+        <w:tblLook w:val="04A0" w:firstRow="1" w:lastRow="0" w:firstColumn="1" w:lastColumn="0" w:noHBand="0" w:noVBand="1"/>
+      </w:tblPr>
+      <w:tblGrid>
+        <w:gridCol w:w="3053"/>
+        <w:gridCol w:w="3053"/>
+        <w:gridCol w:w="3053"/>
+      </w:tblGrid>
+      <w:tr>
+        <w:trPr>
+          <w:trHeight w:val="945"/>
+        </w:trPr>
+        <w:tc>
+          <w:tcPr>
+            <w:tcW w:w="3053" w:type="dxa"/>
+          </w:tcPr>
+          <w:p>
+            <w:pPr>
+              <w:ind w:firstLine="0"/>
+            </w:pPr>
+            <w:r>
+              <w:t>Nº</w:t>
+            </w:r>
+          </w:p>
+        </w:tc>
+        <w:tc>
+          <w:tcPr>
+            <w:tcW w:w="3053" w:type="dxa"/>
+          </w:tcPr>
+          <w:p>
+            <w:pPr>
+              <w:ind w:firstLine="0"/>
+            </w:pPr>
+            <w:r>
+              <w:t>Título</w:t>
+            </w:r>
+          </w:p>
+        </w:tc>
+        <w:tc>
+          <w:tcPr>
+            <w:tcW w:w="3053" w:type="dxa"/>
+          </w:tcPr>
+          <w:p>
+            <w:pPr>
+              <w:ind w:firstLine="0"/>
+            </w:pPr>
+            <w:r>
+              <w:t>Responsável pelo fornecimento</w:t>
+            </w:r>
+          </w:p>
+        </w:tc>
+      </w:tr>
+      <w:tr>
+        <w:trPr>
+          <w:trHeight w:val="307"/>
+        </w:trPr>
+        <w:tc>
+          <w:tcPr>
+            <w:tcW w:w="3053" w:type="dxa"/>
+          </w:tcPr>
+          <w:p>
+            <w:pPr>
+              <w:ind w:firstLine="0"/>
+            </w:pPr>
+            <w:r>
+              <w:t>1</w:t>
+            </w:r>
+          </w:p>
+        </w:tc>
+        <w:tc>
+          <w:tcPr>
+            <w:tcW w:w="3053" w:type="dxa"/>
+          </w:tcPr>
+          <w:p>
+            <w:pPr>
+              <w:ind w:firstLine="0"/>
+            </w:pPr>
+            <w:r>
+              <w:t>Relatório de colaborador pelo WhatsApp</w:t>
+            </w:r>
+          </w:p>
+        </w:tc>
+        <w:tc>
+          <w:tcPr>
+            <w:tcW w:w="3053" w:type="dxa"/>
+          </w:tcPr>
+          <w:p>
+            <w:pPr>
+              <w:ind w:firstLine="0"/>
+            </w:pPr>
+            <w:r>
+              <w:t>Guilherme de Lima Destro (proprietário)</w:t>
+            </w:r>
+          </w:p>
+        </w:tc>
+      </w:tr>
+      <w:tr>
+        <w:trPr>
+          <w:trHeight w:val="307"/>
+        </w:trPr>
+        <w:tc>
+          <w:tcPr>
+            <w:tcW w:w="3053" w:type="dxa"/>
+          </w:tcPr>
+          <w:p>
+            <w:pPr>
+              <w:ind w:firstLine="0"/>
+            </w:pPr>
+            <w:r>
+              <w:t>2</w:t>
+            </w:r>
+          </w:p>
+        </w:tc>
+        <w:tc>
+          <w:tcPr>
+            <w:tcW w:w="3053" w:type="dxa"/>
+          </w:tcPr>
+          <w:p>
+            <w:pPr>
+              <w:ind w:firstLine="0"/>
+            </w:pPr>
+            <w:r>
+              <w:t>Relatório do engenheiro pelo Excel</w:t>
+            </w:r>
+          </w:p>
+        </w:tc>
+        <w:tc>
+          <w:tcPr>
+            <w:tcW w:w="3053" w:type="dxa"/>
+          </w:tcPr>
+          <w:p>
+            <w:pPr>
+              <w:ind w:firstLine="0"/>
+            </w:pPr>
+            <w:r>
+              <w:t xml:space="preserve">Guilherme de Lima Destro (proprietário) </w:t>
+            </w:r>
+          </w:p>
+        </w:tc>
+      </w:tr>
+    </w:tbl>
+    <w:p/>
     <w:p>
       <w:pPr>
         <w:spacing w:after="156" w:line="259" w:lineRule="auto"/>
@@ -6774,7 +6846,11 @@
         <w:t>de funcionamento. S</w:t>
       </w:r>
       <w:r>
-        <w:t xml:space="preserve">ua principal atividade </w:t>
+        <w:t xml:space="preserve">ua </w:t>
+      </w:r>
+      <w:r>
+        <w:lastRenderedPageBreak/>
+        <w:t xml:space="preserve">principal atividade </w:t>
       </w:r>
       <w:r>
         <w:t>econômica</w:t>
@@ -6897,7 +6973,6 @@
         <w:ind w:right="0" w:firstLine="0"/>
       </w:pPr>
       <w:r>
-        <w:lastRenderedPageBreak/>
         <w:tab/>
       </w:r>
       <w:r>
@@ -7057,6 +7132,7 @@
         <w:ind w:right="0" w:firstLine="0"/>
       </w:pPr>
       <w:r>
+        <w:lastRenderedPageBreak/>
         <w:tab/>
       </w:r>
       <w:r>
@@ -7131,80 +7207,64 @@
         <w:rPr>
           <w:color w:val="auto"/>
         </w:rPr>
-        <w:t>O sistema poderá ser implantado considerando que a empresa possua um computador (desktop ou notebook) e conexão com internet para que assim seja possível a utilização do sistema.</w:t>
+        <w:t xml:space="preserve">O sistema </w:t>
+      </w:r>
+      <w:r>
+        <w:rPr>
+          <w:color w:val="auto"/>
+        </w:rPr>
+        <w:t>a ser desenvolvido consiste na criação de um site que permitirá a visualização por parte do engenheiro, e a visualização por parte de colaboradores. É prevista a utilização das linguagens de programação Javascript, além das linguagens de marcação HTML, e formatação CSS, com auxílio dos frameworks Bootstrap, React e Node, que permitirão a criação de interfaces visuais mais atrativas e que facilitam seu uso.</w:t>
       </w:r>
     </w:p>
     <w:p>
       <w:pPr>
         <w:ind w:firstLine="708"/>
-        <w:rPr>
-          <w:color w:val="auto"/>
-        </w:rPr>
-      </w:pPr>
-      <w:r>
-        <w:rPr>
-          <w:color w:val="auto"/>
-        </w:rPr>
-        <w:t xml:space="preserve">Será desenvolvida a parte web </w:t>
-      </w:r>
-      <w:r>
-        <w:rPr>
-          <w:color w:val="auto"/>
-        </w:rPr>
-        <w:t xml:space="preserve">com </w:t>
-      </w:r>
-      <w:r>
-        <w:rPr>
-          <w:color w:val="auto"/>
-        </w:rPr>
-        <w:t>React</w:t>
-      </w:r>
-      <w:r>
-        <w:rPr>
-          <w:color w:val="auto"/>
-        </w:rPr>
-        <w:t>, uma biblioteca da linguagem Javascript que auxiliará na criação das interfaces</w:t>
-      </w:r>
-      <w:r>
-        <w:rPr>
-          <w:color w:val="auto"/>
-        </w:rPr>
-        <w:t>.</w:t>
-      </w:r>
-    </w:p>
-    <w:p>
-      <w:pPr>
-        <w:ind w:firstLine="708"/>
-        <w:rPr>
-          <w:color w:val="auto"/>
-        </w:rPr>
-      </w:pPr>
-      <w:r>
         <w:rPr>
           <w:sz w:val="23"/>
           <w:szCs w:val="23"/>
         </w:rPr>
-        <w:t>Será utilizado o SGBD</w:t>
-      </w:r>
-      <w:r>
-        <w:rPr>
-          <w:color w:val="auto"/>
-        </w:rPr>
-        <w:t xml:space="preserve"> PostgreSQL</w:t>
-      </w:r>
+      </w:pPr>
       <w:r>
         <w:rPr>
           <w:sz w:val="23"/>
           <w:szCs w:val="23"/>
         </w:rPr>
-        <w:t xml:space="preserve"> para realizar o armazenamento de dado</w:t>
+        <w:t>Será utilizado o SGBD</w:t>
+      </w:r>
+      <w:r>
+        <w:rPr>
+          <w:color w:val="auto"/>
+        </w:rPr>
+        <w:t xml:space="preserve"> PostgreSQL</w:t>
       </w:r>
       <w:r>
         <w:rPr>
           <w:sz w:val="23"/>
           <w:szCs w:val="23"/>
         </w:rPr>
+        <w:t xml:space="preserve"> para realizar o armazenamento de dado</w:t>
+      </w:r>
+      <w:r>
+        <w:rPr>
+          <w:sz w:val="23"/>
+          <w:szCs w:val="23"/>
+        </w:rPr>
         <w:t>s.</w:t>
+      </w:r>
+    </w:p>
+    <w:p>
+      <w:pPr>
+        <w:ind w:firstLine="708"/>
+        <w:rPr>
+          <w:color w:val="auto"/>
+        </w:rPr>
+      </w:pPr>
+      <w:r>
+        <w:rPr>
+          <w:sz w:val="23"/>
+          <w:szCs w:val="23"/>
+        </w:rPr>
+        <w:t>Será possível ter acesso ao sistema pelo navegador do celular ou por um computador (notebook ou desktop), sendo pratico ao usuário.</w:t>
       </w:r>
     </w:p>
     <w:p>
@@ -7282,7 +7342,7 @@
                 <w:b/>
                 <w:color w:val="auto"/>
               </w:rPr>
-              <w:t>Quantidade</w:t>
+              <w:t>Descrição</w:t>
             </w:r>
           </w:p>
         </w:tc>
@@ -7305,7 +7365,7 @@
                 <w:b/>
                 <w:color w:val="auto"/>
               </w:rPr>
-              <w:t>Item</w:t>
+              <w:t>Quantidade</w:t>
             </w:r>
           </w:p>
         </w:tc>
@@ -7351,7 +7411,7 @@
                 <w:b/>
                 <w:color w:val="auto"/>
               </w:rPr>
-              <w:t>Observação</w:t>
+              <w:t>Já possui</w:t>
             </w:r>
           </w:p>
         </w:tc>
@@ -7377,8 +7437,7 @@
               <w:rPr>
                 <w:color w:val="auto"/>
               </w:rPr>
-              <w:lastRenderedPageBreak/>
-              <w:t>1</w:t>
+              <w:t>Internet</w:t>
             </w:r>
           </w:p>
         </w:tc>
@@ -7399,7 +7458,7 @@
               <w:rPr>
                 <w:color w:val="auto"/>
               </w:rPr>
-              <w:t>Computador (Desktop ou Notebook)</w:t>
+              <w:t>1</w:t>
             </w:r>
           </w:p>
         </w:tc>
@@ -7432,7 +7491,7 @@
               <w:rPr>
                 <w:color w:val="auto"/>
               </w:rPr>
-              <w:t>00,00</w:t>
+              <w:t>110,00</w:t>
             </w:r>
           </w:p>
         </w:tc>
@@ -7453,31 +7512,7 @@
               <w:rPr>
                 <w:color w:val="auto"/>
               </w:rPr>
-              <w:t>A empresa</w:t>
-            </w:r>
-            <w:r>
-              <w:rPr>
-                <w:color w:val="auto"/>
-              </w:rPr>
-              <w:t xml:space="preserve"> já </w:t>
-            </w:r>
-            <w:r>
-              <w:rPr>
-                <w:color w:val="auto"/>
-              </w:rPr>
-              <w:t>possui</w:t>
-            </w:r>
-            <w:r>
-              <w:rPr>
-                <w:color w:val="auto"/>
-              </w:rPr>
-              <w:t xml:space="preserve"> um notebook</w:t>
-            </w:r>
-            <w:r>
-              <w:rPr>
-                <w:color w:val="auto"/>
-              </w:rPr>
-              <w:t xml:space="preserve"> e um desktop</w:t>
+              <w:t>Sim</w:t>
             </w:r>
           </w:p>
         </w:tc>
@@ -7503,7 +7538,7 @@
               <w:rPr>
                 <w:color w:val="auto"/>
               </w:rPr>
-              <w:t>1</w:t>
+              <w:t>Plano de hospedagem</w:t>
             </w:r>
           </w:p>
         </w:tc>
@@ -7524,7 +7559,7 @@
               <w:rPr>
                 <w:color w:val="auto"/>
               </w:rPr>
-              <w:t>Conexão com internet</w:t>
+              <w:t>1</w:t>
             </w:r>
           </w:p>
         </w:tc>
@@ -7545,7 +7580,25 @@
               <w:rPr>
                 <w:color w:val="auto"/>
               </w:rPr>
-              <w:t>R$ 00,00</w:t>
+              <w:t xml:space="preserve">R$ </w:t>
+            </w:r>
+            <w:r>
+              <w:rPr>
+                <w:color w:val="auto"/>
+              </w:rPr>
+              <w:t>276</w:t>
+            </w:r>
+            <w:r>
+              <w:rPr>
+                <w:color w:val="auto"/>
+              </w:rPr>
+              <w:t>,00</w:t>
+            </w:r>
+            <w:r>
+              <w:rPr>
+                <w:color w:val="auto"/>
+              </w:rPr>
+              <w:t>/ano</w:t>
             </w:r>
           </w:p>
         </w:tc>
@@ -7566,7 +7619,280 @@
               <w:rPr>
                 <w:color w:val="auto"/>
               </w:rPr>
-              <w:t>A empresa já possui conexão</w:t>
+              <w:t>Não</w:t>
+            </w:r>
+          </w:p>
+        </w:tc>
+      </w:tr>
+      <w:tr>
+        <w:trPr>
+          <w:trHeight w:val="334"/>
+        </w:trPr>
+        <w:tc>
+          <w:tcPr>
+            <w:tcW w:w="2245" w:type="dxa"/>
+          </w:tcPr>
+          <w:p>
+            <w:pPr>
+              <w:spacing w:line="240" w:lineRule="auto"/>
+              <w:ind w:firstLine="0"/>
+              <w:jc w:val="center"/>
+              <w:rPr>
+                <w:color w:val="auto"/>
+              </w:rPr>
+            </w:pPr>
+            <w:r>
+              <w:rPr>
+                <w:color w:val="auto"/>
+              </w:rPr>
+              <w:t>Roteador Wireless TP-Link</w:t>
+            </w:r>
+          </w:p>
+        </w:tc>
+        <w:tc>
+          <w:tcPr>
+            <w:tcW w:w="2796" w:type="dxa"/>
+          </w:tcPr>
+          <w:p>
+            <w:pPr>
+              <w:spacing w:line="240" w:lineRule="auto"/>
+              <w:ind w:firstLine="0"/>
+              <w:jc w:val="center"/>
+              <w:rPr>
+                <w:color w:val="auto"/>
+              </w:rPr>
+            </w:pPr>
+            <w:r>
+              <w:rPr>
+                <w:color w:val="auto"/>
+              </w:rPr>
+              <w:t>1</w:t>
+            </w:r>
+          </w:p>
+        </w:tc>
+        <w:tc>
+          <w:tcPr>
+            <w:tcW w:w="2123" w:type="dxa"/>
+          </w:tcPr>
+          <w:p>
+            <w:pPr>
+              <w:spacing w:line="240" w:lineRule="auto"/>
+              <w:ind w:firstLine="0"/>
+              <w:jc w:val="center"/>
+              <w:rPr>
+                <w:color w:val="auto"/>
+              </w:rPr>
+            </w:pPr>
+            <w:r>
+              <w:rPr>
+                <w:color w:val="auto"/>
+              </w:rPr>
+              <w:t>R$ 175,90</w:t>
+            </w:r>
+          </w:p>
+        </w:tc>
+        <w:tc>
+          <w:tcPr>
+            <w:tcW w:w="2255" w:type="dxa"/>
+          </w:tcPr>
+          <w:p>
+            <w:pPr>
+              <w:spacing w:line="240" w:lineRule="auto"/>
+              <w:ind w:firstLine="0"/>
+              <w:jc w:val="center"/>
+              <w:rPr>
+                <w:color w:val="auto"/>
+              </w:rPr>
+            </w:pPr>
+            <w:r>
+              <w:rPr>
+                <w:color w:val="auto"/>
+              </w:rPr>
+              <w:t>Sim</w:t>
+            </w:r>
+          </w:p>
+        </w:tc>
+      </w:tr>
+      <w:tr>
+        <w:trPr>
+          <w:trHeight w:val="334"/>
+        </w:trPr>
+        <w:tc>
+          <w:tcPr>
+            <w:tcW w:w="2245" w:type="dxa"/>
+          </w:tcPr>
+          <w:p>
+            <w:pPr>
+              <w:spacing w:line="240" w:lineRule="auto"/>
+              <w:ind w:firstLine="0"/>
+              <w:jc w:val="center"/>
+              <w:rPr>
+                <w:color w:val="auto"/>
+              </w:rPr>
+            </w:pPr>
+            <w:r>
+              <w:rPr>
+                <w:color w:val="auto"/>
+              </w:rPr>
+              <w:t>Notebook</w:t>
+            </w:r>
+          </w:p>
+        </w:tc>
+        <w:tc>
+          <w:tcPr>
+            <w:tcW w:w="2796" w:type="dxa"/>
+          </w:tcPr>
+          <w:p>
+            <w:pPr>
+              <w:spacing w:line="240" w:lineRule="auto"/>
+              <w:ind w:firstLine="0"/>
+              <w:jc w:val="center"/>
+              <w:rPr>
+                <w:color w:val="auto"/>
+              </w:rPr>
+            </w:pPr>
+            <w:r>
+              <w:rPr>
+                <w:color w:val="auto"/>
+              </w:rPr>
+              <w:t>1</w:t>
+            </w:r>
+          </w:p>
+        </w:tc>
+        <w:tc>
+          <w:tcPr>
+            <w:tcW w:w="2123" w:type="dxa"/>
+          </w:tcPr>
+          <w:p>
+            <w:pPr>
+              <w:spacing w:line="240" w:lineRule="auto"/>
+              <w:ind w:firstLine="0"/>
+              <w:jc w:val="center"/>
+              <w:rPr>
+                <w:color w:val="auto"/>
+              </w:rPr>
+            </w:pPr>
+            <w:r>
+              <w:rPr>
+                <w:color w:val="auto"/>
+              </w:rPr>
+              <w:t>R$ 3000,00</w:t>
+            </w:r>
+          </w:p>
+        </w:tc>
+        <w:tc>
+          <w:tcPr>
+            <w:tcW w:w="2255" w:type="dxa"/>
+          </w:tcPr>
+          <w:p>
+            <w:pPr>
+              <w:spacing w:line="240" w:lineRule="auto"/>
+              <w:ind w:firstLine="0"/>
+              <w:jc w:val="center"/>
+              <w:rPr>
+                <w:color w:val="auto"/>
+              </w:rPr>
+            </w:pPr>
+            <w:r>
+              <w:rPr>
+                <w:color w:val="auto"/>
+              </w:rPr>
+              <w:t>Sim</w:t>
+            </w:r>
+          </w:p>
+        </w:tc>
+      </w:tr>
+      <w:tr>
+        <w:trPr>
+          <w:trHeight w:val="334"/>
+        </w:trPr>
+        <w:tc>
+          <w:tcPr>
+            <w:tcW w:w="2245" w:type="dxa"/>
+          </w:tcPr>
+          <w:p>
+            <w:pPr>
+              <w:spacing w:line="240" w:lineRule="auto"/>
+              <w:ind w:firstLine="0"/>
+              <w:jc w:val="center"/>
+              <w:rPr>
+                <w:color w:val="auto"/>
+              </w:rPr>
+            </w:pPr>
+            <w:r>
+              <w:rPr>
+                <w:color w:val="auto"/>
+              </w:rPr>
+              <w:t xml:space="preserve">Celular OS Android </w:t>
+            </w:r>
+            <w:r>
+              <w:rPr>
+                <w:color w:val="auto"/>
+              </w:rPr>
+              <w:t>8+ ou IOS 12+</w:t>
+            </w:r>
+          </w:p>
+        </w:tc>
+        <w:tc>
+          <w:tcPr>
+            <w:tcW w:w="2796" w:type="dxa"/>
+          </w:tcPr>
+          <w:p>
+            <w:pPr>
+              <w:spacing w:line="240" w:lineRule="auto"/>
+              <w:ind w:firstLine="0"/>
+              <w:jc w:val="center"/>
+              <w:rPr>
+                <w:color w:val="auto"/>
+              </w:rPr>
+            </w:pPr>
+            <w:r>
+              <w:rPr>
+                <w:color w:val="auto"/>
+              </w:rPr>
+              <w:t>1</w:t>
+            </w:r>
+          </w:p>
+        </w:tc>
+        <w:tc>
+          <w:tcPr>
+            <w:tcW w:w="2123" w:type="dxa"/>
+          </w:tcPr>
+          <w:p>
+            <w:pPr>
+              <w:spacing w:line="240" w:lineRule="auto"/>
+              <w:ind w:firstLine="0"/>
+              <w:jc w:val="center"/>
+              <w:rPr>
+                <w:color w:val="auto"/>
+              </w:rPr>
+            </w:pPr>
+            <w:r>
+              <w:rPr>
+                <w:color w:val="auto"/>
+              </w:rPr>
+              <w:t>R$ 1500,00 a R$4000,00</w:t>
+            </w:r>
+          </w:p>
+        </w:tc>
+        <w:tc>
+          <w:tcPr>
+            <w:tcW w:w="2255" w:type="dxa"/>
+          </w:tcPr>
+          <w:p>
+            <w:pPr>
+              <w:spacing w:line="240" w:lineRule="auto"/>
+              <w:ind w:firstLine="0"/>
+              <w:jc w:val="center"/>
+              <w:rPr>
+                <w:color w:val="auto"/>
+              </w:rPr>
+            </w:pPr>
+            <w:r>
+              <w:rPr>
+                <w:color w:val="auto"/>
+              </w:rPr>
+              <w:t>Sim</w:t>
             </w:r>
           </w:p>
         </w:tc>
@@ -7618,22 +7944,13 @@
         <w:t>,</w:t>
       </w:r>
       <w:r>
-        <w:t xml:space="preserve"> o cliente escolheu essa por ser custo benefício (economicamente mais viável) e </w:t>
-      </w:r>
-      <w:r>
-        <w:t xml:space="preserve">pelo </w:t>
-      </w:r>
-      <w:r>
-        <w:t>desempenho e impacto</w:t>
-      </w:r>
-      <w:r>
-        <w:t xml:space="preserve"> não serem tão alterados na </w:t>
-      </w:r>
-      <w:r>
-        <w:t>proposta recusada</w:t>
-      </w:r>
-      <w:r>
-        <w:t xml:space="preserve">. </w:t>
+        <w:t xml:space="preserve"> o cliente escolheu essa por </w:t>
+      </w:r>
+      <w:r>
+        <w:t>ser mais viável, levando em conta o acesso tanto pelo celular quanto por um computador. Além de que, com o uso da linguagem Javascript, se permite que haja menor dificuldade caso necessite de manutenção no sistema.</w:t>
+      </w:r>
+      <w:r>
+        <w:t xml:space="preserve"> </w:t>
       </w:r>
     </w:p>
     <w:p>
@@ -7809,10 +8126,7 @@
               <w:jc w:val="left"/>
             </w:pPr>
             <w:r>
-              <w:t>Entrar no Sistema</w:t>
-            </w:r>
-            <w:r>
-              <w:t xml:space="preserve"> (login)</w:t>
+              <w:t>Gerenciar Colaborador</w:t>
             </w:r>
           </w:p>
         </w:tc>
@@ -7883,7 +8197,10 @@
               <w:jc w:val="left"/>
             </w:pPr>
             <w:r>
-              <w:t>Gerenciar Colaborador</w:t>
+              <w:t>Gerencia</w:t>
+            </w:r>
+            <w:r>
+              <w:t xml:space="preserve"> cargos/funções</w:t>
             </w:r>
           </w:p>
         </w:tc>
@@ -7954,7 +8271,7 @@
               <w:jc w:val="left"/>
             </w:pPr>
             <w:r>
-              <w:t>Gerenciar Obra</w:t>
+              <w:t>Gerenciar Empresa Executora</w:t>
             </w:r>
           </w:p>
         </w:tc>
@@ -8001,10 +8318,7 @@
               <w:jc w:val="left"/>
             </w:pPr>
             <w:r>
-              <w:t>RF_B</w:t>
-            </w:r>
-            <w:r>
-              <w:t>4</w:t>
+              <w:t>RF_F1</w:t>
             </w:r>
           </w:p>
         </w:tc>
@@ -8025,7 +8339,7 @@
               <w:jc w:val="left"/>
             </w:pPr>
             <w:r>
-              <w:t>Gerenciar Empresa Executora</w:t>
+              <w:t>Gerenciar Obra</w:t>
             </w:r>
           </w:p>
         </w:tc>
@@ -8072,7 +8386,10 @@
               <w:jc w:val="left"/>
             </w:pPr>
             <w:r>
-              <w:t>RF_F1</w:t>
+              <w:t>RF_F</w:t>
+            </w:r>
+            <w:r>
+              <w:t>2</w:t>
             </w:r>
           </w:p>
         </w:tc>
@@ -8152,7 +8469,7 @@
               <w:t>F</w:t>
             </w:r>
             <w:r>
-              <w:t>2</w:t>
+              <w:t>3</w:t>
             </w:r>
           </w:p>
         </w:tc>
@@ -8175,19 +8492,7 @@
               </w:rPr>
             </w:pPr>
             <w:r>
-              <w:t>...</w:t>
-            </w:r>
-            <w:r>
-              <w:t>Relatório</w:t>
-            </w:r>
-            <w:r>
-              <w:t xml:space="preserve"> do</w:t>
-            </w:r>
-            <w:r>
-              <w:t xml:space="preserve"> Engenheiro</w:t>
-            </w:r>
-            <w:r>
-              <w:t xml:space="preserve"> (criar e modificar)</w:t>
+              <w:t>Agendar visita do colaborador à obra</w:t>
             </w:r>
           </w:p>
         </w:tc>
@@ -8234,7 +8539,10 @@
               <w:jc w:val="left"/>
             </w:pPr>
             <w:r>
-              <w:t>RF_F3</w:t>
+              <w:t>RF_F</w:t>
+            </w:r>
+            <w:r>
+              <w:t>4</w:t>
             </w:r>
           </w:p>
         </w:tc>
@@ -8255,22 +8563,7 @@
               <w:jc w:val="left"/>
             </w:pPr>
             <w:r>
-              <w:t>...</w:t>
-            </w:r>
-            <w:r>
-              <w:t>Relatório</w:t>
-            </w:r>
-            <w:r>
-              <w:t xml:space="preserve"> </w:t>
-            </w:r>
-            <w:r>
-              <w:t>dos</w:t>
-            </w:r>
-            <w:r>
-              <w:t xml:space="preserve"> Colaboradores</w:t>
-            </w:r>
-            <w:r>
-              <w:t xml:space="preserve"> (criar e modificar)</w:t>
+              <w:t>Registrar relato de visita do colaborador à obra</w:t>
             </w:r>
           </w:p>
         </w:tc>
@@ -8292,6 +8585,74 @@
             </w:pPr>
             <w:r>
               <w:t xml:space="preserve">Evidente </w:t>
+            </w:r>
+          </w:p>
+        </w:tc>
+      </w:tr>
+      <w:tr>
+        <w:trPr>
+          <w:trHeight w:val="425"/>
+        </w:trPr>
+        <w:tc>
+          <w:tcPr>
+            <w:tcW w:w="1644" w:type="dxa"/>
+            <w:tcBorders>
+              <w:top w:val="single" w:sz="4" w:space="0" w:color="000000"/>
+              <w:left w:val="single" w:sz="4" w:space="0" w:color="000000"/>
+              <w:bottom w:val="single" w:sz="4" w:space="0" w:color="000000"/>
+              <w:right w:val="single" w:sz="4" w:space="0" w:color="000000"/>
+            </w:tcBorders>
+          </w:tcPr>
+          <w:p>
+            <w:pPr>
+              <w:spacing w:after="0" w:line="259" w:lineRule="auto"/>
+              <w:ind w:right="0" w:firstLine="0"/>
+              <w:jc w:val="left"/>
+            </w:pPr>
+            <w:r>
+              <w:t>RF_F5</w:t>
+            </w:r>
+          </w:p>
+        </w:tc>
+        <w:tc>
+          <w:tcPr>
+            <w:tcW w:w="5495" w:type="dxa"/>
+            <w:tcBorders>
+              <w:top w:val="single" w:sz="4" w:space="0" w:color="000000"/>
+              <w:left w:val="single" w:sz="4" w:space="0" w:color="000000"/>
+              <w:bottom w:val="single" w:sz="4" w:space="0" w:color="000000"/>
+              <w:right w:val="single" w:sz="4" w:space="0" w:color="000000"/>
+            </w:tcBorders>
+          </w:tcPr>
+          <w:p>
+            <w:pPr>
+              <w:spacing w:after="0" w:line="259" w:lineRule="auto"/>
+              <w:ind w:right="0" w:firstLine="0"/>
+              <w:jc w:val="left"/>
+            </w:pPr>
+            <w:r>
+              <w:t>Criar relatório do engenheiro</w:t>
+            </w:r>
+          </w:p>
+        </w:tc>
+        <w:tc>
+          <w:tcPr>
+            <w:tcW w:w="1786" w:type="dxa"/>
+            <w:tcBorders>
+              <w:top w:val="single" w:sz="4" w:space="0" w:color="000000"/>
+              <w:left w:val="single" w:sz="4" w:space="0" w:color="000000"/>
+              <w:bottom w:val="single" w:sz="4" w:space="0" w:color="000000"/>
+              <w:right w:val="single" w:sz="4" w:space="0" w:color="000000"/>
+            </w:tcBorders>
+          </w:tcPr>
+          <w:p>
+            <w:pPr>
+              <w:spacing w:after="0" w:line="259" w:lineRule="auto"/>
+              <w:ind w:left="2" w:right="0" w:firstLine="0"/>
+              <w:jc w:val="left"/>
+            </w:pPr>
+            <w:r>
+              <w:t>Evidente</w:t>
             </w:r>
           </w:p>
         </w:tc>
@@ -8317,7 +8678,10 @@
               <w:jc w:val="left"/>
             </w:pPr>
             <w:r>
-              <w:t>RF_F4</w:t>
+              <w:t>RF_F</w:t>
+            </w:r>
+            <w:r>
+              <w:t>6</w:t>
             </w:r>
           </w:p>
         </w:tc>
@@ -8595,10 +8959,7 @@
               <w:jc w:val="left"/>
             </w:pPr>
             <w:r>
-              <w:t>RF_S</w:t>
-            </w:r>
-            <w:r>
-              <w:t>4</w:t>
+              <w:t>RF_S4</w:t>
             </w:r>
           </w:p>
         </w:tc>
@@ -8617,27 +8978,9 @@
               <w:spacing w:after="0" w:line="259" w:lineRule="auto"/>
               <w:ind w:right="0" w:firstLine="0"/>
               <w:jc w:val="left"/>
-              <w:rPr>
-                <w:highlight w:val="yellow"/>
-              </w:rPr>
             </w:pPr>
             <w:r>
-              <w:rPr>
-                <w:szCs w:val="24"/>
-              </w:rPr>
-              <w:t>Emitir r</w:t>
-            </w:r>
-            <w:r>
-              <w:rPr>
-                <w:szCs w:val="24"/>
-              </w:rPr>
-              <w:t xml:space="preserve">elatório </w:t>
-            </w:r>
-            <w:r>
-              <w:rPr>
-                <w:szCs w:val="24"/>
-              </w:rPr>
-              <w:t>final</w:t>
+              <w:t>Emitir notificação de agendamento de visitas aos colaboradores</w:t>
             </w:r>
           </w:p>
         </w:tc>
@@ -8658,6 +9001,169 @@
               <w:jc w:val="left"/>
             </w:pPr>
             <w:r>
+              <w:t>Evidente</w:t>
+            </w:r>
+          </w:p>
+        </w:tc>
+      </w:tr>
+      <w:tr>
+        <w:trPr>
+          <w:trHeight w:val="422"/>
+        </w:trPr>
+        <w:tc>
+          <w:tcPr>
+            <w:tcW w:w="1644" w:type="dxa"/>
+            <w:tcBorders>
+              <w:top w:val="single" w:sz="4" w:space="0" w:color="000000"/>
+              <w:left w:val="single" w:sz="4" w:space="0" w:color="000000"/>
+              <w:bottom w:val="single" w:sz="4" w:space="0" w:color="000000"/>
+              <w:right w:val="single" w:sz="4" w:space="0" w:color="000000"/>
+            </w:tcBorders>
+          </w:tcPr>
+          <w:p>
+            <w:pPr>
+              <w:spacing w:after="0" w:line="259" w:lineRule="auto"/>
+              <w:ind w:right="0" w:firstLine="0"/>
+              <w:jc w:val="left"/>
+            </w:pPr>
+            <w:r>
+              <w:t>RF_S5</w:t>
+            </w:r>
+          </w:p>
+        </w:tc>
+        <w:tc>
+          <w:tcPr>
+            <w:tcW w:w="5495" w:type="dxa"/>
+            <w:tcBorders>
+              <w:top w:val="single" w:sz="4" w:space="0" w:color="000000"/>
+              <w:left w:val="single" w:sz="4" w:space="0" w:color="000000"/>
+              <w:bottom w:val="single" w:sz="4" w:space="0" w:color="000000"/>
+              <w:right w:val="single" w:sz="4" w:space="0" w:color="000000"/>
+            </w:tcBorders>
+          </w:tcPr>
+          <w:p>
+            <w:pPr>
+              <w:spacing w:after="0" w:line="259" w:lineRule="auto"/>
+              <w:ind w:right="0" w:firstLine="0"/>
+              <w:jc w:val="left"/>
+            </w:pPr>
+            <w:r>
+              <w:t xml:space="preserve">Emitir notificação de visitas </w:t>
+            </w:r>
+            <w:r>
+              <w:t>às</w:t>
+            </w:r>
+            <w:r>
+              <w:t xml:space="preserve"> obras (próximas do prazo, visitas atrasadas)</w:t>
+            </w:r>
+          </w:p>
+        </w:tc>
+        <w:tc>
+          <w:tcPr>
+            <w:tcW w:w="1786" w:type="dxa"/>
+            <w:tcBorders>
+              <w:top w:val="single" w:sz="4" w:space="0" w:color="000000"/>
+              <w:left w:val="single" w:sz="4" w:space="0" w:color="000000"/>
+              <w:bottom w:val="single" w:sz="4" w:space="0" w:color="000000"/>
+              <w:right w:val="single" w:sz="4" w:space="0" w:color="000000"/>
+            </w:tcBorders>
+          </w:tcPr>
+          <w:p>
+            <w:pPr>
+              <w:spacing w:after="0" w:line="259" w:lineRule="auto"/>
+              <w:ind w:left="2" w:right="0" w:firstLine="0"/>
+              <w:jc w:val="left"/>
+            </w:pPr>
+            <w:r>
+              <w:t>Evidente</w:t>
+            </w:r>
+          </w:p>
+        </w:tc>
+      </w:tr>
+      <w:tr>
+        <w:trPr>
+          <w:trHeight w:val="422"/>
+        </w:trPr>
+        <w:tc>
+          <w:tcPr>
+            <w:tcW w:w="1644" w:type="dxa"/>
+            <w:tcBorders>
+              <w:top w:val="single" w:sz="4" w:space="0" w:color="000000"/>
+              <w:left w:val="single" w:sz="4" w:space="0" w:color="000000"/>
+              <w:bottom w:val="single" w:sz="4" w:space="0" w:color="000000"/>
+              <w:right w:val="single" w:sz="4" w:space="0" w:color="000000"/>
+            </w:tcBorders>
+          </w:tcPr>
+          <w:p>
+            <w:pPr>
+              <w:spacing w:after="0" w:line="259" w:lineRule="auto"/>
+              <w:ind w:right="0" w:firstLine="0"/>
+              <w:jc w:val="left"/>
+            </w:pPr>
+            <w:r>
+              <w:t>RF_S</w:t>
+            </w:r>
+            <w:r>
+              <w:t>6</w:t>
+            </w:r>
+          </w:p>
+        </w:tc>
+        <w:tc>
+          <w:tcPr>
+            <w:tcW w:w="5495" w:type="dxa"/>
+            <w:tcBorders>
+              <w:top w:val="single" w:sz="4" w:space="0" w:color="000000"/>
+              <w:left w:val="single" w:sz="4" w:space="0" w:color="000000"/>
+              <w:bottom w:val="single" w:sz="4" w:space="0" w:color="000000"/>
+              <w:right w:val="single" w:sz="4" w:space="0" w:color="000000"/>
+            </w:tcBorders>
+          </w:tcPr>
+          <w:p>
+            <w:pPr>
+              <w:spacing w:after="0" w:line="259" w:lineRule="auto"/>
+              <w:ind w:right="0" w:firstLine="0"/>
+              <w:jc w:val="left"/>
+              <w:rPr>
+                <w:highlight w:val="yellow"/>
+              </w:rPr>
+            </w:pPr>
+            <w:r>
+              <w:rPr>
+                <w:szCs w:val="24"/>
+              </w:rPr>
+              <w:t>Emitir r</w:t>
+            </w:r>
+            <w:r>
+              <w:rPr>
+                <w:szCs w:val="24"/>
+              </w:rPr>
+              <w:t xml:space="preserve">elatório </w:t>
+            </w:r>
+            <w:r>
+              <w:rPr>
+                <w:szCs w:val="24"/>
+              </w:rPr>
+              <w:t>final</w:t>
+            </w:r>
+          </w:p>
+        </w:tc>
+        <w:tc>
+          <w:tcPr>
+            <w:tcW w:w="1786" w:type="dxa"/>
+            <w:tcBorders>
+              <w:top w:val="single" w:sz="4" w:space="0" w:color="000000"/>
+              <w:left w:val="single" w:sz="4" w:space="0" w:color="000000"/>
+              <w:bottom w:val="single" w:sz="4" w:space="0" w:color="000000"/>
+              <w:right w:val="single" w:sz="4" w:space="0" w:color="000000"/>
+            </w:tcBorders>
+          </w:tcPr>
+          <w:p>
+            <w:pPr>
+              <w:spacing w:after="0" w:line="259" w:lineRule="auto"/>
+              <w:ind w:left="2" w:right="0" w:firstLine="0"/>
+              <w:jc w:val="left"/>
+            </w:pPr>
+            <w:r>
               <w:t xml:space="preserve">Evidente </w:t>
             </w:r>
           </w:p>
@@ -8743,6 +9249,14 @@
       </w:r>
     </w:p>
     <w:p>
+      <w:r>
+        <w:t>O mesmo será desenvolvido de modo que, com uma simples leitura de suas instruções e visualizações das interfaces, já será permitido e possível que o usuário faça o uso adequado do sistema. A interface intuitiva do sistema facilitará o manuseamento do mesmo e auxiliará</w:t>
+      </w:r>
+      <w:r>
+        <w:t xml:space="preserve"> aqueles que não tem conhecimento ou proximidade com tecnologia.</w:t>
+      </w:r>
+    </w:p>
+    <w:p>
       <w:pPr>
         <w:spacing w:after="158" w:line="259" w:lineRule="auto"/>
         <w:ind w:right="0" w:firstLine="0"/>
@@ -8777,7 +9291,17 @@
     </w:p>
     <w:p>
       <w:r>
-        <w:t>É importante que a empresa mantenha uma licença de software antivírus para que os dados como relatórios financeiros da empresa que serão gerados pelo sistema e possivelmente armazenados no computador da empresa estejam seguros.</w:t>
+        <w:t>Para a implementação do sistema entrar em vigor, será necessário apenas um computador básico, com um processador i3 ou superior, e com no mínimo 8GB de RAM, para que sejam evitados travamentos.</w:t>
+      </w:r>
+    </w:p>
+    <w:p>
+      <w:r>
+        <w:t>Será utilizado o SGBD PostgreSQL para armazenamento de dados e do backup.</w:t>
+      </w:r>
+    </w:p>
+    <w:p>
+      <w:r>
+        <w:t>É fundamental que as aquisições dos serviços que já foram descritos no tópico 2.1 da ERS sejam seguidas.</w:t>
       </w:r>
     </w:p>
     <w:p>
@@ -8956,7 +9480,11 @@
     </w:p>
     <w:p>
       <w:r>
-        <w:t>O Conteúdo será posicionado no centro da página, possuindo espaçamento adequado para não prejudicar a leitura e entendimento das informações exibidas. Não haverá a presença de cores fortes também a fim de melhorar a visualização dos usuários.</w:t>
+        <w:t xml:space="preserve">O Conteúdo será posicionado no centro da página, possuindo espaçamento adequado para não prejudicar a leitura e entendimento das informações exibidas. </w:t>
+      </w:r>
+      <w:r>
+        <w:lastRenderedPageBreak/>
+        <w:t>Não haverá a presença de cores fortes também a fim de melhorar a visualização dos usuários.</w:t>
       </w:r>
     </w:p>
     <w:p>
@@ -8967,7 +9495,6 @@
     </w:p>
     <w:p>
       <w:r>
-        <w:lastRenderedPageBreak/>
         <w:t>Ao entrar no sistema como um usuário administrativo, será disposto um menu com diferentes itens, que levam o usuário a páginas de gerenciamento, que possibilita a alteração, cadastro e exclusão destes, além de tabelas para exibição dos itens existentes, contará também com relatório</w:t>
       </w:r>
       <w:r>
@@ -8997,15 +9524,7 @@
         <w:t>,</w:t>
       </w:r>
       <w:r>
-        <w:t xml:space="preserve"> uma caixa de alerta emitirá a mensagem de notificação se o usuário realmente deseja descartar aqueles itens e retornar ou cancelar </w:t>
-      </w:r>
-      <w:proofErr w:type="gramStart"/>
-      <w:r>
-        <w:t>a</w:t>
-      </w:r>
-      <w:proofErr w:type="gramEnd"/>
-      <w:r>
-        <w:t xml:space="preserve"> ação.</w:t>
+        <w:t xml:space="preserve"> uma caixa de alerta emitirá a mensagem de notificação se o usuário realmente deseja descartar aqueles itens e retornar ou cancelar a ação.</w:t>
       </w:r>
     </w:p>
     <w:p>
@@ -9133,6 +9652,7 @@
       <w:bookmarkStart w:id="47" w:name="_Toc113302845"/>
       <w:bookmarkStart w:id="48" w:name="_Toc132546602"/>
       <w:r>
+        <w:lastRenderedPageBreak/>
         <w:t>3.2.5 Interfaces de Comunicação</w:t>
       </w:r>
       <w:bookmarkEnd w:id="47"/>
@@ -9186,9 +9706,107 @@
         <w:spacing w:after="0" w:line="259" w:lineRule="auto"/>
         <w:ind w:right="0" w:firstLine="0"/>
         <w:jc w:val="left"/>
-      </w:pPr>
-      <w:r>
-        <w:t>Protótipos principais</w:t>
+        <w:rPr>
+          <w:b/>
+          <w:bCs/>
+        </w:rPr>
+      </w:pPr>
+      <w:r>
+        <w:rPr>
+          <w:b/>
+          <w:bCs/>
+        </w:rPr>
+        <w:t>APÊNDICE 1 – ESTUDO DE VIABILIDADE</w:t>
+      </w:r>
+    </w:p>
+    <w:p>
+      <w:pPr>
+        <w:spacing w:after="0" w:line="259" w:lineRule="auto"/>
+        <w:ind w:right="0" w:firstLine="0"/>
+        <w:jc w:val="left"/>
+      </w:pPr>
+      <w:r>
+        <w:rPr>
+          <w:b/>
+          <w:bCs/>
+        </w:rPr>
+        <w:tab/>
+      </w:r>
+      <w:r>
+        <w:t>Como alternativa, foi sugerida uma aplicação mobile (aplicativo para o celular), para facilitar o acesso dos colaboradores e administrador.</w:t>
+      </w:r>
+    </w:p>
+    <w:p>
+      <w:pPr>
+        <w:spacing w:after="0" w:line="259" w:lineRule="auto"/>
+        <w:ind w:right="0" w:firstLine="0"/>
+        <w:jc w:val="left"/>
+      </w:pPr>
+      <w:r>
+        <w:tab/>
+        <w:t>Essa alternativa foi recusada pela falta de compatibilidade de uso com um computador, pois o uso do mesmo é essencial para o engenheiro da empresa.</w:t>
+      </w:r>
+    </w:p>
+    <w:p>
+      <w:pPr>
+        <w:spacing w:after="0" w:line="259" w:lineRule="auto"/>
+        <w:ind w:right="0" w:firstLine="0"/>
+        <w:jc w:val="left"/>
+        <w:rPr>
+          <w:b/>
+          <w:bCs/>
+        </w:rPr>
+      </w:pPr>
+    </w:p>
+    <w:p>
+      <w:pPr>
+        <w:spacing w:after="0" w:line="259" w:lineRule="auto"/>
+        <w:ind w:right="0" w:firstLine="0"/>
+        <w:jc w:val="left"/>
+        <w:rPr>
+          <w:b/>
+          <w:bCs/>
+        </w:rPr>
+      </w:pPr>
+    </w:p>
+    <w:p>
+      <w:pPr>
+        <w:spacing w:after="0" w:line="259" w:lineRule="auto"/>
+        <w:ind w:right="0" w:firstLine="0"/>
+        <w:jc w:val="left"/>
+        <w:rPr>
+          <w:b/>
+          <w:bCs/>
+        </w:rPr>
+      </w:pPr>
+    </w:p>
+    <w:p>
+      <w:pPr>
+        <w:spacing w:after="0" w:line="259" w:lineRule="auto"/>
+        <w:ind w:right="0" w:firstLine="0"/>
+        <w:jc w:val="left"/>
+        <w:rPr>
+          <w:b/>
+          <w:bCs/>
+        </w:rPr>
+      </w:pPr>
+    </w:p>
+    <w:p>
+      <w:pPr>
+        <w:spacing w:after="0" w:line="259" w:lineRule="auto"/>
+        <w:ind w:right="0" w:firstLine="0"/>
+        <w:jc w:val="left"/>
+        <w:rPr>
+          <w:b/>
+          <w:bCs/>
+        </w:rPr>
+      </w:pPr>
+      <w:r>
+        <w:rPr>
+          <w:b/>
+          <w:bCs/>
+        </w:rPr>
+        <w:t>APÊNDICE 2 – PROTÓTIPOS</w:t>
       </w:r>
     </w:p>
     <w:p>
@@ -9302,6 +9920,7 @@
         <w:rPr>
           <w:noProof/>
         </w:rPr>
+        <w:lastRenderedPageBreak/>
         <w:drawing>
           <wp:inline distT="0" distB="0" distL="0" distR="0" wp14:anchorId="57942769" wp14:editId="000B2DAF">
             <wp:extent cx="5098694" cy="3624522"/>
@@ -9436,10 +10055,229 @@
         <w:jc w:val="left"/>
       </w:pPr>
     </w:p>
+    <w:p>
+      <w:pPr>
+        <w:spacing w:after="0" w:line="259" w:lineRule="auto"/>
+        <w:ind w:right="0" w:firstLine="0"/>
+        <w:jc w:val="left"/>
+      </w:pPr>
+    </w:p>
+    <w:p>
+      <w:pPr>
+        <w:spacing w:after="0" w:line="259" w:lineRule="auto"/>
+        <w:ind w:right="0" w:firstLine="0"/>
+        <w:jc w:val="left"/>
+        <w:rPr>
+          <w:b/>
+          <w:bCs/>
+        </w:rPr>
+      </w:pPr>
+    </w:p>
+    <w:p>
+      <w:pPr>
+        <w:spacing w:after="0" w:line="259" w:lineRule="auto"/>
+        <w:ind w:right="0" w:firstLine="0"/>
+        <w:jc w:val="left"/>
+        <w:rPr>
+          <w:b/>
+          <w:bCs/>
+        </w:rPr>
+      </w:pPr>
+    </w:p>
+    <w:p>
+      <w:pPr>
+        <w:spacing w:after="0" w:line="259" w:lineRule="auto"/>
+        <w:ind w:right="0" w:firstLine="0"/>
+        <w:jc w:val="left"/>
+        <w:rPr>
+          <w:b/>
+          <w:bCs/>
+        </w:rPr>
+      </w:pPr>
+      <w:r>
+        <w:rPr>
+          <w:b/>
+          <w:bCs/>
+        </w:rPr>
+        <w:lastRenderedPageBreak/>
+        <w:t xml:space="preserve">ANEXO 1 – REFERÊNCIAS </w:t>
+      </w:r>
+    </w:p>
+    <w:p>
+      <w:pPr>
+        <w:spacing w:after="0" w:line="259" w:lineRule="auto"/>
+        <w:ind w:right="0" w:firstLine="0"/>
+        <w:jc w:val="left"/>
+        <w:rPr>
+          <w:b/>
+          <w:bCs/>
+        </w:rPr>
+      </w:pPr>
+    </w:p>
+    <w:p>
+      <w:pPr>
+        <w:spacing w:after="0" w:line="259" w:lineRule="auto"/>
+        <w:ind w:right="0" w:firstLine="0"/>
+        <w:jc w:val="left"/>
+      </w:pPr>
+      <w:r>
+        <w:t xml:space="preserve">1 - </w:t>
+      </w:r>
+      <w:r>
+        <w:t>Relatório de colaborador pelo WhatsApp</w:t>
+      </w:r>
+    </w:p>
+    <w:p>
+      <w:pPr>
+        <w:spacing w:after="0" w:line="259" w:lineRule="auto"/>
+        <w:ind w:right="0" w:firstLine="0"/>
+        <w:jc w:val="left"/>
+      </w:pPr>
+      <w:r>
+        <w:rPr>
+          <w:noProof/>
+        </w:rPr>
+        <w:drawing>
+          <wp:inline distT="0" distB="0" distL="0" distR="0" wp14:anchorId="65E26E89" wp14:editId="21F9A78C">
+            <wp:extent cx="5743575" cy="3324225"/>
+            <wp:effectExtent l="0" t="0" r="9525" b="9525"/>
+            <wp:docPr id="210439192" name="Imagem 2"/>
+            <wp:cNvGraphicFramePr>
+              <a:graphicFrameLocks xmlns:a="http://schemas.openxmlformats.org/drawingml/2006/main" noChangeAspect="1"/>
+            </wp:cNvGraphicFramePr>
+            <a:graphic xmlns:a="http://schemas.openxmlformats.org/drawingml/2006/main">
+              <a:graphicData uri="http://schemas.openxmlformats.org/drawingml/2006/picture">
+                <pic:pic xmlns:pic="http://schemas.openxmlformats.org/drawingml/2006/picture">
+                  <pic:nvPicPr>
+                    <pic:cNvPr id="0" name="Picture 3"/>
+                    <pic:cNvPicPr>
+                      <a:picLocks noChangeAspect="1" noChangeArrowheads="1"/>
+                    </pic:cNvPicPr>
+                  </pic:nvPicPr>
+                  <pic:blipFill>
+                    <a:blip r:embed="rId17">
+                      <a:extLst>
+                        <a:ext uri="{28A0092B-C50C-407E-A947-70E740481C1C}">
+                          <a14:useLocalDpi xmlns:a14="http://schemas.microsoft.com/office/drawing/2010/main" val="0"/>
+                        </a:ext>
+                      </a:extLst>
+                    </a:blip>
+                    <a:srcRect/>
+                    <a:stretch>
+                      <a:fillRect/>
+                    </a:stretch>
+                  </pic:blipFill>
+                  <pic:spPr bwMode="auto">
+                    <a:xfrm>
+                      <a:off x="0" y="0"/>
+                      <a:ext cx="5743575" cy="3324225"/>
+                    </a:xfrm>
+                    <a:prstGeom prst="rect">
+                      <a:avLst/>
+                    </a:prstGeom>
+                    <a:noFill/>
+                    <a:ln>
+                      <a:noFill/>
+                    </a:ln>
+                  </pic:spPr>
+                </pic:pic>
+              </a:graphicData>
+            </a:graphic>
+          </wp:inline>
+        </w:drawing>
+      </w:r>
+    </w:p>
+    <w:p>
+      <w:pPr>
+        <w:spacing w:after="0" w:line="259" w:lineRule="auto"/>
+        <w:ind w:right="0" w:firstLine="0"/>
+        <w:jc w:val="left"/>
+      </w:pPr>
+    </w:p>
+    <w:p>
+      <w:pPr>
+        <w:spacing w:after="0" w:line="259" w:lineRule="auto"/>
+        <w:ind w:right="0" w:firstLine="0"/>
+        <w:jc w:val="left"/>
+      </w:pPr>
+      <w:r>
+        <w:t xml:space="preserve">2 - </w:t>
+      </w:r>
+      <w:r>
+        <w:t>Relatório do engenheiro pelo Excel</w:t>
+      </w:r>
+      <w:r>
+        <w:rPr>
+          <w:noProof/>
+        </w:rPr>
+        <w:drawing>
+          <wp:inline distT="0" distB="0" distL="0" distR="0" wp14:anchorId="6C0D1463" wp14:editId="05099A08">
+            <wp:extent cx="5791200" cy="2181225"/>
+            <wp:effectExtent l="0" t="0" r="0" b="9525"/>
+            <wp:docPr id="332518573" name="Imagem 3"/>
+            <wp:cNvGraphicFramePr>
+              <a:graphicFrameLocks xmlns:a="http://schemas.openxmlformats.org/drawingml/2006/main" noChangeAspect="1"/>
+            </wp:cNvGraphicFramePr>
+            <a:graphic xmlns:a="http://schemas.openxmlformats.org/drawingml/2006/main">
+              <a:graphicData uri="http://schemas.openxmlformats.org/drawingml/2006/picture">
+                <pic:pic xmlns:pic="http://schemas.openxmlformats.org/drawingml/2006/picture">
+                  <pic:nvPicPr>
+                    <pic:cNvPr id="0" name="Picture 4"/>
+                    <pic:cNvPicPr>
+                      <a:picLocks noChangeAspect="1" noChangeArrowheads="1"/>
+                    </pic:cNvPicPr>
+                  </pic:nvPicPr>
+                  <pic:blipFill>
+                    <a:blip r:embed="rId18">
+                      <a:extLst>
+                        <a:ext uri="{28A0092B-C50C-407E-A947-70E740481C1C}">
+                          <a14:useLocalDpi xmlns:a14="http://schemas.microsoft.com/office/drawing/2010/main" val="0"/>
+                        </a:ext>
+                      </a:extLst>
+                    </a:blip>
+                    <a:srcRect/>
+                    <a:stretch>
+                      <a:fillRect/>
+                    </a:stretch>
+                  </pic:blipFill>
+                  <pic:spPr bwMode="auto">
+                    <a:xfrm>
+                      <a:off x="0" y="0"/>
+                      <a:ext cx="5791200" cy="2181225"/>
+                    </a:xfrm>
+                    <a:prstGeom prst="rect">
+                      <a:avLst/>
+                    </a:prstGeom>
+                    <a:noFill/>
+                    <a:ln>
+                      <a:noFill/>
+                    </a:ln>
+                  </pic:spPr>
+                </pic:pic>
+              </a:graphicData>
+            </a:graphic>
+          </wp:inline>
+        </w:drawing>
+      </w:r>
+    </w:p>
+    <w:p>
+      <w:pPr>
+        <w:spacing w:after="0" w:line="259" w:lineRule="auto"/>
+        <w:ind w:right="0" w:firstLine="0"/>
+        <w:jc w:val="left"/>
+      </w:pPr>
+    </w:p>
+    <w:p>
+      <w:pPr>
+        <w:spacing w:after="0" w:line="259" w:lineRule="auto"/>
+        <w:ind w:right="0" w:firstLine="0"/>
+        <w:jc w:val="left"/>
+      </w:pPr>
+    </w:p>
     <w:sectPr>
-      <w:headerReference w:type="even" r:id="rId17"/>
-      <w:headerReference w:type="default" r:id="rId18"/>
-      <w:headerReference w:type="first" r:id="rId19"/>
+      <w:headerReference w:type="even" r:id="rId19"/>
+      <w:headerReference w:type="default" r:id="rId20"/>
+      <w:headerReference w:type="first" r:id="rId21"/>
       <w:pgSz w:w="11906" w:h="16838"/>
       <w:pgMar w:top="1440" w:right="1073" w:bottom="1440" w:left="1702" w:header="720" w:footer="720" w:gutter="0"/>
       <w:cols w:space="720"/>
@@ -12622,7 +13460,6 @@
   <w:style w:type="character" w:default="1" w:styleId="Fontepargpadro">
     <w:name w:val="Default Paragraph Font"/>
     <w:uiPriority w:val="1"/>
-    <w:semiHidden/>
     <w:unhideWhenUsed/>
   </w:style>
   <w:style w:type="table" w:default="1" w:styleId="Tabelanormal">

</xml_diff>

<commit_message>
update no capitulo 3
</commit_message>
<xml_diff>
--- a/ERS/ERSSistemaUnicodeGestão.docx
+++ b/ERS/ERSSistemaUnicodeGestão.docx
@@ -8318,74 +8318,6 @@
               <w:jc w:val="left"/>
             </w:pPr>
             <w:r>
-              <w:t>RF_B4</w:t>
-            </w:r>
-          </w:p>
-        </w:tc>
-        <w:tc>
-          <w:tcPr>
-            <w:tcW w:w="5495" w:type="dxa"/>
-            <w:tcBorders>
-              <w:top w:val="single" w:sz="4" w:space="0" w:color="000000"/>
-              <w:left w:val="single" w:sz="4" w:space="0" w:color="000000"/>
-              <w:bottom w:val="single" w:sz="4" w:space="0" w:color="000000"/>
-              <w:right w:val="single" w:sz="4" w:space="0" w:color="000000"/>
-            </w:tcBorders>
-          </w:tcPr>
-          <w:p>
-            <w:pPr>
-              <w:spacing w:after="0" w:line="259" w:lineRule="auto"/>
-              <w:ind w:right="0" w:firstLine="0"/>
-              <w:jc w:val="left"/>
-            </w:pPr>
-            <w:r>
-              <w:t>Gerenciar Relatório</w:t>
-            </w:r>
-          </w:p>
-        </w:tc>
-        <w:tc>
-          <w:tcPr>
-            <w:tcW w:w="1786" w:type="dxa"/>
-            <w:tcBorders>
-              <w:top w:val="single" w:sz="4" w:space="0" w:color="000000"/>
-              <w:left w:val="single" w:sz="4" w:space="0" w:color="000000"/>
-              <w:bottom w:val="single" w:sz="4" w:space="0" w:color="000000"/>
-              <w:right w:val="single" w:sz="4" w:space="0" w:color="000000"/>
-            </w:tcBorders>
-          </w:tcPr>
-          <w:p>
-            <w:pPr>
-              <w:spacing w:after="0" w:line="259" w:lineRule="auto"/>
-              <w:ind w:left="2" w:right="0" w:firstLine="0"/>
-              <w:jc w:val="left"/>
-            </w:pPr>
-            <w:r>
-              <w:t>Evidente</w:t>
-            </w:r>
-          </w:p>
-        </w:tc>
-      </w:tr>
-      <w:tr>
-        <w:trPr>
-          <w:trHeight w:val="423"/>
-        </w:trPr>
-        <w:tc>
-          <w:tcPr>
-            <w:tcW w:w="1644" w:type="dxa"/>
-            <w:tcBorders>
-              <w:top w:val="single" w:sz="4" w:space="0" w:color="000000"/>
-              <w:left w:val="single" w:sz="4" w:space="0" w:color="000000"/>
-              <w:bottom w:val="single" w:sz="4" w:space="0" w:color="000000"/>
-              <w:right w:val="single" w:sz="4" w:space="0" w:color="000000"/>
-            </w:tcBorders>
-          </w:tcPr>
-          <w:p>
-            <w:pPr>
-              <w:spacing w:after="0" w:line="259" w:lineRule="auto"/>
-              <w:ind w:right="0" w:firstLine="0"/>
-              <w:jc w:val="left"/>
-            </w:pPr>
-            <w:r>
               <w:t>RF_F1</w:t>
             </w:r>
           </w:p>
@@ -8746,10 +8678,7 @@
               <w:jc w:val="left"/>
             </w:pPr>
             <w:r>
-              <w:t>RF_F</w:t>
-            </w:r>
-            <w:r>
-              <w:t>6</w:t>
+              <w:t xml:space="preserve">RF_S1 </w:t>
             </w:r>
           </w:p>
         </w:tc>
@@ -8768,9 +8697,15 @@
               <w:spacing w:after="0" w:line="259" w:lineRule="auto"/>
               <w:ind w:right="0" w:firstLine="0"/>
               <w:jc w:val="left"/>
-            </w:pPr>
-            <w:r>
-              <w:t xml:space="preserve">Definir rotas para destino (rota para as obras) </w:t>
+              <w:rPr>
+                <w:highlight w:val="yellow"/>
+              </w:rPr>
+            </w:pPr>
+            <w:r>
+              <w:t>Emitir relatório</w:t>
+            </w:r>
+            <w:r>
+              <w:t xml:space="preserve"> do Fiscal</w:t>
             </w:r>
           </w:p>
         </w:tc>
@@ -8817,7 +8752,7 @@
               <w:jc w:val="left"/>
             </w:pPr>
             <w:r>
-              <w:t xml:space="preserve">RF_S1 </w:t>
+              <w:t>RF_S2</w:t>
             </w:r>
           </w:p>
         </w:tc>
@@ -8836,15 +8771,9 @@
               <w:spacing w:after="0" w:line="259" w:lineRule="auto"/>
               <w:ind w:right="0" w:firstLine="0"/>
               <w:jc w:val="left"/>
-              <w:rPr>
-                <w:highlight w:val="yellow"/>
-              </w:rPr>
-            </w:pPr>
-            <w:r>
-              <w:t>Emitir relatório</w:t>
-            </w:r>
-            <w:r>
-              <w:t xml:space="preserve"> do Fiscal</w:t>
+            </w:pPr>
+            <w:r>
+              <w:t>Emitir relatório do Laboratorista</w:t>
             </w:r>
           </w:p>
         </w:tc>
@@ -8865,7 +8794,7 @@
               <w:jc w:val="left"/>
             </w:pPr>
             <w:r>
-              <w:t xml:space="preserve">Evidente </w:t>
+              <w:t>Evidente</w:t>
             </w:r>
           </w:p>
         </w:tc>
@@ -8891,7 +8820,7 @@
               <w:jc w:val="left"/>
             </w:pPr>
             <w:r>
-              <w:t>RF_S2</w:t>
+              <w:t>RF_S3</w:t>
             </w:r>
           </w:p>
         </w:tc>
@@ -8912,7 +8841,7 @@
               <w:jc w:val="left"/>
             </w:pPr>
             <w:r>
-              <w:t>Emitir relatório do Laboratorista</w:t>
+              <w:t>Emitir relatório do Topógrafo</w:t>
             </w:r>
           </w:p>
         </w:tc>
@@ -8959,7 +8888,7 @@
               <w:jc w:val="left"/>
             </w:pPr>
             <w:r>
-              <w:t>RF_S3</w:t>
+              <w:t>RF_S4</w:t>
             </w:r>
           </w:p>
         </w:tc>
@@ -8980,7 +8909,7 @@
               <w:jc w:val="left"/>
             </w:pPr>
             <w:r>
-              <w:t>Emitir relatório do Topógrafo</w:t>
+              <w:t>Emitir notificação de agendamento de visitas aos colaboradores</w:t>
             </w:r>
           </w:p>
         </w:tc>
@@ -9027,7 +8956,7 @@
               <w:jc w:val="left"/>
             </w:pPr>
             <w:r>
-              <w:t>RF_S4</w:t>
+              <w:t>RF_S5</w:t>
             </w:r>
           </w:p>
         </w:tc>
@@ -9048,7 +8977,7 @@
               <w:jc w:val="left"/>
             </w:pPr>
             <w:r>
-              <w:t>Emitir notificação de agendamento de visitas aos colaboradores</w:t>
+              <w:t>Emitir notificação de visitas às obras (próximas do prazo, visitas atrasadas)</w:t>
             </w:r>
           </w:p>
         </w:tc>
@@ -9095,7 +9024,10 @@
               <w:jc w:val="left"/>
             </w:pPr>
             <w:r>
-              <w:t>RF_S5</w:t>
+              <w:t>RF_S</w:t>
+            </w:r>
+            <w:r>
+              <w:t>6</w:t>
             </w:r>
           </w:p>
         </w:tc>
@@ -9114,9 +9046,27 @@
               <w:spacing w:after="0" w:line="259" w:lineRule="auto"/>
               <w:ind w:right="0" w:firstLine="0"/>
               <w:jc w:val="left"/>
-            </w:pPr>
-            <w:r>
-              <w:t>Emitir notificação de visitas às obras (próximas do prazo, visitas atrasadas)</w:t>
+              <w:rPr>
+                <w:highlight w:val="yellow"/>
+              </w:rPr>
+            </w:pPr>
+            <w:r>
+              <w:rPr>
+                <w:szCs w:val="24"/>
+              </w:rPr>
+              <w:t>Emitir r</w:t>
+            </w:r>
+            <w:r>
+              <w:rPr>
+                <w:szCs w:val="24"/>
+              </w:rPr>
+              <w:t xml:space="preserve">elatório </w:t>
+            </w:r>
+            <w:r>
+              <w:rPr>
+                <w:szCs w:val="24"/>
+              </w:rPr>
+              <w:t>final</w:t>
             </w:r>
           </w:p>
         </w:tc>
@@ -9137,95 +9087,6 @@
               <w:jc w:val="left"/>
             </w:pPr>
             <w:r>
-              <w:t>Evidente</w:t>
-            </w:r>
-          </w:p>
-        </w:tc>
-      </w:tr>
-      <w:tr>
-        <w:trPr>
-          <w:trHeight w:val="422"/>
-        </w:trPr>
-        <w:tc>
-          <w:tcPr>
-            <w:tcW w:w="1644" w:type="dxa"/>
-            <w:tcBorders>
-              <w:top w:val="single" w:sz="4" w:space="0" w:color="000000"/>
-              <w:left w:val="single" w:sz="4" w:space="0" w:color="000000"/>
-              <w:bottom w:val="single" w:sz="4" w:space="0" w:color="000000"/>
-              <w:right w:val="single" w:sz="4" w:space="0" w:color="000000"/>
-            </w:tcBorders>
-          </w:tcPr>
-          <w:p>
-            <w:pPr>
-              <w:spacing w:after="0" w:line="259" w:lineRule="auto"/>
-              <w:ind w:right="0" w:firstLine="0"/>
-              <w:jc w:val="left"/>
-            </w:pPr>
-            <w:r>
-              <w:t>RF_S</w:t>
-            </w:r>
-            <w:r>
-              <w:t>6</w:t>
-            </w:r>
-          </w:p>
-        </w:tc>
-        <w:tc>
-          <w:tcPr>
-            <w:tcW w:w="5495" w:type="dxa"/>
-            <w:tcBorders>
-              <w:top w:val="single" w:sz="4" w:space="0" w:color="000000"/>
-              <w:left w:val="single" w:sz="4" w:space="0" w:color="000000"/>
-              <w:bottom w:val="single" w:sz="4" w:space="0" w:color="000000"/>
-              <w:right w:val="single" w:sz="4" w:space="0" w:color="000000"/>
-            </w:tcBorders>
-          </w:tcPr>
-          <w:p>
-            <w:pPr>
-              <w:spacing w:after="0" w:line="259" w:lineRule="auto"/>
-              <w:ind w:right="0" w:firstLine="0"/>
-              <w:jc w:val="left"/>
-              <w:rPr>
-                <w:highlight w:val="yellow"/>
-              </w:rPr>
-            </w:pPr>
-            <w:r>
-              <w:rPr>
-                <w:szCs w:val="24"/>
-              </w:rPr>
-              <w:t>Emitir r</w:t>
-            </w:r>
-            <w:r>
-              <w:rPr>
-                <w:szCs w:val="24"/>
-              </w:rPr>
-              <w:t xml:space="preserve">elatório </w:t>
-            </w:r>
-            <w:r>
-              <w:rPr>
-                <w:szCs w:val="24"/>
-              </w:rPr>
-              <w:t>final</w:t>
-            </w:r>
-          </w:p>
-        </w:tc>
-        <w:tc>
-          <w:tcPr>
-            <w:tcW w:w="1786" w:type="dxa"/>
-            <w:tcBorders>
-              <w:top w:val="single" w:sz="4" w:space="0" w:color="000000"/>
-              <w:left w:val="single" w:sz="4" w:space="0" w:color="000000"/>
-              <w:bottom w:val="single" w:sz="4" w:space="0" w:color="000000"/>
-              <w:right w:val="single" w:sz="4" w:space="0" w:color="000000"/>
-            </w:tcBorders>
-          </w:tcPr>
-          <w:p>
-            <w:pPr>
-              <w:spacing w:after="0" w:line="259" w:lineRule="auto"/>
-              <w:ind w:left="2" w:right="0" w:firstLine="0"/>
-              <w:jc w:val="left"/>
-            </w:pPr>
-            <w:r>
               <w:t xml:space="preserve">Evidente </w:t>
             </w:r>
           </w:p>
@@ -9322,7 +9183,6 @@
         <w:jc w:val="left"/>
       </w:pPr>
       <w:r>
-        <w:lastRenderedPageBreak/>
         <w:tab/>
       </w:r>
     </w:p>
@@ -9350,6 +9210,7 @@
     </w:p>
     <w:p>
       <w:r>
+        <w:lastRenderedPageBreak/>
         <w:t>Para a implementação do sistema entrar em vigor, será necessário apenas um computador básico, com um processador i3 ou superior, e com no mínimo 8GB de RAM, para que sejam evitados travamentos.</w:t>
       </w:r>
     </w:p>
@@ -9429,6 +9290,45 @@
       <w:bookmarkEnd w:id="32"/>
     </w:p>
     <w:p>
+      <w:r>
+        <w:drawing>
+          <wp:inline distT="0" distB="0" distL="0" distR="0" wp14:anchorId="2B23944C" wp14:editId="3BECE148">
+            <wp:extent cx="5798185" cy="4781550"/>
+            <wp:effectExtent l="0" t="0" r="0" b="0"/>
+            <wp:docPr id="1129537303" name="Imagem 1"/>
+            <wp:cNvGraphicFramePr>
+              <a:graphicFrameLocks xmlns:a="http://schemas.openxmlformats.org/drawingml/2006/main" noChangeAspect="1"/>
+            </wp:cNvGraphicFramePr>
+            <a:graphic xmlns:a="http://schemas.openxmlformats.org/drawingml/2006/main">
+              <a:graphicData uri="http://schemas.openxmlformats.org/drawingml/2006/picture">
+                <pic:pic xmlns:pic="http://schemas.openxmlformats.org/drawingml/2006/picture">
+                  <pic:nvPicPr>
+                    <pic:cNvPr id="1129537303" name=""/>
+                    <pic:cNvPicPr/>
+                  </pic:nvPicPr>
+                  <pic:blipFill>
+                    <a:blip r:embed="rId14"/>
+                    <a:stretch>
+                      <a:fillRect/>
+                    </a:stretch>
+                  </pic:blipFill>
+                  <pic:spPr>
+                    <a:xfrm>
+                      <a:off x="0" y="0"/>
+                      <a:ext cx="5798185" cy="4781550"/>
+                    </a:xfrm>
+                    <a:prstGeom prst="rect">
+                      <a:avLst/>
+                    </a:prstGeom>
+                  </pic:spPr>
+                </pic:pic>
+              </a:graphicData>
+            </a:graphic>
+          </wp:inline>
+        </w:drawing>
+      </w:r>
+    </w:p>
+    <w:p>
       <w:pPr>
         <w:spacing w:after="0"/>
         <w:ind w:right="6170" w:firstLine="709"/>
@@ -9448,6 +9348,7 @@
         <w:rPr>
           <w:color w:val="auto"/>
         </w:rPr>
+        <w:lastRenderedPageBreak/>
         <w:t>3.1.1 Especificações de Casos de Usos.</w:t>
       </w:r>
       <w:bookmarkEnd w:id="33"/>
@@ -9498,18 +9399,9 @@
             <w:r>
               <w:rPr>
                 <w:b/>
-              </w:rPr>
-              <w:t>RF_F1</w:t>
-            </w:r>
-            <w:r>
-              <w:t xml:space="preserve"> </w:t>
-            </w:r>
-            <w:r>
-              <w:rPr>
-                <w:b/>
                 <w:bCs/>
               </w:rPr>
-              <w:t>– Gerenciar Obra</w:t>
+              <w:t>Gerenciar Obra</w:t>
             </w:r>
           </w:p>
         </w:tc>
@@ -9542,6 +9434,12 @@
             <w:pPr>
               <w:ind w:firstLine="0"/>
             </w:pPr>
+            <w:r>
+              <w:rPr>
+                <w:b/>
+              </w:rPr>
+              <w:t>RF_F1</w:t>
+            </w:r>
           </w:p>
         </w:tc>
       </w:tr>
@@ -9580,13 +9478,61 @@
               <w:t xml:space="preserve">O </w:t>
             </w:r>
             <w:r>
-              <w:t xml:space="preserve">engenheiro terá acesso aos relatórios referentes as obras, onde contém </w:t>
+              <w:t>engenheiro terá acesso</w:t>
+            </w:r>
+            <w:r>
+              <w:t xml:space="preserve"> </w:t>
+            </w:r>
+            <w:r>
+              <w:t>ao gerenciamento de obras</w:t>
+            </w:r>
+            <w:r>
+              <w:t xml:space="preserve">, </w:t>
+            </w:r>
+            <w:r>
+              <w:t>p</w:t>
             </w:r>
             <w:r>
               <w:rPr>
                 <w:szCs w:val="24"/>
               </w:rPr>
-              <w:t>colaborador responsável, data do relatório, e alocação (caso seja feita). Possibilitara também que as informações das obras (local, empresa executora) sejam alterados e/ou apagados.</w:t>
+              <w:t>ossibilita</w:t>
+            </w:r>
+            <w:r>
+              <w:rPr>
+                <w:szCs w:val="24"/>
+              </w:rPr>
+              <w:t xml:space="preserve">ndo </w:t>
+            </w:r>
+            <w:r>
+              <w:rPr>
+                <w:szCs w:val="24"/>
+              </w:rPr>
+              <w:t>que</w:t>
+            </w:r>
+            <w:r>
+              <w:rPr>
+                <w:szCs w:val="24"/>
+              </w:rPr>
+              <w:t xml:space="preserve"> seja feito o cadastro de novas obras e/ou alteração nas informações referentes as obras já cadastradas.</w:t>
+            </w:r>
+            <w:r>
+              <w:rPr>
+                <w:szCs w:val="24"/>
+              </w:rPr>
+              <w:t xml:space="preserve"> O engenheiro também terá acesso as informações das obras (relatórios, local da obra, empresa executora, colaboradores alocados para essa obra, agendamentos de visitas)</w:t>
+            </w:r>
+            <w:r>
+              <w:rPr>
+                <w:szCs w:val="24"/>
+              </w:rPr>
+              <w:t xml:space="preserve"> e poderá excluir alguma obra</w:t>
+            </w:r>
+            <w:r>
+              <w:rPr>
+                <w:szCs w:val="24"/>
+              </w:rPr>
+              <w:t>.</w:t>
             </w:r>
           </w:p>
         </w:tc>
@@ -9756,9 +9702,15 @@
                 <w:numId w:val="4"/>
               </w:numPr>
               <w:spacing w:after="0" w:line="240" w:lineRule="auto"/>
-            </w:pPr>
-            <w:r>
-              <w:t>Engenheiro seleciona uma obra</w:t>
+              <w:rPr>
+                <w:color w:val="FF0000"/>
+              </w:rPr>
+            </w:pPr>
+            <w:r>
+              <w:rPr>
+                <w:color w:val="FF0000"/>
+              </w:rPr>
+              <w:t>Sistema mostra as obras cadastradas</w:t>
             </w:r>
           </w:p>
           <w:p>
@@ -9769,6 +9721,19 @@
                 <w:numId w:val="4"/>
               </w:numPr>
               <w:spacing w:after="0" w:line="240" w:lineRule="auto"/>
+            </w:pPr>
+            <w:r>
+              <w:t>Engenheiro seleciona uma obra</w:t>
+            </w:r>
+          </w:p>
+          <w:p>
+            <w:pPr>
+              <w:pStyle w:val="PargrafodaLista"/>
+              <w:numPr>
+                <w:ilvl w:val="0"/>
+                <w:numId w:val="4"/>
+              </w:numPr>
+              <w:spacing w:after="0" w:line="240" w:lineRule="auto"/>
               <w:rPr>
                 <w:color w:val="FF0000"/>
               </w:rPr>
@@ -9875,7 +9840,6 @@
                 <w:color w:val="FF0000"/>
                 <w:szCs w:val="20"/>
               </w:rPr>
-              <w:lastRenderedPageBreak/>
               <w:t>Colaborador alocado</w:t>
             </w:r>
           </w:p>
@@ -9958,7 +9922,7 @@
               <w:spacing w:after="0" w:line="240" w:lineRule="auto"/>
             </w:pPr>
             <w:r>
-              <w:t>Engenheiro seleciona algum relatório</w:t>
+              <w:t>Engenheiro seleciona opção de cadastrar ou editar obra</w:t>
             </w:r>
           </w:p>
           <w:p>
@@ -9977,13 +9941,7 @@
               <w:rPr>
                 <w:color w:val="FF0000"/>
               </w:rPr>
-              <w:t xml:space="preserve">Sistema </w:t>
-            </w:r>
-            <w:r>
-              <w:rPr>
-                <w:color w:val="FF0000"/>
-              </w:rPr>
-              <w:t>exibe o relatório selecionado</w:t>
+              <w:t>Sistema exibe as informações a serem preenchidas</w:t>
             </w:r>
           </w:p>
           <w:p>
@@ -9996,7 +9954,33 @@
               <w:spacing w:after="0" w:line="240" w:lineRule="auto"/>
             </w:pPr>
             <w:r>
-              <w:t>Engenheiro seleciona opção de cadastrar ou editar obra</w:t>
+              <w:t>Engenheiro informa os dados da obra</w:t>
+            </w:r>
+          </w:p>
+          <w:p>
+            <w:pPr>
+              <w:pStyle w:val="PargrafodaLista"/>
+              <w:numPr>
+                <w:ilvl w:val="0"/>
+                <w:numId w:val="24"/>
+              </w:numPr>
+              <w:spacing w:after="0" w:line="240" w:lineRule="auto"/>
+            </w:pPr>
+            <w:r>
+              <w:t>Local da obra</w:t>
+            </w:r>
+          </w:p>
+          <w:p>
+            <w:pPr>
+              <w:pStyle w:val="PargrafodaLista"/>
+              <w:numPr>
+                <w:ilvl w:val="0"/>
+                <w:numId w:val="24"/>
+              </w:numPr>
+              <w:spacing w:after="0" w:line="240" w:lineRule="auto"/>
+            </w:pPr>
+            <w:r>
+              <w:t>Empresa Executora</w:t>
             </w:r>
           </w:p>
           <w:p>
@@ -10015,65 +9999,13 @@
               <w:rPr>
                 <w:color w:val="FF0000"/>
               </w:rPr>
-              <w:t>Sistema exibe as informações a serem preenchidas</w:t>
-            </w:r>
-          </w:p>
-          <w:p>
-            <w:pPr>
-              <w:pStyle w:val="PargrafodaLista"/>
-              <w:numPr>
-                <w:ilvl w:val="0"/>
-                <w:numId w:val="4"/>
-              </w:numPr>
-              <w:spacing w:after="0" w:line="240" w:lineRule="auto"/>
-            </w:pPr>
-            <w:r>
-              <w:t>Engenheiro informa os dados da obra</w:t>
-            </w:r>
-          </w:p>
-          <w:p>
-            <w:pPr>
-              <w:pStyle w:val="PargrafodaLista"/>
-              <w:numPr>
-                <w:ilvl w:val="0"/>
-                <w:numId w:val="24"/>
-              </w:numPr>
-              <w:spacing w:after="0" w:line="240" w:lineRule="auto"/>
-            </w:pPr>
-            <w:r>
-              <w:t>Local da obra</w:t>
-            </w:r>
-          </w:p>
-          <w:p>
-            <w:pPr>
-              <w:pStyle w:val="PargrafodaLista"/>
-              <w:numPr>
-                <w:ilvl w:val="0"/>
-                <w:numId w:val="24"/>
-              </w:numPr>
-              <w:spacing w:after="0" w:line="240" w:lineRule="auto"/>
-            </w:pPr>
-            <w:r>
-              <w:t>Empresa Executora</w:t>
-            </w:r>
-          </w:p>
-          <w:p>
-            <w:pPr>
-              <w:pStyle w:val="PargrafodaLista"/>
-              <w:numPr>
-                <w:ilvl w:val="0"/>
-                <w:numId w:val="4"/>
-              </w:numPr>
-              <w:spacing w:after="0" w:line="240" w:lineRule="auto"/>
+              <w:t>Sistema valida os dados da obra</w:t>
+            </w:r>
+            <w:r>
               <w:rPr>
                 <w:color w:val="FF0000"/>
               </w:rPr>
-            </w:pPr>
-            <w:r>
-              <w:rPr>
-                <w:color w:val="FF0000"/>
-              </w:rPr>
-              <w:t>Sistema valida os dados da obra</w:t>
+              <w:t xml:space="preserve"> e pede confirmação</w:t>
             </w:r>
           </w:p>
           <w:p>
@@ -10162,7 +10094,6 @@
               <w:rPr>
                 <w:b/>
               </w:rPr>
-              <w:lastRenderedPageBreak/>
               <w:t>Fluxo alternativo</w:t>
             </w:r>
           </w:p>
@@ -10199,7 +10130,10 @@
               <w:ind w:left="0"/>
             </w:pPr>
             <w:r>
-              <w:t>8.1 Local da obra, empresa executora incorreto/vazio.</w:t>
+              <w:t>7</w:t>
+            </w:r>
+            <w:r>
+              <w:t>.1 Local da obra, empresa executora incorreto/vazio.</w:t>
             </w:r>
           </w:p>
           <w:p>
@@ -10208,12 +10142,31 @@
               <w:ind w:left="0"/>
             </w:pPr>
             <w:r>
-              <w:t>8.1.1 Sistema emite uma mensagem informando que tal campo está incorreto ou vazio, portanto, inválido para que a alteração ou adição seja concluída e retorna ao passo 7.</w:t>
+              <w:t>7</w:t>
+            </w:r>
+            <w:r>
+              <w:t xml:space="preserve">.1.1 Sistema emite uma mensagem informando que tal campo está incorreto ou vazio, portanto, inválido para que a alteração ou adição seja concluída e retorna ao passo </w:t>
+            </w:r>
+            <w:r>
+              <w:t>6</w:t>
+            </w:r>
+            <w:r>
+              <w:t>.</w:t>
             </w:r>
           </w:p>
         </w:tc>
       </w:tr>
     </w:tbl>
+    <w:p>
+      <w:pPr>
+        <w:ind w:firstLine="0"/>
+      </w:pPr>
+    </w:p>
+    <w:p>
+      <w:pPr>
+        <w:ind w:firstLine="0"/>
+      </w:pPr>
+    </w:p>
     <w:p>
       <w:pPr>
         <w:ind w:firstLine="0"/>
@@ -10265,20 +10218,7 @@
                 <w:b/>
                 <w:bCs/>
               </w:rPr>
-              <w:t xml:space="preserve">RF_F2 </w:t>
-            </w:r>
-            <w:r>
-              <w:rPr>
-                <w:bCs/>
-              </w:rPr>
-              <w:t>-</w:t>
-            </w:r>
-            <w:r>
-              <w:rPr>
-                <w:b/>
-                <w:bCs/>
-              </w:rPr>
-              <w:t xml:space="preserve"> Alocar Colaborador</w:t>
+              <w:t>Alocar Colaborador</w:t>
             </w:r>
           </w:p>
         </w:tc>
@@ -10320,7 +10260,7 @@
                 <w:b/>
                 <w:bCs/>
               </w:rPr>
-              <w:t>RF_F6</w:t>
+              <w:t>RF_F2</w:t>
             </w:r>
           </w:p>
         </w:tc>
@@ -10524,9 +10464,15 @@
                 <w:numId w:val="9"/>
               </w:numPr>
               <w:spacing w:after="0" w:line="240" w:lineRule="auto"/>
-            </w:pPr>
-            <w:r>
-              <w:t>Engenheiro seleciona o colaborador</w:t>
+              <w:rPr>
+                <w:color w:val="FF0000"/>
+              </w:rPr>
+            </w:pPr>
+            <w:r>
+              <w:rPr>
+                <w:color w:val="FF0000"/>
+              </w:rPr>
+              <w:t>Sistema exibe os colaboradores cadastrados</w:t>
             </w:r>
           </w:p>
           <w:p>
@@ -10537,6 +10483,19 @@
                 <w:numId w:val="9"/>
               </w:numPr>
               <w:spacing w:after="0" w:line="240" w:lineRule="auto"/>
+            </w:pPr>
+            <w:r>
+              <w:t>Engenheiro seleciona o colaborador</w:t>
+            </w:r>
+          </w:p>
+          <w:p>
+            <w:pPr>
+              <w:pStyle w:val="PargrafodaLista"/>
+              <w:numPr>
+                <w:ilvl w:val="0"/>
+                <w:numId w:val="9"/>
+              </w:numPr>
+              <w:spacing w:after="0" w:line="240" w:lineRule="auto"/>
               <w:rPr>
                 <w:color w:val="FF0000"/>
               </w:rPr>
@@ -10747,6 +10706,9 @@
             <w:r>
               <w:t>Engenheiro seleciona a obra</w:t>
             </w:r>
+            <w:r>
+              <w:t xml:space="preserve"> e confirma alocação</w:t>
+            </w:r>
           </w:p>
           <w:p>
             <w:pPr>
@@ -10764,6 +10726,12 @@
                 <w:color w:val="FF0000"/>
               </w:rPr>
               <w:t>Sistema registra a alocação e notifica (pop-up) que a ação foi realizada com sucesso</w:t>
+            </w:r>
+            <w:r>
+              <w:rPr>
+                <w:color w:val="FF0000"/>
+              </w:rPr>
+              <w:t xml:space="preserve"> e finaliza este caso de uso.</w:t>
             </w:r>
           </w:p>
         </w:tc>
@@ -10784,7 +10752,6 @@
               <w:rPr>
                 <w:b/>
               </w:rPr>
-              <w:lastRenderedPageBreak/>
               <w:t>Fluxo alternativo</w:t>
             </w:r>
           </w:p>
@@ -10881,14 +10848,7 @@
                 <w:b/>
                 <w:bCs/>
               </w:rPr>
-              <w:t xml:space="preserve">RF_F3 </w:t>
-            </w:r>
-            <w:r>
-              <w:rPr>
-                <w:b/>
-                <w:bCs/>
-              </w:rPr>
-              <w:t>- Agendar visita do colaborador à obra</w:t>
+              <w:t>Agendar visita do colaborador à obra</w:t>
             </w:r>
           </w:p>
         </w:tc>
@@ -10927,8 +10887,9 @@
             <w:r>
               <w:rPr>
                 <w:b/>
-              </w:rPr>
-              <w:t>RF_S4</w:t>
+                <w:bCs/>
+              </w:rPr>
+              <w:t>RF_F3</w:t>
             </w:r>
           </w:p>
         </w:tc>
@@ -11070,6 +11031,7 @@
               <w:rPr>
                 <w:b/>
               </w:rPr>
+              <w:lastRenderedPageBreak/>
               <w:t>Pós-condições</w:t>
             </w:r>
           </w:p>
@@ -11151,9 +11113,15 @@
                 <w:numId w:val="21"/>
               </w:numPr>
               <w:spacing w:after="0" w:line="240" w:lineRule="auto"/>
-            </w:pPr>
-            <w:r>
-              <w:t>Engenheiro seleciona a obra</w:t>
+              <w:rPr>
+                <w:color w:val="FF0000"/>
+              </w:rPr>
+            </w:pPr>
+            <w:r>
+              <w:rPr>
+                <w:color w:val="FF0000"/>
+              </w:rPr>
+              <w:t>Sistema exibe as obras cadastradas</w:t>
             </w:r>
           </w:p>
           <w:p>
@@ -11164,6 +11132,19 @@
                 <w:numId w:val="21"/>
               </w:numPr>
               <w:spacing w:after="0" w:line="240" w:lineRule="auto"/>
+            </w:pPr>
+            <w:r>
+              <w:t>Engenheiro seleciona a obra</w:t>
+            </w:r>
+          </w:p>
+          <w:p>
+            <w:pPr>
+              <w:pStyle w:val="PargrafodaLista"/>
+              <w:numPr>
+                <w:ilvl w:val="0"/>
+                <w:numId w:val="21"/>
+              </w:numPr>
+              <w:spacing w:after="0" w:line="240" w:lineRule="auto"/>
               <w:rPr>
                 <w:color w:val="FF0000"/>
               </w:rPr>
@@ -11401,6 +11382,12 @@
                 <w:color w:val="000000" w:themeColor="text1"/>
               </w:rPr>
               <w:t>Engenheiro informa o prazo</w:t>
+            </w:r>
+            <w:r>
+              <w:rPr>
+                <w:color w:val="000000" w:themeColor="text1"/>
+              </w:rPr>
+              <w:t xml:space="preserve"> e confirma</w:t>
             </w:r>
           </w:p>
           <w:p>
@@ -11515,7 +11502,6 @@
               <w:rPr>
                 <w:b/>
               </w:rPr>
-              <w:lastRenderedPageBreak/>
               <w:t>Caso de Uso</w:t>
             </w:r>
           </w:p>
@@ -11537,7 +11523,7 @@
                 <w:b/>
                 <w:bCs/>
               </w:rPr>
-              <w:t>RF_F4 - Registrar relato de visita do colaborador à obra</w:t>
+              <w:t>Registrar relato de visita do colaborador à obra</w:t>
             </w:r>
           </w:p>
         </w:tc>
@@ -11573,14 +11559,9 @@
             <w:r>
               <w:rPr>
                 <w:b/>
-              </w:rPr>
-              <w:t>RF_</w:t>
-            </w:r>
-            <w:r>
-              <w:rPr>
-                <w:b/>
-              </w:rPr>
-              <w:t>F3</w:t>
+                <w:bCs/>
+              </w:rPr>
+              <w:t>RF_F4</w:t>
             </w:r>
           </w:p>
         </w:tc>
@@ -11801,9 +11782,15 @@
                 <w:numId w:val="30"/>
               </w:numPr>
               <w:spacing w:after="0" w:line="240" w:lineRule="auto"/>
-            </w:pPr>
-            <w:r>
-              <w:t>Colaborador seleciona obra</w:t>
+              <w:rPr>
+                <w:color w:val="FF0000"/>
+              </w:rPr>
+            </w:pPr>
+            <w:r>
+              <w:rPr>
+                <w:color w:val="FF0000"/>
+              </w:rPr>
+              <w:t>Sistema exibirá as obras as quais o colaborador foi alocado</w:t>
             </w:r>
           </w:p>
           <w:p>
@@ -11816,6 +11803,19 @@
               <w:spacing w:after="0" w:line="240" w:lineRule="auto"/>
             </w:pPr>
             <w:r>
+              <w:t>Colaborador seleciona obra</w:t>
+            </w:r>
+          </w:p>
+          <w:p>
+            <w:pPr>
+              <w:pStyle w:val="PargrafodaLista"/>
+              <w:numPr>
+                <w:ilvl w:val="0"/>
+                <w:numId w:val="30"/>
+              </w:numPr>
+              <w:spacing w:after="0" w:line="240" w:lineRule="auto"/>
+            </w:pPr>
+            <w:r>
               <w:rPr>
                 <w:color w:val="FF0000"/>
               </w:rPr>
@@ -11835,6 +11835,7 @@
               <w:rPr>
                 <w:color w:val="FF0000"/>
               </w:rPr>
+              <w:lastRenderedPageBreak/>
               <w:t>Relatórios</w:t>
             </w:r>
           </w:p>
@@ -11986,6 +11987,7 @@
               <w:rPr>
                 <w:b/>
               </w:rPr>
+              <w:lastRenderedPageBreak/>
               <w:t>Fluxo alternativo</w:t>
             </w:r>
           </w:p>
@@ -12016,6 +12018,24 @@
           <w:tcPr>
             <w:tcW w:w="7150" w:type="dxa"/>
           </w:tcPr>
+          <w:p>
+            <w:pPr>
+              <w:pStyle w:val="PargrafodaLista"/>
+              <w:ind w:left="0"/>
+            </w:pPr>
+            <w:r>
+              <w:t>4.1 Prazo do relatório já ultrapassado</w:t>
+            </w:r>
+          </w:p>
+          <w:p>
+            <w:pPr>
+              <w:pStyle w:val="PargrafodaLista"/>
+              <w:ind w:left="0"/>
+            </w:pPr>
+            <w:r>
+              <w:t>4.1.1 Sistema emite uma mensagem informando que o relato está atrasado</w:t>
+            </w:r>
+          </w:p>
           <w:p>
             <w:pPr>
               <w:pStyle w:val="PargrafodaLista"/>
@@ -12089,41 +12109,6 @@
                 <w:b/>
                 <w:bCs/>
               </w:rPr>
-              <w:t>RF_F</w:t>
-            </w:r>
-            <w:r>
-              <w:rPr>
-                <w:b/>
-                <w:bCs/>
-              </w:rPr>
-              <w:t>5</w:t>
-            </w:r>
-            <w:r>
-              <w:rPr>
-                <w:b/>
-                <w:bCs/>
-              </w:rPr>
-              <w:t xml:space="preserve"> </w:t>
-            </w:r>
-            <w:r>
-              <w:rPr>
-                <w:b/>
-                <w:bCs/>
-              </w:rPr>
-              <w:t>–</w:t>
-            </w:r>
-            <w:r>
-              <w:rPr>
-                <w:b/>
-                <w:bCs/>
-              </w:rPr>
-              <w:t xml:space="preserve"> </w:t>
-            </w:r>
-            <w:r>
-              <w:rPr>
-                <w:b/>
-                <w:bCs/>
-              </w:rPr>
               <w:t>Criar Relatório do Engenheiro</w:t>
             </w:r>
           </w:p>
@@ -12160,14 +12145,16 @@
             <w:r>
               <w:rPr>
                 <w:b/>
-              </w:rPr>
-              <w:t>RF_</w:t>
+                <w:bCs/>
+              </w:rPr>
+              <w:t>RF_F</w:t>
             </w:r>
             <w:r>
               <w:rPr>
                 <w:b/>
-              </w:rPr>
-              <w:t>S1, RF_S2, RF_S3</w:t>
+                <w:bCs/>
+              </w:rPr>
+              <w:t>5</w:t>
             </w:r>
           </w:p>
         </w:tc>
@@ -12372,7 +12359,6 @@
               <w:rPr>
                 <w:b/>
               </w:rPr>
-              <w:lastRenderedPageBreak/>
               <w:t>Fluxo Básico (Principal)</w:t>
             </w:r>
           </w:p>
@@ -12391,7 +12377,7 @@
               <w:spacing w:after="0" w:line="240" w:lineRule="auto"/>
             </w:pPr>
             <w:r>
-              <w:t>Engenheiro seleciona a opção de gerenciar relatórios</w:t>
+              <w:t xml:space="preserve">Engenheiro seleciona a opção de criar relatório </w:t>
             </w:r>
           </w:p>
           <w:p>
@@ -12402,12 +12388,27 @@
                 <w:numId w:val="32"/>
               </w:numPr>
               <w:spacing w:after="0" w:line="240" w:lineRule="auto"/>
-            </w:pPr>
-            <w:r>
               <w:rPr>
                 <w:color w:val="FF0000"/>
               </w:rPr>
-              <w:t>Sistema exibe os relatórios gerais e as opções referentes à janela</w:t>
+            </w:pPr>
+            <w:r>
+              <w:rPr>
+                <w:color w:val="FF0000"/>
+              </w:rPr>
+              <w:t xml:space="preserve">Sistema exibe a janela para que seja feito o relatório (campo texto) e </w:t>
+            </w:r>
+            <w:r>
+              <w:rPr>
+                <w:color w:val="FF0000"/>
+              </w:rPr>
+              <w:t>mostra</w:t>
+            </w:r>
+            <w:r>
+              <w:rPr>
+                <w:color w:val="FF0000"/>
+              </w:rPr>
+              <w:t xml:space="preserve"> as opções de:</w:t>
             </w:r>
           </w:p>
           <w:p>
@@ -12415,7 +12416,7 @@
               <w:pStyle w:val="PargrafodaLista"/>
               <w:numPr>
                 <w:ilvl w:val="0"/>
-                <w:numId w:val="33"/>
+                <w:numId w:val="34"/>
               </w:numPr>
               <w:spacing w:after="0" w:line="240" w:lineRule="auto"/>
               <w:rPr>
@@ -12426,7 +12427,7 @@
               <w:rPr>
                 <w:color w:val="FF0000"/>
               </w:rPr>
-              <w:t>Criar Relatório</w:t>
+              <w:t>Selecionar obra</w:t>
             </w:r>
           </w:p>
           <w:p>
@@ -12434,37 +12435,15 @@
               <w:pStyle w:val="PargrafodaLista"/>
               <w:numPr>
                 <w:ilvl w:val="0"/>
-                <w:numId w:val="33"/>
+                <w:numId w:val="34"/>
               </w:numPr>
               <w:spacing w:after="0" w:line="240" w:lineRule="auto"/>
+            </w:pPr>
+            <w:r>
               <w:rPr>
                 <w:color w:val="FF0000"/>
               </w:rPr>
-            </w:pPr>
-            <w:r>
-              <w:rPr>
-                <w:color w:val="FF0000"/>
-              </w:rPr>
-              <w:t>Editar Relatório</w:t>
-            </w:r>
-          </w:p>
-          <w:p>
-            <w:pPr>
-              <w:pStyle w:val="PargrafodaLista"/>
-              <w:numPr>
-                <w:ilvl w:val="0"/>
-                <w:numId w:val="33"/>
-              </w:numPr>
-              <w:spacing w:after="0" w:line="240" w:lineRule="auto"/>
-              <w:rPr>
-                <w:color w:val="FF0000"/>
-              </w:rPr>
-            </w:pPr>
-            <w:r>
-              <w:rPr>
-                <w:color w:val="FF0000"/>
-              </w:rPr>
-              <w:t>Excluir Relatório</w:t>
+              <w:t>Adicionar relatórios de colaboradores</w:t>
             </w:r>
           </w:p>
           <w:p>
@@ -12477,74 +12456,10 @@
               <w:spacing w:after="0" w:line="240" w:lineRule="auto"/>
             </w:pPr>
             <w:r>
-              <w:t xml:space="preserve">Engenheiro seleciona a opção de criar relatório </w:t>
-            </w:r>
-          </w:p>
-          <w:p>
-            <w:pPr>
-              <w:pStyle w:val="PargrafodaLista"/>
-              <w:numPr>
-                <w:ilvl w:val="0"/>
-                <w:numId w:val="32"/>
-              </w:numPr>
-              <w:spacing w:after="0" w:line="240" w:lineRule="auto"/>
-              <w:rPr>
-                <w:color w:val="FF0000"/>
-              </w:rPr>
-            </w:pPr>
-            <w:r>
-              <w:rPr>
-                <w:color w:val="FF0000"/>
-              </w:rPr>
-              <w:t>Sistema exibe a janela para que seja feito o relatório (campo texto) e da as opções de:</w:t>
-            </w:r>
-          </w:p>
-          <w:p>
-            <w:pPr>
-              <w:pStyle w:val="PargrafodaLista"/>
-              <w:numPr>
-                <w:ilvl w:val="0"/>
-                <w:numId w:val="34"/>
-              </w:numPr>
-              <w:spacing w:after="0" w:line="240" w:lineRule="auto"/>
-              <w:rPr>
-                <w:color w:val="FF0000"/>
-              </w:rPr>
-            </w:pPr>
-            <w:r>
-              <w:rPr>
-                <w:color w:val="FF0000"/>
-              </w:rPr>
-              <w:t>Selecionar obra</w:t>
-            </w:r>
-          </w:p>
-          <w:p>
-            <w:pPr>
-              <w:pStyle w:val="PargrafodaLista"/>
-              <w:numPr>
-                <w:ilvl w:val="0"/>
-                <w:numId w:val="34"/>
-              </w:numPr>
-              <w:spacing w:after="0" w:line="240" w:lineRule="auto"/>
-            </w:pPr>
-            <w:r>
-              <w:rPr>
-                <w:color w:val="FF0000"/>
-              </w:rPr>
-              <w:t>Adicionar relatórios de colaboradores</w:t>
-            </w:r>
-          </w:p>
-          <w:p>
-            <w:pPr>
-              <w:pStyle w:val="PargrafodaLista"/>
-              <w:numPr>
-                <w:ilvl w:val="0"/>
-                <w:numId w:val="32"/>
-              </w:numPr>
-              <w:spacing w:after="0" w:line="240" w:lineRule="auto"/>
-            </w:pPr>
-            <w:r>
-              <w:t>Engenheiro preenche o relatório e salva</w:t>
+              <w:t>Engenheiro preenche o relatório</w:t>
+            </w:r>
+            <w:r>
+              <w:t xml:space="preserve"> e salva</w:t>
             </w:r>
           </w:p>
           <w:p>
@@ -12620,7 +12535,10 @@
               <w:ind w:left="0"/>
             </w:pPr>
             <w:r>
-              <w:t>5.1 Campo vazio.</w:t>
+              <w:t>3</w:t>
+            </w:r>
+            <w:r>
+              <w:t>.1 Campo vazio.</w:t>
             </w:r>
           </w:p>
           <w:p>
@@ -12629,7 +12547,10 @@
               <w:ind w:left="0"/>
             </w:pPr>
             <w:r>
-              <w:t>5.1.1 Sistema emite uma mensagem informando que esse campo precisa ser preenchido.</w:t>
+              <w:t>3</w:t>
+            </w:r>
+            <w:r>
+              <w:t>.1.1 Sistema emite uma mensagem informando que esse campo precisa ser preenchido.</w:t>
             </w:r>
           </w:p>
         </w:tc>
@@ -12652,6 +12573,7 @@
       <w:bookmarkStart w:id="35" w:name="_Toc113302839"/>
       <w:bookmarkStart w:id="36" w:name="_Toc132546596"/>
       <w:r>
+        <w:lastRenderedPageBreak/>
         <w:t>3.1.1.1 Diagramas de Atividades para Casos de Usos</w:t>
       </w:r>
       <w:bookmarkEnd w:id="35"/>
@@ -12731,7 +12653,6 @@
     </w:p>
     <w:p>
       <w:r>
-        <w:lastRenderedPageBreak/>
         <w:tab/>
         <w:t>Em ocasiões de ocorrências de erro onde haja a necessidade de informar ao usuário sobre, serão utilizadas caixas de diálogo que mostrem as informações do erro em forma de alerta.</w:t>
       </w:r>
@@ -12806,6 +12727,7 @@
         <w:ind w:firstLine="0"/>
       </w:pPr>
       <w:r>
+        <w:lastRenderedPageBreak/>
         <w:t>Windows quanto Linux, ou aparelho celular, contanto que se tenha acesso a qualquer um dos navegadores web</w:t>
       </w:r>
       <w:r>
@@ -13073,6 +12995,7 @@
         <w:rPr>
           <w:noProof/>
         </w:rPr>
+        <w:lastRenderedPageBreak/>
         <w:drawing>
           <wp:inline distT="0" distB="0" distL="0" distR="0" wp14:anchorId="6626C7B4" wp14:editId="47E442E7">
             <wp:extent cx="5124646" cy="3642969"/>
@@ -13091,7 +13014,7 @@
                     </pic:cNvPicPr>
                   </pic:nvPicPr>
                   <pic:blipFill>
-                    <a:blip r:embed="rId14" cstate="print">
+                    <a:blip r:embed="rId15" cstate="print">
                       <a:extLst>
                         <a:ext uri="{28A0092B-C50C-407E-A947-70E740481C1C}">
                           <a14:useLocalDpi xmlns:a14="http://schemas.microsoft.com/office/drawing/2010/main" val="0"/>
@@ -13157,7 +13080,6 @@
         <w:rPr>
           <w:noProof/>
         </w:rPr>
-        <w:lastRenderedPageBreak/>
         <w:drawing>
           <wp:inline distT="0" distB="0" distL="0" distR="0" wp14:anchorId="57942769" wp14:editId="000B2DAF">
             <wp:extent cx="5098694" cy="3624522"/>
@@ -13176,7 +13098,7 @@
                     </pic:cNvPicPr>
                   </pic:nvPicPr>
                   <pic:blipFill>
-                    <a:blip r:embed="rId15" cstate="print">
+                    <a:blip r:embed="rId16" cstate="print">
                       <a:extLst>
                         <a:ext uri="{28A0092B-C50C-407E-A947-70E740481C1C}">
                           <a14:useLocalDpi xmlns:a14="http://schemas.microsoft.com/office/drawing/2010/main" val="0"/>
@@ -13235,6 +13157,7 @@
         <w:rPr>
           <w:noProof/>
         </w:rPr>
+        <w:lastRenderedPageBreak/>
         <w:drawing>
           <wp:inline distT="0" distB="0" distL="0" distR="0" wp14:anchorId="566DCB77" wp14:editId="4EB7E64E">
             <wp:extent cx="5670041" cy="4030676"/>
@@ -13253,7 +13176,7 @@
                     </pic:cNvPicPr>
                   </pic:nvPicPr>
                   <pic:blipFill>
-                    <a:blip r:embed="rId16" cstate="print">
+                    <a:blip r:embed="rId17" cstate="print">
                       <a:extLst>
                         <a:ext uri="{28A0092B-C50C-407E-A947-70E740481C1C}">
                           <a14:useLocalDpi xmlns:a14="http://schemas.microsoft.com/office/drawing/2010/main" val="0"/>
@@ -13336,7 +13259,6 @@
           <w:b/>
           <w:bCs/>
         </w:rPr>
-        <w:lastRenderedPageBreak/>
         <w:t xml:space="preserve">ANEXO 1 – REFERÊNCIAS </w:t>
       </w:r>
     </w:p>
@@ -13389,7 +13311,7 @@
                     </pic:cNvPicPr>
                   </pic:nvPicPr>
                   <pic:blipFill>
-                    <a:blip r:embed="rId17">
+                    <a:blip r:embed="rId18">
                       <a:extLst>
                         <a:ext uri="{28A0092B-C50C-407E-A947-70E740481C1C}">
                           <a14:useLocalDpi xmlns:a14="http://schemas.microsoft.com/office/drawing/2010/main" val="0"/>
@@ -13459,7 +13381,7 @@
                     </pic:cNvPicPr>
                   </pic:nvPicPr>
                   <pic:blipFill>
-                    <a:blip r:embed="rId18">
+                    <a:blip r:embed="rId19">
                       <a:extLst>
                         <a:ext uri="{28A0092B-C50C-407E-A947-70E740481C1C}">
                           <a14:useLocalDpi xmlns:a14="http://schemas.microsoft.com/office/drawing/2010/main" val="0"/>
@@ -13506,9 +13428,9 @@
       </w:pPr>
     </w:p>
     <w:sectPr>
-      <w:headerReference w:type="even" r:id="rId19"/>
-      <w:headerReference w:type="default" r:id="rId20"/>
-      <w:headerReference w:type="first" r:id="rId21"/>
+      <w:headerReference w:type="even" r:id="rId20"/>
+      <w:headerReference w:type="default" r:id="rId21"/>
+      <w:headerReference w:type="first" r:id="rId22"/>
       <w:pgSz w:w="11906" w:h="16838"/>
       <w:pgMar w:top="1440" w:right="1073" w:bottom="1440" w:left="1702" w:header="720" w:footer="720" w:gutter="0"/>
       <w:cols w:space="720"/>

</xml_diff>

<commit_message>
Edições nos casos de uso
</commit_message>
<xml_diff>
--- a/ERS/ERSSistemaUnicodeGestão.docx
+++ b/ERS/ERSSistemaUnicodeGestão.docx
@@ -6654,16 +6654,16 @@
         <w:spacing w:after="125"/>
         <w:ind w:left="-5"/>
       </w:pPr>
-      <w:bookmarkStart w:id="8" w:name="_Toc73028"/>
-      <w:bookmarkStart w:id="9" w:name="_Toc149400303"/>
+      <w:bookmarkStart w:id="8" w:name="_Toc149400303"/>
+      <w:bookmarkStart w:id="9" w:name="_Toc73028"/>
       <w:r>
         <w:t>1.3 Definições, Siglas e Abreviações</w:t>
       </w:r>
+      <w:bookmarkEnd w:id="8"/>
+      <w:r>
+        <w:t xml:space="preserve"> </w:t>
+      </w:r>
       <w:bookmarkEnd w:id="9"/>
-      <w:r>
-        <w:t xml:space="preserve"> </w:t>
-      </w:r>
-      <w:bookmarkEnd w:id="8"/>
     </w:p>
     <w:p>
       <w:pPr>
@@ -10390,7 +10390,7 @@
                 <w:color w:val="FF0000"/>
                 <w:szCs w:val="20"/>
               </w:rPr>
-              <w:t>Editar Obra</w:t>
+              <w:t>Cadastrar obra</w:t>
             </w:r>
           </w:p>
           <w:p>
@@ -10413,7 +10413,7 @@
                 <w:color w:val="FF0000"/>
                 <w:szCs w:val="20"/>
               </w:rPr>
-              <w:t>Excluir Obra</w:t>
+              <w:t>Editar Obra</w:t>
             </w:r>
           </w:p>
           <w:p>
@@ -10436,6 +10436,29 @@
                 <w:color w:val="FF0000"/>
                 <w:szCs w:val="20"/>
               </w:rPr>
+              <w:t>Excluir Obra</w:t>
+            </w:r>
+          </w:p>
+          <w:p>
+            <w:pPr>
+              <w:pStyle w:val="PargrafodaLista"/>
+              <w:numPr>
+                <w:ilvl w:val="0"/>
+                <w:numId w:val="28"/>
+              </w:numPr>
+              <w:spacing w:after="0" w:line="240" w:lineRule="auto"/>
+              <w:rPr>
+                <w:rFonts w:cstheme="minorHAnsi"/>
+                <w:color w:val="FF0000"/>
+                <w:szCs w:val="20"/>
+              </w:rPr>
+            </w:pPr>
+            <w:r>
+              <w:rPr>
+                <w:rFonts w:cstheme="minorHAnsi"/>
+                <w:color w:val="FF0000"/>
+                <w:szCs w:val="20"/>
+              </w:rPr>
               <w:t>Agendar visita</w:t>
             </w:r>
           </w:p>
@@ -10508,6 +10531,19 @@
             </w:pPr>
             <w:r>
               <w:t>Empresa Executora</w:t>
+            </w:r>
+          </w:p>
+          <w:p>
+            <w:pPr>
+              <w:pStyle w:val="PargrafodaLista"/>
+              <w:numPr>
+                <w:ilvl w:val="0"/>
+                <w:numId w:val="24"/>
+              </w:numPr>
+              <w:spacing w:after="0" w:line="240" w:lineRule="auto"/>
+            </w:pPr>
+            <w:r>
+              <w:t>Data de Inicio da obra</w:t>
             </w:r>
           </w:p>
           <w:p>
@@ -10938,6 +10974,7 @@
               <w:rPr>
                 <w:b/>
               </w:rPr>
+              <w:lastRenderedPageBreak/>
               <w:t>Requisitos Especiais</w:t>
             </w:r>
           </w:p>
@@ -10969,7 +11006,6 @@
               <w:rPr>
                 <w:b/>
               </w:rPr>
-              <w:lastRenderedPageBreak/>
               <w:t>Fluxo Básico (Principal)</w:t>
             </w:r>
           </w:p>
@@ -11064,7 +11100,7 @@
               <w:rPr>
                 <w:color w:val="FF0000"/>
               </w:rPr>
-              <w:t>Cargo/Função</w:t>
+              <w:t>Cargo</w:t>
             </w:r>
           </w:p>
           <w:p>
@@ -11140,44 +11176,6 @@
               <w:rPr>
                 <w:color w:val="FF0000"/>
               </w:rPr>
-              <w:t>Editar Colaborador</w:t>
-            </w:r>
-          </w:p>
-          <w:p>
-            <w:pPr>
-              <w:pStyle w:val="PargrafodaLista"/>
-              <w:numPr>
-                <w:ilvl w:val="0"/>
-                <w:numId w:val="18"/>
-              </w:numPr>
-              <w:spacing w:after="0" w:line="240" w:lineRule="auto"/>
-              <w:rPr>
-                <w:color w:val="FF0000"/>
-              </w:rPr>
-            </w:pPr>
-            <w:r>
-              <w:rPr>
-                <w:color w:val="FF0000"/>
-              </w:rPr>
-              <w:t>Excluir colaborador</w:t>
-            </w:r>
-          </w:p>
-          <w:p>
-            <w:pPr>
-              <w:pStyle w:val="PargrafodaLista"/>
-              <w:numPr>
-                <w:ilvl w:val="0"/>
-                <w:numId w:val="18"/>
-              </w:numPr>
-              <w:spacing w:after="0" w:line="240" w:lineRule="auto"/>
-              <w:rPr>
-                <w:color w:val="FF0000"/>
-              </w:rPr>
-            </w:pPr>
-            <w:r>
-              <w:rPr>
-                <w:color w:val="FF0000"/>
-              </w:rPr>
               <w:t>Alocar em obra</w:t>
             </w:r>
           </w:p>
@@ -11247,7 +11245,7 @@
               <w:rPr>
                 <w:color w:val="FF0000"/>
               </w:rPr>
-              <w:t>Sistema registra a alocação e notifica (pop-up) que a ação foi realizada com sucesso</w:t>
+              <w:t>Sistema registra a alocação e notifica que a ação foi realizada com sucesso</w:t>
             </w:r>
             <w:r>
               <w:rPr>
@@ -11680,7 +11678,19 @@
               <w:rPr>
                 <w:color w:val="FF0000"/>
               </w:rPr>
-              <w:t>referentes a obra</w:t>
+              <w:t xml:space="preserve">referentes </w:t>
+            </w:r>
+            <w:r>
+              <w:rPr>
+                <w:color w:val="FF0000"/>
+              </w:rPr>
+              <w:t>à</w:t>
+            </w:r>
+            <w:r>
+              <w:rPr>
+                <w:color w:val="FF0000"/>
+              </w:rPr>
+              <w:t xml:space="preserve"> obra</w:t>
             </w:r>
           </w:p>
           <w:p>
@@ -11764,57 +11774,12 @@
               <w:pStyle w:val="PargrafodaLista"/>
               <w:numPr>
                 <w:ilvl w:val="0"/>
-                <w:numId w:val="29"/>
+                <w:numId w:val="21"/>
               </w:numPr>
               <w:spacing w:after="0" w:line="240" w:lineRule="auto"/>
-              <w:rPr>
-                <w:color w:val="FF0000"/>
-              </w:rPr>
-            </w:pPr>
-            <w:r>
-              <w:rPr>
-                <w:color w:val="FF0000"/>
-              </w:rPr>
-              <w:t>Editar Obra</w:t>
-            </w:r>
-          </w:p>
-          <w:p>
-            <w:pPr>
-              <w:pStyle w:val="PargrafodaLista"/>
-              <w:numPr>
-                <w:ilvl w:val="0"/>
-                <w:numId w:val="29"/>
-              </w:numPr>
-              <w:spacing w:after="0" w:line="240" w:lineRule="auto"/>
-              <w:rPr>
-                <w:color w:val="FF0000"/>
-              </w:rPr>
-            </w:pPr>
-            <w:r>
-              <w:rPr>
-                <w:color w:val="FF0000"/>
-              </w:rPr>
-              <w:t>Excluir Obra</w:t>
-            </w:r>
-          </w:p>
-          <w:p>
-            <w:pPr>
-              <w:pStyle w:val="PargrafodaLista"/>
-              <w:numPr>
-                <w:ilvl w:val="0"/>
-                <w:numId w:val="29"/>
-              </w:numPr>
-              <w:spacing w:after="0" w:line="240" w:lineRule="auto"/>
-              <w:rPr>
-                <w:color w:val="FF0000"/>
-              </w:rPr>
-            </w:pPr>
-            <w:r>
-              <w:rPr>
-                <w:color w:val="FF0000"/>
-              </w:rPr>
-              <w:lastRenderedPageBreak/>
-              <w:t>Agendar visita</w:t>
+            </w:pPr>
+            <w:r>
+              <w:t>Engenheiro seleciona o colaborador</w:t>
             </w:r>
           </w:p>
           <w:p>
@@ -11825,9 +11790,15 @@
                 <w:numId w:val="21"/>
               </w:numPr>
               <w:spacing w:after="0" w:line="240" w:lineRule="auto"/>
-            </w:pPr>
-            <w:r>
-              <w:t>Engenheiro seleciona a opção de agendar visita</w:t>
+              <w:rPr>
+                <w:color w:val="FF0000"/>
+              </w:rPr>
+            </w:pPr>
+            <w:r>
+              <w:rPr>
+                <w:color w:val="FF0000"/>
+              </w:rPr>
+              <w:t>Sistema solicita o prazo da visita (dia xx/xx/xxxx até yy/yy/yyyy)</w:t>
             </w:r>
           </w:p>
           <w:p>
@@ -11839,20 +11810,20 @@
               </w:numPr>
               <w:spacing w:after="0" w:line="240" w:lineRule="auto"/>
               <w:rPr>
-                <w:color w:val="FF0000"/>
-              </w:rPr>
-            </w:pPr>
-            <w:r>
-              <w:rPr>
-                <w:color w:val="FF0000"/>
-              </w:rPr>
-              <w:t xml:space="preserve">Sistema exibe </w:t>
-            </w:r>
-            <w:r>
-              <w:rPr>
-                <w:color w:val="FF0000"/>
-              </w:rPr>
-              <w:t>os colaboradores alocados</w:t>
+                <w:color w:val="000000" w:themeColor="text1"/>
+              </w:rPr>
+            </w:pPr>
+            <w:r>
+              <w:rPr>
+                <w:color w:val="000000" w:themeColor="text1"/>
+              </w:rPr>
+              <w:t>Engenheiro informa o prazo</w:t>
+            </w:r>
+            <w:r>
+              <w:rPr>
+                <w:color w:val="000000" w:themeColor="text1"/>
+              </w:rPr>
+              <w:t xml:space="preserve"> e confirma</w:t>
             </w:r>
           </w:p>
           <w:p>
@@ -11863,19 +11834,6 @@
                 <w:numId w:val="21"/>
               </w:numPr>
               <w:spacing w:after="0" w:line="240" w:lineRule="auto"/>
-            </w:pPr>
-            <w:r>
-              <w:t>Engenheiro seleciona o colaborador</w:t>
-            </w:r>
-          </w:p>
-          <w:p>
-            <w:pPr>
-              <w:pStyle w:val="PargrafodaLista"/>
-              <w:numPr>
-                <w:ilvl w:val="0"/>
-                <w:numId w:val="21"/>
-              </w:numPr>
-              <w:spacing w:after="0" w:line="240" w:lineRule="auto"/>
               <w:rPr>
                 <w:color w:val="FF0000"/>
               </w:rPr>
@@ -11884,50 +11842,7 @@
               <w:rPr>
                 <w:color w:val="FF0000"/>
               </w:rPr>
-              <w:t>Sistema solicita o prazo da visita (dia xx/xx/xxxx até yy/yy/yyyy)</w:t>
-            </w:r>
-          </w:p>
-          <w:p>
-            <w:pPr>
-              <w:pStyle w:val="PargrafodaLista"/>
-              <w:numPr>
-                <w:ilvl w:val="0"/>
-                <w:numId w:val="21"/>
-              </w:numPr>
-              <w:spacing w:after="0" w:line="240" w:lineRule="auto"/>
-              <w:rPr>
-                <w:color w:val="000000" w:themeColor="text1"/>
-              </w:rPr>
-            </w:pPr>
-            <w:r>
-              <w:rPr>
-                <w:color w:val="000000" w:themeColor="text1"/>
-              </w:rPr>
-              <w:t>Engenheiro informa o prazo</w:t>
-            </w:r>
-            <w:r>
-              <w:rPr>
-                <w:color w:val="000000" w:themeColor="text1"/>
-              </w:rPr>
-              <w:t xml:space="preserve"> e confirma</w:t>
-            </w:r>
-          </w:p>
-          <w:p>
-            <w:pPr>
-              <w:pStyle w:val="PargrafodaLista"/>
-              <w:numPr>
-                <w:ilvl w:val="0"/>
-                <w:numId w:val="21"/>
-              </w:numPr>
-              <w:spacing w:after="0" w:line="240" w:lineRule="auto"/>
-              <w:rPr>
-                <w:color w:val="FF0000"/>
-              </w:rPr>
-            </w:pPr>
-            <w:r>
-              <w:rPr>
-                <w:color w:val="FF0000"/>
-              </w:rPr>
+              <w:lastRenderedPageBreak/>
               <w:t>Sistema registra a visita, exibe a mensagem de conclusão de criação de visita, notifica o colaborador e finaliza este caso de uso.</w:t>
             </w:r>
           </w:p>
@@ -12305,6 +12220,19 @@
                 <w:numId w:val="30"/>
               </w:numPr>
               <w:spacing w:after="0" w:line="240" w:lineRule="auto"/>
+            </w:pPr>
+            <w:r>
+              <w:t>Colaborador acessa o sistema</w:t>
+            </w:r>
+          </w:p>
+          <w:p>
+            <w:pPr>
+              <w:pStyle w:val="PargrafodaLista"/>
+              <w:numPr>
+                <w:ilvl w:val="0"/>
+                <w:numId w:val="30"/>
+              </w:numPr>
+              <w:spacing w:after="0" w:line="240" w:lineRule="auto"/>
               <w:rPr>
                 <w:color w:val="FF0000"/>
               </w:rPr>
@@ -12313,7 +12241,31 @@
               <w:rPr>
                 <w:color w:val="FF0000"/>
               </w:rPr>
-              <w:t>Sistema exibirá as obras as quais o colaborador foi alocado</w:t>
+              <w:t>Sistema busca as informações do colaborador</w:t>
+            </w:r>
+            <w:r>
+              <w:rPr>
+                <w:color w:val="FF0000"/>
+              </w:rPr>
+              <w:t xml:space="preserve"> e </w:t>
+            </w:r>
+            <w:r>
+              <w:rPr>
+                <w:color w:val="FF0000"/>
+              </w:rPr>
+              <w:t>exib</w:t>
+            </w:r>
+            <w:r>
+              <w:rPr>
+                <w:color w:val="FF0000"/>
+              </w:rPr>
+              <w:t>e</w:t>
+            </w:r>
+            <w:r>
+              <w:rPr>
+                <w:color w:val="FF0000"/>
+              </w:rPr>
+              <w:t xml:space="preserve"> as obras as quais o colaborador foi alocado</w:t>
             </w:r>
           </w:p>
           <w:p>
@@ -12545,7 +12497,7 @@
               <w:ind w:left="0"/>
             </w:pPr>
             <w:r>
-              <w:t>7</w:t>
+              <w:t>8</w:t>
             </w:r>
             <w:r>
               <w:t>.1 Campo vazio.</w:t>
@@ -12557,7 +12509,7 @@
               <w:ind w:left="0"/>
             </w:pPr>
             <w:r>
-              <w:t>7</w:t>
+              <w:t>8</w:t>
             </w:r>
             <w:r>
               <w:t>.1.1 Sistema emite uma mensagem informando que esse campo precisa ser preenchido.</w:t>
@@ -12639,6 +12591,7 @@
               <w:rPr>
                 <w:b/>
               </w:rPr>
+              <w:lastRenderedPageBreak/>
               <w:t>Referências</w:t>
             </w:r>
           </w:p>
@@ -12884,9 +12837,15 @@
                 <w:numId w:val="32"/>
               </w:numPr>
               <w:spacing w:after="0" w:line="240" w:lineRule="auto"/>
-            </w:pPr>
-            <w:r>
-              <w:t xml:space="preserve">Engenheiro seleciona a opção de criar relatório </w:t>
+              <w:rPr>
+                <w:color w:val="FF0000"/>
+              </w:rPr>
+            </w:pPr>
+            <w:r>
+              <w:rPr>
+                <w:color w:val="FF0000"/>
+              </w:rPr>
+              <w:t>Sistema exibe informações do engenheiro e todas as obras cadastradas</w:t>
             </w:r>
           </w:p>
           <w:p>
@@ -12897,27 +12856,9 @@
                 <w:numId w:val="32"/>
               </w:numPr>
               <w:spacing w:after="0" w:line="240" w:lineRule="auto"/>
-              <w:rPr>
-                <w:color w:val="FF0000"/>
-              </w:rPr>
-            </w:pPr>
-            <w:r>
-              <w:rPr>
-                <w:color w:val="FF0000"/>
-              </w:rPr>
-              <w:t xml:space="preserve">Sistema exibe a janela para que seja feito o relatório (campo texto) e </w:t>
-            </w:r>
-            <w:r>
-              <w:rPr>
-                <w:color w:val="FF0000"/>
-              </w:rPr>
-              <w:t>mostra</w:t>
-            </w:r>
-            <w:r>
-              <w:rPr>
-                <w:color w:val="FF0000"/>
-              </w:rPr>
-              <w:t xml:space="preserve"> as opções de:</w:t>
+            </w:pPr>
+            <w:r>
+              <w:t>Engenheiro seleciona a obra</w:t>
             </w:r>
           </w:p>
           <w:p>
@@ -12925,7 +12866,7 @@
               <w:pStyle w:val="PargrafodaLista"/>
               <w:numPr>
                 <w:ilvl w:val="0"/>
-                <w:numId w:val="34"/>
+                <w:numId w:val="32"/>
               </w:numPr>
               <w:spacing w:after="0" w:line="240" w:lineRule="auto"/>
               <w:rPr>
@@ -12936,23 +12877,13 @@
               <w:rPr>
                 <w:color w:val="FF0000"/>
               </w:rPr>
-              <w:t>Selecionar obra</w:t>
-            </w:r>
-          </w:p>
-          <w:p>
-            <w:pPr>
-              <w:pStyle w:val="PargrafodaLista"/>
-              <w:numPr>
-                <w:ilvl w:val="0"/>
-                <w:numId w:val="34"/>
-              </w:numPr>
-              <w:spacing w:after="0" w:line="240" w:lineRule="auto"/>
-            </w:pPr>
+              <w:t>Sistema exibe todos os relatórios referentes aquela obra</w:t>
+            </w:r>
             <w:r>
               <w:rPr>
                 <w:color w:val="FF0000"/>
               </w:rPr>
-              <w:t>Adicionar relatórios de colaboradores</w:t>
+              <w:t xml:space="preserve"> e um campo para escrita do relatório.</w:t>
             </w:r>
           </w:p>
           <w:p>
@@ -13044,7 +12975,7 @@
               <w:ind w:left="0"/>
             </w:pPr>
             <w:r>
-              <w:t>4</w:t>
+              <w:t>5</w:t>
             </w:r>
             <w:r>
               <w:t>.1 Campo vazio.</w:t>
@@ -13056,7 +12987,7 @@
               <w:ind w:left="0"/>
             </w:pPr>
             <w:r>
-              <w:t>4</w:t>
+              <w:t>5</w:t>
             </w:r>
             <w:r>
               <w:t>.1.1 Sistema emite uma mensagem informando que esse campo precisa ser preenchido.</w:t>

</xml_diff>

<commit_message>
DIagramas de Sequencia e Modelo conceitual
</commit_message>
<xml_diff>
--- a/ERS/ERSSistemaUnicodeGestão.docx
+++ b/ERS/ERSSistemaUnicodeGestão.docx
@@ -3288,8 +3288,13 @@
                               <w:jc w:val="left"/>
                             </w:pPr>
                             <w:r>
-                              <w:t>Aglae Zaupa</w:t>
+                              <w:t xml:space="preserve">Aglae </w:t>
                             </w:r>
+                            <w:proofErr w:type="spellStart"/>
+                            <w:r>
+                              <w:t>Zaupa</w:t>
+                            </w:r>
+                            <w:proofErr w:type="spellEnd"/>
                           </w:p>
                         </w:txbxContent>
                       </wps:txbx>
@@ -3314,8 +3319,13 @@
                         <w:jc w:val="left"/>
                       </w:pPr>
                       <w:r>
-                        <w:t>Aglae Zaupa</w:t>
+                        <w:t xml:space="preserve">Aglae </w:t>
                       </w:r>
+                      <w:proofErr w:type="spellStart"/>
+                      <w:r>
+                        <w:t>Zaupa</w:t>
+                      </w:r>
+                      <w:proofErr w:type="spellEnd"/>
                     </w:p>
                   </w:txbxContent>
                 </v:textbox>
@@ -6674,8 +6684,16 @@
         <w:rPr>
           <w:i/>
         </w:rPr>
-        <w:t>Back-end</w:t>
-      </w:r>
+        <w:t>Back-</w:t>
+      </w:r>
+      <w:proofErr w:type="spellStart"/>
+      <w:r>
+        <w:rPr>
+          <w:i/>
+        </w:rPr>
+        <w:t>end</w:t>
+      </w:r>
+      <w:proofErr w:type="spellEnd"/>
       <w:r>
         <w:t xml:space="preserve"> – Relaciona os dados que vão de uma página do navegador para o banco de dados; </w:t>
       </w:r>
@@ -6836,8 +6854,13 @@
         <w:spacing w:after="125"/>
         <w:ind w:right="200"/>
       </w:pPr>
-      <w:r>
-        <w:t>Postgres – Ferramenta utilizada para gerenciar bancos de dados.</w:t>
+      <w:proofErr w:type="spellStart"/>
+      <w:r>
+        <w:t>Postgres</w:t>
+      </w:r>
+      <w:proofErr w:type="spellEnd"/>
+      <w:r>
+        <w:t xml:space="preserve"> – Ferramenta utilizada para gerenciar bancos de dados.</w:t>
       </w:r>
       <w:r>
         <w:t xml:space="preserve"> </w:t>
@@ -10543,7 +10566,15 @@
               <w:spacing w:after="0" w:line="240" w:lineRule="auto"/>
             </w:pPr>
             <w:r>
-              <w:t>Data de Inicio da obra</w:t>
+              <w:t xml:space="preserve">Data de </w:t>
+            </w:r>
+            <w:proofErr w:type="spellStart"/>
+            <w:r>
+              <w:t>Inicio</w:t>
+            </w:r>
+            <w:proofErr w:type="spellEnd"/>
+            <w:r>
+              <w:t xml:space="preserve"> da obra</w:t>
             </w:r>
           </w:p>
           <w:p>
@@ -11798,7 +11829,91 @@
               <w:rPr>
                 <w:color w:val="FF0000"/>
               </w:rPr>
-              <w:t>Sistema solicita o prazo da visita (dia xx/xx/xxxx até yy/yy/yyyy)</w:t>
+              <w:t xml:space="preserve">Sistema solicita o prazo da visita (dia </w:t>
+            </w:r>
+            <w:proofErr w:type="spellStart"/>
+            <w:r>
+              <w:rPr>
+                <w:color w:val="FF0000"/>
+              </w:rPr>
+              <w:t>xx</w:t>
+            </w:r>
+            <w:proofErr w:type="spellEnd"/>
+            <w:r>
+              <w:rPr>
+                <w:color w:val="FF0000"/>
+              </w:rPr>
+              <w:t>/</w:t>
+            </w:r>
+            <w:proofErr w:type="spellStart"/>
+            <w:r>
+              <w:rPr>
+                <w:color w:val="FF0000"/>
+              </w:rPr>
+              <w:t>xx</w:t>
+            </w:r>
+            <w:proofErr w:type="spellEnd"/>
+            <w:r>
+              <w:rPr>
+                <w:color w:val="FF0000"/>
+              </w:rPr>
+              <w:t>/</w:t>
+            </w:r>
+            <w:proofErr w:type="spellStart"/>
+            <w:r>
+              <w:rPr>
+                <w:color w:val="FF0000"/>
+              </w:rPr>
+              <w:t>xxxx</w:t>
+            </w:r>
+            <w:proofErr w:type="spellEnd"/>
+            <w:r>
+              <w:rPr>
+                <w:color w:val="FF0000"/>
+              </w:rPr>
+              <w:t xml:space="preserve"> até </w:t>
+            </w:r>
+            <w:proofErr w:type="spellStart"/>
+            <w:r>
+              <w:rPr>
+                <w:color w:val="FF0000"/>
+              </w:rPr>
+              <w:t>yy</w:t>
+            </w:r>
+            <w:proofErr w:type="spellEnd"/>
+            <w:r>
+              <w:rPr>
+                <w:color w:val="FF0000"/>
+              </w:rPr>
+              <w:t>/</w:t>
+            </w:r>
+            <w:proofErr w:type="spellStart"/>
+            <w:r>
+              <w:rPr>
+                <w:color w:val="FF0000"/>
+              </w:rPr>
+              <w:t>yy</w:t>
+            </w:r>
+            <w:proofErr w:type="spellEnd"/>
+            <w:r>
+              <w:rPr>
+                <w:color w:val="FF0000"/>
+              </w:rPr>
+              <w:t>/</w:t>
+            </w:r>
+            <w:proofErr w:type="spellStart"/>
+            <w:r>
+              <w:rPr>
+                <w:color w:val="FF0000"/>
+              </w:rPr>
+              <w:t>yyyy</w:t>
+            </w:r>
+            <w:proofErr w:type="spellEnd"/>
+            <w:r>
+              <w:rPr>
+                <w:color w:val="FF0000"/>
+              </w:rPr>
+              <w:t>)</w:t>
             </w:r>
           </w:p>
           <w:p>
@@ -12241,13 +12356,7 @@
               <w:rPr>
                 <w:color w:val="FF0000"/>
               </w:rPr>
-              <w:t>Sistema busca as informações do colaborador</w:t>
-            </w:r>
-            <w:r>
-              <w:rPr>
-                <w:color w:val="FF0000"/>
-              </w:rPr>
-              <w:t xml:space="preserve"> e </w:t>
+              <w:t xml:space="preserve">Sistema busca as informações do colaborador e </w:t>
             </w:r>
             <w:r>
               <w:rPr>
@@ -13301,14 +13410,11 @@
     </w:p>
     <w:p>
       <w:r>
-        <w:rPr>
-          <w:noProof/>
-        </w:rPr>
         <w:drawing>
-          <wp:inline distT="0" distB="0" distL="0" distR="0" wp14:anchorId="412B6641" wp14:editId="6D224AB3">
-            <wp:extent cx="5798185" cy="3733165"/>
-            <wp:effectExtent l="0" t="0" r="0" b="635"/>
-            <wp:docPr id="2082109498" name="Imagem 1"/>
+          <wp:inline distT="0" distB="0" distL="0" distR="0" wp14:anchorId="0F607145" wp14:editId="75EAF6FD">
+            <wp:extent cx="5798185" cy="2675255"/>
+            <wp:effectExtent l="0" t="0" r="0" b="0"/>
+            <wp:docPr id="332430710" name="Imagem 1"/>
             <wp:cNvGraphicFramePr>
               <a:graphicFrameLocks xmlns:a="http://schemas.openxmlformats.org/drawingml/2006/main" noChangeAspect="1"/>
             </wp:cNvGraphicFramePr>
@@ -13316,7 +13422,7 @@
               <a:graphicData uri="http://schemas.openxmlformats.org/drawingml/2006/picture">
                 <pic:pic xmlns:pic="http://schemas.openxmlformats.org/drawingml/2006/picture">
                   <pic:nvPicPr>
-                    <pic:cNvPr id="2082109498" name=""/>
+                    <pic:cNvPr id="332430710" name=""/>
                     <pic:cNvPicPr/>
                   </pic:nvPicPr>
                   <pic:blipFill>
@@ -13328,7 +13434,7 @@
                   <pic:spPr>
                     <a:xfrm>
                       <a:off x="0" y="0"/>
-                      <a:ext cx="5798185" cy="3733165"/>
+                      <a:ext cx="5798185" cy="2675255"/>
                     </a:xfrm>
                     <a:prstGeom prst="rect">
                       <a:avLst/>
@@ -13384,14 +13490,11 @@
     </w:p>
     <w:p>
       <w:r>
-        <w:rPr>
-          <w:noProof/>
-        </w:rPr>
         <w:drawing>
-          <wp:inline distT="0" distB="0" distL="0" distR="0" wp14:anchorId="660C174D" wp14:editId="438C20F2">
-            <wp:extent cx="5798185" cy="2484755"/>
+          <wp:inline distT="0" distB="0" distL="0" distR="0" wp14:anchorId="2370B9AA" wp14:editId="67C6D15A">
+            <wp:extent cx="5798185" cy="3644900"/>
             <wp:effectExtent l="0" t="0" r="0" b="0"/>
-            <wp:docPr id="1762275293" name="Imagem 1"/>
+            <wp:docPr id="382874575" name="Imagem 1"/>
             <wp:cNvGraphicFramePr>
               <a:graphicFrameLocks xmlns:a="http://schemas.openxmlformats.org/drawingml/2006/main" noChangeAspect="1"/>
             </wp:cNvGraphicFramePr>
@@ -13399,7 +13502,7 @@
               <a:graphicData uri="http://schemas.openxmlformats.org/drawingml/2006/picture">
                 <pic:pic xmlns:pic="http://schemas.openxmlformats.org/drawingml/2006/picture">
                   <pic:nvPicPr>
-                    <pic:cNvPr id="1762275293" name=""/>
+                    <pic:cNvPr id="382874575" name=""/>
                     <pic:cNvPicPr/>
                   </pic:nvPicPr>
                   <pic:blipFill>
@@ -13411,7 +13514,7 @@
                   <pic:spPr>
                     <a:xfrm>
                       <a:off x="0" y="0"/>
-                      <a:ext cx="5798185" cy="2484755"/>
+                      <a:ext cx="5798185" cy="3644900"/>
                     </a:xfrm>
                     <a:prstGeom prst="rect">
                       <a:avLst/>
@@ -13444,14 +13547,11 @@
         <w:ind w:left="1080"/>
       </w:pPr>
       <w:r>
-        <w:rPr>
-          <w:noProof/>
-        </w:rPr>
         <w:drawing>
-          <wp:inline distT="0" distB="0" distL="0" distR="0" wp14:anchorId="3BAB8E71" wp14:editId="34646366">
-            <wp:extent cx="5798185" cy="2593975"/>
+          <wp:inline distT="0" distB="0" distL="0" distR="0" wp14:anchorId="53E89E0C" wp14:editId="4DE0556D">
+            <wp:extent cx="5798185" cy="2770505"/>
             <wp:effectExtent l="0" t="0" r="0" b="0"/>
-            <wp:docPr id="1290742272" name="Imagem 1"/>
+            <wp:docPr id="1369414396" name="Imagem 1"/>
             <wp:cNvGraphicFramePr>
               <a:graphicFrameLocks xmlns:a="http://schemas.openxmlformats.org/drawingml/2006/main" noChangeAspect="1"/>
             </wp:cNvGraphicFramePr>
@@ -13459,7 +13559,7 @@
               <a:graphicData uri="http://schemas.openxmlformats.org/drawingml/2006/picture">
                 <pic:pic xmlns:pic="http://schemas.openxmlformats.org/drawingml/2006/picture">
                   <pic:nvPicPr>
-                    <pic:cNvPr id="1290742272" name=""/>
+                    <pic:cNvPr id="1369414396" name=""/>
                     <pic:cNvPicPr/>
                   </pic:nvPicPr>
                   <pic:blipFill>
@@ -13471,7 +13571,7 @@
                   <pic:spPr>
                     <a:xfrm>
                       <a:off x="0" y="0"/>
-                      <a:ext cx="5798185" cy="2593975"/>
+                      <a:ext cx="5798185" cy="2770505"/>
                     </a:xfrm>
                     <a:prstGeom prst="rect">
                       <a:avLst/>
@@ -13514,14 +13614,11 @@
     </w:p>
     <w:p>
       <w:r>
-        <w:rPr>
-          <w:noProof/>
-        </w:rPr>
         <w:drawing>
-          <wp:inline distT="0" distB="0" distL="0" distR="0" wp14:anchorId="55C0C32A" wp14:editId="4AE65CA4">
-            <wp:extent cx="5798185" cy="3035935"/>
+          <wp:inline distT="0" distB="0" distL="0" distR="0" wp14:anchorId="63671ECD" wp14:editId="6E566970">
+            <wp:extent cx="5798185" cy="3418840"/>
             <wp:effectExtent l="0" t="0" r="0" b="0"/>
-            <wp:docPr id="780272700" name="Imagem 1"/>
+            <wp:docPr id="1656789168" name="Imagem 1"/>
             <wp:cNvGraphicFramePr>
               <a:graphicFrameLocks xmlns:a="http://schemas.openxmlformats.org/drawingml/2006/main" noChangeAspect="1"/>
             </wp:cNvGraphicFramePr>
@@ -13529,7 +13626,7 @@
               <a:graphicData uri="http://schemas.openxmlformats.org/drawingml/2006/picture">
                 <pic:pic xmlns:pic="http://schemas.openxmlformats.org/drawingml/2006/picture">
                   <pic:nvPicPr>
-                    <pic:cNvPr id="780272700" name=""/>
+                    <pic:cNvPr id="1656789168" name=""/>
                     <pic:cNvPicPr/>
                   </pic:nvPicPr>
                   <pic:blipFill>
@@ -13541,7 +13638,114 @@
                   <pic:spPr>
                     <a:xfrm>
                       <a:off x="0" y="0"/>
-                      <a:ext cx="5798185" cy="3035935"/>
+                      <a:ext cx="5798185" cy="3418840"/>
+                    </a:xfrm>
+                    <a:prstGeom prst="rect">
+                      <a:avLst/>
+                    </a:prstGeom>
+                  </pic:spPr>
+                </pic:pic>
+              </a:graphicData>
+            </a:graphic>
+          </wp:inline>
+        </w:drawing>
+      </w:r>
+    </w:p>
+    <w:p/>
+    <w:p>
+      <w:pPr>
+        <w:pStyle w:val="Ttulo2"/>
+      </w:pPr>
+      <w:r>
+        <w:t>5.1.4 RF_F4 Registrar Relato de visita do colaborador à obra</w:t>
+      </w:r>
+    </w:p>
+    <w:p>
+      <w:r>
+        <w:drawing>
+          <wp:inline distT="0" distB="0" distL="0" distR="0" wp14:anchorId="7E7C6CD7" wp14:editId="5F9BBD54">
+            <wp:extent cx="5798185" cy="3512185"/>
+            <wp:effectExtent l="0" t="0" r="0" b="0"/>
+            <wp:docPr id="359006459" name="Imagem 1"/>
+            <wp:cNvGraphicFramePr>
+              <a:graphicFrameLocks xmlns:a="http://schemas.openxmlformats.org/drawingml/2006/main" noChangeAspect="1"/>
+            </wp:cNvGraphicFramePr>
+            <a:graphic xmlns:a="http://schemas.openxmlformats.org/drawingml/2006/main">
+              <a:graphicData uri="http://schemas.openxmlformats.org/drawingml/2006/picture">
+                <pic:pic xmlns:pic="http://schemas.openxmlformats.org/drawingml/2006/picture">
+                  <pic:nvPicPr>
+                    <pic:cNvPr id="359006459" name=""/>
+                    <pic:cNvPicPr/>
+                  </pic:nvPicPr>
+                  <pic:blipFill>
+                    <a:blip r:embed="rId19"/>
+                    <a:stretch>
+                      <a:fillRect/>
+                    </a:stretch>
+                  </pic:blipFill>
+                  <pic:spPr>
+                    <a:xfrm>
+                      <a:off x="0" y="0"/>
+                      <a:ext cx="5798185" cy="3512185"/>
+                    </a:xfrm>
+                    <a:prstGeom prst="rect">
+                      <a:avLst/>
+                    </a:prstGeom>
+                  </pic:spPr>
+                </pic:pic>
+              </a:graphicData>
+            </a:graphic>
+          </wp:inline>
+        </w:drawing>
+      </w:r>
+    </w:p>
+    <w:p/>
+    <w:p/>
+    <w:p/>
+    <w:p>
+      <w:pPr>
+        <w:pStyle w:val="Ttulo2"/>
+        <w:numPr>
+          <w:ilvl w:val="2"/>
+          <w:numId w:val="36"/>
+        </w:numPr>
+      </w:pPr>
+      <w:r>
+        <w:lastRenderedPageBreak/>
+        <w:t>RF_F5 Criar Relatório do Engenheiro</w:t>
+      </w:r>
+    </w:p>
+    <w:p>
+      <w:pPr>
+        <w:pStyle w:val="PargrafodaLista"/>
+        <w:ind w:left="1080"/>
+      </w:pPr>
+      <w:r>
+        <w:drawing>
+          <wp:inline distT="0" distB="0" distL="0" distR="0" wp14:anchorId="68A09D68" wp14:editId="00B2F983">
+            <wp:extent cx="5798185" cy="3657600"/>
+            <wp:effectExtent l="0" t="0" r="0" b="0"/>
+            <wp:docPr id="438199781" name="Imagem 1"/>
+            <wp:cNvGraphicFramePr>
+              <a:graphicFrameLocks xmlns:a="http://schemas.openxmlformats.org/drawingml/2006/main" noChangeAspect="1"/>
+            </wp:cNvGraphicFramePr>
+            <a:graphic xmlns:a="http://schemas.openxmlformats.org/drawingml/2006/main">
+              <a:graphicData uri="http://schemas.openxmlformats.org/drawingml/2006/picture">
+                <pic:pic xmlns:pic="http://schemas.openxmlformats.org/drawingml/2006/picture">
+                  <pic:nvPicPr>
+                    <pic:cNvPr id="438199781" name=""/>
+                    <pic:cNvPicPr/>
+                  </pic:nvPicPr>
+                  <pic:blipFill>
+                    <a:blip r:embed="rId20"/>
+                    <a:stretch>
+                      <a:fillRect/>
+                    </a:stretch>
+                  </pic:blipFill>
+                  <pic:spPr>
+                    <a:xfrm>
+                      <a:off x="0" y="0"/>
+                      <a:ext cx="5798185" cy="3657600"/>
                     </a:xfrm>
                     <a:prstGeom prst="rect">
                       <a:avLst/>
@@ -13616,7 +13820,7 @@
                     </pic:cNvPicPr>
                   </pic:nvPicPr>
                   <pic:blipFill>
-                    <a:blip r:embed="rId19" cstate="print">
+                    <a:blip r:embed="rId21" cstate="print">
                       <a:extLst>
                         <a:ext uri="{28A0092B-C50C-407E-A947-70E740481C1C}">
                           <a14:useLocalDpi xmlns:a14="http://schemas.microsoft.com/office/drawing/2010/main" val="0"/>
@@ -13682,7 +13886,6 @@
         <w:rPr>
           <w:noProof/>
         </w:rPr>
-        <w:lastRenderedPageBreak/>
         <w:drawing>
           <wp:inline distT="0" distB="0" distL="0" distR="0" wp14:anchorId="57942769" wp14:editId="000B2DAF">
             <wp:extent cx="5098694" cy="3624522"/>
@@ -13701,7 +13904,7 @@
                     </pic:cNvPicPr>
                   </pic:nvPicPr>
                   <pic:blipFill>
-                    <a:blip r:embed="rId20" cstate="print">
+                    <a:blip r:embed="rId22" cstate="print">
                       <a:extLst>
                         <a:ext uri="{28A0092B-C50C-407E-A947-70E740481C1C}">
                           <a14:useLocalDpi xmlns:a14="http://schemas.microsoft.com/office/drawing/2010/main" val="0"/>
@@ -13778,7 +13981,7 @@
                     </pic:cNvPicPr>
                   </pic:nvPicPr>
                   <pic:blipFill>
-                    <a:blip r:embed="rId21" cstate="print">
+                    <a:blip r:embed="rId23" cstate="print">
                       <a:extLst>
                         <a:ext uri="{28A0092B-C50C-407E-A947-70E740481C1C}">
                           <a14:useLocalDpi xmlns:a14="http://schemas.microsoft.com/office/drawing/2010/main" val="0"/>
@@ -13861,7 +14064,6 @@
           <w:b/>
           <w:bCs/>
         </w:rPr>
-        <w:lastRenderedPageBreak/>
         <w:t xml:space="preserve">ANEXO 1 – REFERÊNCIAS </w:t>
       </w:r>
     </w:p>
@@ -13914,7 +14116,7 @@
                     </pic:cNvPicPr>
                   </pic:nvPicPr>
                   <pic:blipFill>
-                    <a:blip r:embed="rId22">
+                    <a:blip r:embed="rId24">
                       <a:extLst>
                         <a:ext uri="{28A0092B-C50C-407E-A947-70E740481C1C}">
                           <a14:useLocalDpi xmlns:a14="http://schemas.microsoft.com/office/drawing/2010/main" val="0"/>
@@ -13984,7 +14186,7 @@
                     </pic:cNvPicPr>
                   </pic:nvPicPr>
                   <pic:blipFill>
-                    <a:blip r:embed="rId23">
+                    <a:blip r:embed="rId25">
                       <a:extLst>
                         <a:ext uri="{28A0092B-C50C-407E-A947-70E740481C1C}">
                           <a14:useLocalDpi xmlns:a14="http://schemas.microsoft.com/office/drawing/2010/main" val="0"/>
@@ -14031,9 +14233,9 @@
       </w:pPr>
     </w:p>
     <w:sectPr>
-      <w:headerReference w:type="even" r:id="rId24"/>
-      <w:headerReference w:type="default" r:id="rId25"/>
-      <w:headerReference w:type="first" r:id="rId26"/>
+      <w:headerReference w:type="even" r:id="rId26"/>
+      <w:headerReference w:type="default" r:id="rId27"/>
+      <w:headerReference w:type="first" r:id="rId28"/>
       <w:pgSz w:w="11906" w:h="16838"/>
       <w:pgMar w:top="1440" w:right="1073" w:bottom="1440" w:left="1702" w:header="720" w:footer="720" w:gutter="0"/>
       <w:cols w:space="720"/>
@@ -14131,6 +14333,119 @@
 <file path=word/numbering.xml><?xml version="1.0" encoding="utf-8"?>
 <w:numbering xmlns:wpc="http://schemas.microsoft.com/office/word/2010/wordprocessingCanvas" xmlns:cx="http://schemas.microsoft.com/office/drawing/2014/chartex" xmlns:cx1="http://schemas.microsoft.com/office/drawing/2015/9/8/chartex" xmlns:cx2="http://schemas.microsoft.com/office/drawing/2015/10/21/chartex" xmlns:cx3="http://schemas.microsoft.com/office/drawing/2016/5/9/chartex" xmlns:cx4="http://schemas.microsoft.com/office/drawing/2016/5/10/chartex" xmlns:cx5="http://schemas.microsoft.com/office/drawing/2016/5/11/chartex" xmlns:cx6="http://schemas.microsoft.com/office/drawing/2016/5/12/chartex" xmlns:cx7="http://schemas.microsoft.com/office/drawing/2016/5/13/chartex" xmlns:cx8="http://schemas.microsoft.com/office/drawing/2016/5/14/chartex" xmlns:mc="http://schemas.openxmlformats.org/markup-compatibility/2006" xmlns:aink="http://schemas.microsoft.com/office/drawing/2016/ink" xmlns:am3d="http://schemas.microsoft.com/office/drawing/2017/model3d" xmlns:o="urn:schemas-microsoft-com:office:office" xmlns:oel="http://schemas.microsoft.com/office/2019/extlst" xmlns:r="http://schemas.openxmlformats.org/officeDocument/2006/relationships" xmlns:m="http://schemas.openxmlformats.org/officeDocument/2006/math" xmlns:v="urn:schemas-microsoft-com:vml" xmlns:wp14="http://schemas.microsoft.com/office/word/2010/wordprocessingDrawing" xmlns:wp="http://schemas.openxmlformats.org/drawingml/2006/wordprocessingDrawing" xmlns:w10="urn:schemas-microsoft-com:office:word" xmlns:w="http://schemas.openxmlformats.org/wordprocessingml/2006/main" xmlns:w14="http://schemas.microsoft.com/office/word/2010/wordml" xmlns:w15="http://schemas.microsoft.com/office/word/2012/wordml" xmlns:w16cex="http://schemas.microsoft.com/office/word/2018/wordml/cex" xmlns:w16cid="http://schemas.microsoft.com/office/word/2016/wordml/cid" xmlns:w16="http://schemas.microsoft.com/office/word/2018/wordml" xmlns:w16sdtdh="http://schemas.microsoft.com/office/word/2020/wordml/sdtdatahash" xmlns:w16se="http://schemas.microsoft.com/office/word/2015/wordml/symex" xmlns:wpg="http://schemas.microsoft.com/office/word/2010/wordprocessingGroup" xmlns:wpi="http://schemas.microsoft.com/office/word/2010/wordprocessingInk" xmlns:wne="http://schemas.microsoft.com/office/word/2006/wordml" xmlns:wps="http://schemas.microsoft.com/office/word/2010/wordprocessingShape" mc:Ignorable="w14 w15 w16se w16cid w16 w16cex w16sdtdh wp14">
   <w:abstractNum w:abstractNumId="0" w15:restartNumberingAfterBreak="0">
+    <w:nsid w:val="00A73D65"/>
+    <w:multiLevelType w:val="multilevel"/>
+    <w:tmpl w:val="FD2C4F9C"/>
+    <w:lvl w:ilvl="0">
+      <w:start w:val="5"/>
+      <w:numFmt w:val="decimal"/>
+      <w:lvlText w:val="%1"/>
+      <w:lvlJc w:val="left"/>
+      <w:pPr>
+        <w:ind w:left="525" w:hanging="525"/>
+      </w:pPr>
+      <w:rPr>
+        <w:rFonts w:hint="default"/>
+      </w:rPr>
+    </w:lvl>
+    <w:lvl w:ilvl="1">
+      <w:start w:val="1"/>
+      <w:numFmt w:val="decimal"/>
+      <w:lvlText w:val="%1.%2"/>
+      <w:lvlJc w:val="left"/>
+      <w:pPr>
+        <w:ind w:left="705" w:hanging="525"/>
+      </w:pPr>
+      <w:rPr>
+        <w:rFonts w:hint="default"/>
+      </w:rPr>
+    </w:lvl>
+    <w:lvl w:ilvl="2">
+      <w:start w:val="5"/>
+      <w:numFmt w:val="decimal"/>
+      <w:lvlText w:val="%1.%2.%3"/>
+      <w:lvlJc w:val="left"/>
+      <w:pPr>
+        <w:ind w:left="1080" w:hanging="720"/>
+      </w:pPr>
+      <w:rPr>
+        <w:rFonts w:hint="default"/>
+      </w:rPr>
+    </w:lvl>
+    <w:lvl w:ilvl="3">
+      <w:start w:val="1"/>
+      <w:numFmt w:val="decimal"/>
+      <w:lvlText w:val="%1.%2.%3.%4"/>
+      <w:lvlJc w:val="left"/>
+      <w:pPr>
+        <w:ind w:left="1620" w:hanging="1080"/>
+      </w:pPr>
+      <w:rPr>
+        <w:rFonts w:hint="default"/>
+      </w:rPr>
+    </w:lvl>
+    <w:lvl w:ilvl="4">
+      <w:start w:val="1"/>
+      <w:numFmt w:val="decimal"/>
+      <w:lvlText w:val="%1.%2.%3.%4.%5"/>
+      <w:lvlJc w:val="left"/>
+      <w:pPr>
+        <w:ind w:left="1800" w:hanging="1080"/>
+      </w:pPr>
+      <w:rPr>
+        <w:rFonts w:hint="default"/>
+      </w:rPr>
+    </w:lvl>
+    <w:lvl w:ilvl="5">
+      <w:start w:val="1"/>
+      <w:numFmt w:val="decimal"/>
+      <w:lvlText w:val="%1.%2.%3.%4.%5.%6"/>
+      <w:lvlJc w:val="left"/>
+      <w:pPr>
+        <w:ind w:left="2340" w:hanging="1440"/>
+      </w:pPr>
+      <w:rPr>
+        <w:rFonts w:hint="default"/>
+      </w:rPr>
+    </w:lvl>
+    <w:lvl w:ilvl="6">
+      <w:start w:val="1"/>
+      <w:numFmt w:val="decimal"/>
+      <w:lvlText w:val="%1.%2.%3.%4.%5.%6.%7"/>
+      <w:lvlJc w:val="left"/>
+      <w:pPr>
+        <w:ind w:left="2520" w:hanging="1440"/>
+      </w:pPr>
+      <w:rPr>
+        <w:rFonts w:hint="default"/>
+      </w:rPr>
+    </w:lvl>
+    <w:lvl w:ilvl="7">
+      <w:start w:val="1"/>
+      <w:numFmt w:val="decimal"/>
+      <w:lvlText w:val="%1.%2.%3.%4.%5.%6.%7.%8"/>
+      <w:lvlJc w:val="left"/>
+      <w:pPr>
+        <w:ind w:left="3060" w:hanging="1800"/>
+      </w:pPr>
+      <w:rPr>
+        <w:rFonts w:hint="default"/>
+      </w:rPr>
+    </w:lvl>
+    <w:lvl w:ilvl="8">
+      <w:start w:val="1"/>
+      <w:numFmt w:val="decimal"/>
+      <w:lvlText w:val="%1.%2.%3.%4.%5.%6.%7.%8.%9"/>
+      <w:lvlJc w:val="left"/>
+      <w:pPr>
+        <w:ind w:left="3240" w:hanging="1800"/>
+      </w:pPr>
+      <w:rPr>
+        <w:rFonts w:hint="default"/>
+      </w:rPr>
+    </w:lvl>
+  </w:abstractNum>
+  <w:abstractNum w:abstractNumId="1" w15:restartNumberingAfterBreak="0">
     <w:nsid w:val="02E42190"/>
     <w:multiLevelType w:val="hybridMultilevel"/>
     <w:tmpl w:val="6D54D062"/>
@@ -14216,7 +14531,7 @@
       </w:pPr>
     </w:lvl>
   </w:abstractNum>
-  <w:abstractNum w:abstractNumId="1" w15:restartNumberingAfterBreak="0">
+  <w:abstractNum w:abstractNumId="2" w15:restartNumberingAfterBreak="0">
     <w:nsid w:val="0ADD6CDD"/>
     <w:multiLevelType w:val="hybridMultilevel"/>
     <w:tmpl w:val="C55E54B4"/>
@@ -14305,7 +14620,7 @@
       </w:pPr>
     </w:lvl>
   </w:abstractNum>
-  <w:abstractNum w:abstractNumId="2" w15:restartNumberingAfterBreak="0">
+  <w:abstractNum w:abstractNumId="3" w15:restartNumberingAfterBreak="0">
     <w:nsid w:val="0AEC26E1"/>
     <w:multiLevelType w:val="hybridMultilevel"/>
     <w:tmpl w:val="A0068D58"/>
@@ -14517,7 +14832,7 @@
       </w:rPr>
     </w:lvl>
   </w:abstractNum>
-  <w:abstractNum w:abstractNumId="3" w15:restartNumberingAfterBreak="0">
+  <w:abstractNum w:abstractNumId="4" w15:restartNumberingAfterBreak="0">
     <w:nsid w:val="0FCD5B18"/>
     <w:multiLevelType w:val="hybridMultilevel"/>
     <w:tmpl w:val="E676BD16"/>
@@ -14729,7 +15044,7 @@
       </w:rPr>
     </w:lvl>
   </w:abstractNum>
-  <w:abstractNum w:abstractNumId="4" w15:restartNumberingAfterBreak="0">
+  <w:abstractNum w:abstractNumId="5" w15:restartNumberingAfterBreak="0">
     <w:nsid w:val="120865FF"/>
     <w:multiLevelType w:val="hybridMultilevel"/>
     <w:tmpl w:val="2DAEF8EA"/>
@@ -14815,7 +15130,7 @@
       </w:pPr>
     </w:lvl>
   </w:abstractNum>
-  <w:abstractNum w:abstractNumId="5" w15:restartNumberingAfterBreak="0">
+  <w:abstractNum w:abstractNumId="6" w15:restartNumberingAfterBreak="0">
     <w:nsid w:val="156B69F5"/>
     <w:multiLevelType w:val="hybridMultilevel"/>
     <w:tmpl w:val="87E0184C"/>
@@ -14904,7 +15219,7 @@
       </w:pPr>
     </w:lvl>
   </w:abstractNum>
-  <w:abstractNum w:abstractNumId="6" w15:restartNumberingAfterBreak="0">
+  <w:abstractNum w:abstractNumId="7" w15:restartNumberingAfterBreak="0">
     <w:nsid w:val="19FA3511"/>
     <w:multiLevelType w:val="hybridMultilevel"/>
     <w:tmpl w:val="5594646E"/>
@@ -14993,7 +15308,7 @@
       </w:pPr>
     </w:lvl>
   </w:abstractNum>
-  <w:abstractNum w:abstractNumId="7" w15:restartNumberingAfterBreak="0">
+  <w:abstractNum w:abstractNumId="8" w15:restartNumberingAfterBreak="0">
     <w:nsid w:val="1F2E6A81"/>
     <w:multiLevelType w:val="multilevel"/>
     <w:tmpl w:val="2286EB56"/>
@@ -15111,7 +15426,7 @@
       </w:rPr>
     </w:lvl>
   </w:abstractNum>
-  <w:abstractNum w:abstractNumId="8" w15:restartNumberingAfterBreak="0">
+  <w:abstractNum w:abstractNumId="9" w15:restartNumberingAfterBreak="0">
     <w:nsid w:val="229604EF"/>
     <w:multiLevelType w:val="hybridMultilevel"/>
     <w:tmpl w:val="CC3A8244"/>
@@ -15197,7 +15512,7 @@
       </w:pPr>
     </w:lvl>
   </w:abstractNum>
-  <w:abstractNum w:abstractNumId="9" w15:restartNumberingAfterBreak="0">
+  <w:abstractNum w:abstractNumId="10" w15:restartNumberingAfterBreak="0">
     <w:nsid w:val="277A3714"/>
     <w:multiLevelType w:val="multilevel"/>
     <w:tmpl w:val="08AAB4E6"/>
@@ -15318,7 +15633,7 @@
       </w:rPr>
     </w:lvl>
   </w:abstractNum>
-  <w:abstractNum w:abstractNumId="10" w15:restartNumberingAfterBreak="0">
+  <w:abstractNum w:abstractNumId="11" w15:restartNumberingAfterBreak="0">
     <w:nsid w:val="2B367474"/>
     <w:multiLevelType w:val="hybridMultilevel"/>
     <w:tmpl w:val="B4C21A04"/>
@@ -15404,7 +15719,7 @@
       </w:pPr>
     </w:lvl>
   </w:abstractNum>
-  <w:abstractNum w:abstractNumId="11" w15:restartNumberingAfterBreak="0">
+  <w:abstractNum w:abstractNumId="12" w15:restartNumberingAfterBreak="0">
     <w:nsid w:val="2D641DA9"/>
     <w:multiLevelType w:val="hybridMultilevel"/>
     <w:tmpl w:val="3FBECF38"/>
@@ -15493,7 +15808,7 @@
       </w:pPr>
     </w:lvl>
   </w:abstractNum>
-  <w:abstractNum w:abstractNumId="12" w15:restartNumberingAfterBreak="0">
+  <w:abstractNum w:abstractNumId="13" w15:restartNumberingAfterBreak="0">
     <w:nsid w:val="3060038C"/>
     <w:multiLevelType w:val="hybridMultilevel"/>
     <w:tmpl w:val="23085510"/>
@@ -15582,7 +15897,7 @@
       </w:pPr>
     </w:lvl>
   </w:abstractNum>
-  <w:abstractNum w:abstractNumId="13" w15:restartNumberingAfterBreak="0">
+  <w:abstractNum w:abstractNumId="14" w15:restartNumberingAfterBreak="0">
     <w:nsid w:val="42852706"/>
     <w:multiLevelType w:val="hybridMultilevel"/>
     <w:tmpl w:val="849859A2"/>
@@ -15668,7 +15983,7 @@
       </w:pPr>
     </w:lvl>
   </w:abstractNum>
-  <w:abstractNum w:abstractNumId="14" w15:restartNumberingAfterBreak="0">
+  <w:abstractNum w:abstractNumId="15" w15:restartNumberingAfterBreak="0">
     <w:nsid w:val="44B92150"/>
     <w:multiLevelType w:val="hybridMultilevel"/>
     <w:tmpl w:val="43209D4A"/>
@@ -15880,7 +16195,7 @@
       </w:rPr>
     </w:lvl>
   </w:abstractNum>
-  <w:abstractNum w:abstractNumId="15" w15:restartNumberingAfterBreak="0">
+  <w:abstractNum w:abstractNumId="16" w15:restartNumberingAfterBreak="0">
     <w:nsid w:val="474C0236"/>
     <w:multiLevelType w:val="hybridMultilevel"/>
     <w:tmpl w:val="5964D502"/>
@@ -15969,7 +16284,7 @@
       </w:pPr>
     </w:lvl>
   </w:abstractNum>
-  <w:abstractNum w:abstractNumId="16" w15:restartNumberingAfterBreak="0">
+  <w:abstractNum w:abstractNumId="17" w15:restartNumberingAfterBreak="0">
     <w:nsid w:val="4A6E18CE"/>
     <w:multiLevelType w:val="hybridMultilevel"/>
     <w:tmpl w:val="B8925520"/>
@@ -16055,7 +16370,7 @@
       </w:pPr>
     </w:lvl>
   </w:abstractNum>
-  <w:abstractNum w:abstractNumId="17" w15:restartNumberingAfterBreak="0">
+  <w:abstractNum w:abstractNumId="18" w15:restartNumberingAfterBreak="0">
     <w:nsid w:val="4B9B2C97"/>
     <w:multiLevelType w:val="hybridMultilevel"/>
     <w:tmpl w:val="9D00B1F8"/>
@@ -16141,7 +16456,7 @@
       </w:pPr>
     </w:lvl>
   </w:abstractNum>
-  <w:abstractNum w:abstractNumId="18" w15:restartNumberingAfterBreak="0">
+  <w:abstractNum w:abstractNumId="19" w15:restartNumberingAfterBreak="0">
     <w:nsid w:val="4DD3700B"/>
     <w:multiLevelType w:val="hybridMultilevel"/>
     <w:tmpl w:val="F0A0CF0A"/>
@@ -16231,7 +16546,7 @@
       </w:pPr>
     </w:lvl>
   </w:abstractNum>
-  <w:abstractNum w:abstractNumId="19" w15:restartNumberingAfterBreak="0">
+  <w:abstractNum w:abstractNumId="20" w15:restartNumberingAfterBreak="0">
     <w:nsid w:val="5362225E"/>
     <w:multiLevelType w:val="hybridMultilevel"/>
     <w:tmpl w:val="8BDC1220"/>
@@ -16321,7 +16636,7 @@
       </w:pPr>
     </w:lvl>
   </w:abstractNum>
-  <w:abstractNum w:abstractNumId="20" w15:restartNumberingAfterBreak="0">
+  <w:abstractNum w:abstractNumId="21" w15:restartNumberingAfterBreak="0">
     <w:nsid w:val="5A9371CD"/>
     <w:multiLevelType w:val="hybridMultilevel"/>
     <w:tmpl w:val="08D8A09E"/>
@@ -16410,7 +16725,7 @@
       </w:pPr>
     </w:lvl>
   </w:abstractNum>
-  <w:abstractNum w:abstractNumId="21" w15:restartNumberingAfterBreak="0">
+  <w:abstractNum w:abstractNumId="22" w15:restartNumberingAfterBreak="0">
     <w:nsid w:val="5AB817C6"/>
     <w:multiLevelType w:val="hybridMultilevel"/>
     <w:tmpl w:val="AEE07436"/>
@@ -16499,7 +16814,7 @@
       </w:pPr>
     </w:lvl>
   </w:abstractNum>
-  <w:abstractNum w:abstractNumId="22" w15:restartNumberingAfterBreak="0">
+  <w:abstractNum w:abstractNumId="23" w15:restartNumberingAfterBreak="0">
     <w:nsid w:val="5AFD6973"/>
     <w:multiLevelType w:val="hybridMultilevel"/>
     <w:tmpl w:val="40DED5B4"/>
@@ -16585,7 +16900,7 @@
       </w:pPr>
     </w:lvl>
   </w:abstractNum>
-  <w:abstractNum w:abstractNumId="23" w15:restartNumberingAfterBreak="0">
+  <w:abstractNum w:abstractNumId="24" w15:restartNumberingAfterBreak="0">
     <w:nsid w:val="5DCE61EA"/>
     <w:multiLevelType w:val="hybridMultilevel"/>
     <w:tmpl w:val="6F7AF70A"/>
@@ -16674,7 +16989,7 @@
       </w:pPr>
     </w:lvl>
   </w:abstractNum>
-  <w:abstractNum w:abstractNumId="24" w15:restartNumberingAfterBreak="0">
+  <w:abstractNum w:abstractNumId="25" w15:restartNumberingAfterBreak="0">
     <w:nsid w:val="634C1F19"/>
     <w:multiLevelType w:val="hybridMultilevel"/>
     <w:tmpl w:val="41907EC8"/>
@@ -16760,7 +17075,7 @@
       </w:pPr>
     </w:lvl>
   </w:abstractNum>
-  <w:abstractNum w:abstractNumId="25" w15:restartNumberingAfterBreak="0">
+  <w:abstractNum w:abstractNumId="26" w15:restartNumberingAfterBreak="0">
     <w:nsid w:val="6A3B395B"/>
     <w:multiLevelType w:val="hybridMultilevel"/>
     <w:tmpl w:val="111CD9F2"/>
@@ -16849,7 +17164,7 @@
       </w:pPr>
     </w:lvl>
   </w:abstractNum>
-  <w:abstractNum w:abstractNumId="26" w15:restartNumberingAfterBreak="0">
+  <w:abstractNum w:abstractNumId="27" w15:restartNumberingAfterBreak="0">
     <w:nsid w:val="6BF273F1"/>
     <w:multiLevelType w:val="hybridMultilevel"/>
     <w:tmpl w:val="2286E018"/>
@@ -16938,7 +17253,7 @@
       </w:pPr>
     </w:lvl>
   </w:abstractNum>
-  <w:abstractNum w:abstractNumId="27" w15:restartNumberingAfterBreak="0">
+  <w:abstractNum w:abstractNumId="28" w15:restartNumberingAfterBreak="0">
     <w:nsid w:val="6D995F8C"/>
     <w:multiLevelType w:val="hybridMultilevel"/>
     <w:tmpl w:val="2B86374E"/>
@@ -17027,7 +17342,7 @@
       </w:pPr>
     </w:lvl>
   </w:abstractNum>
-  <w:abstractNum w:abstractNumId="28" w15:restartNumberingAfterBreak="0">
+  <w:abstractNum w:abstractNumId="29" w15:restartNumberingAfterBreak="0">
     <w:nsid w:val="76D17A72"/>
     <w:multiLevelType w:val="hybridMultilevel"/>
     <w:tmpl w:val="4EA8EBB8"/>
@@ -17113,7 +17428,7 @@
       </w:pPr>
     </w:lvl>
   </w:abstractNum>
-  <w:abstractNum w:abstractNumId="29" w15:restartNumberingAfterBreak="0">
+  <w:abstractNum w:abstractNumId="30" w15:restartNumberingAfterBreak="0">
     <w:nsid w:val="7E665A8A"/>
     <w:multiLevelType w:val="hybridMultilevel"/>
     <w:tmpl w:val="B3D8FFF8"/>
@@ -17203,31 +17518,31 @@
     </w:lvl>
   </w:abstractNum>
   <w:num w:numId="1" w16cid:durableId="1413506040">
-    <w:abstractNumId w:val="14"/>
+    <w:abstractNumId w:val="15"/>
   </w:num>
   <w:num w:numId="2" w16cid:durableId="1916281573">
+    <w:abstractNumId w:val="4"/>
+  </w:num>
+  <w:num w:numId="3" w16cid:durableId="1359694584">
     <w:abstractNumId w:val="3"/>
   </w:num>
-  <w:num w:numId="3" w16cid:durableId="1359694584">
+  <w:num w:numId="4" w16cid:durableId="732116535">
+    <w:abstractNumId w:val="13"/>
+  </w:num>
+  <w:num w:numId="5" w16cid:durableId="588392856">
     <w:abstractNumId w:val="2"/>
   </w:num>
-  <w:num w:numId="4" w16cid:durableId="732116535">
-    <w:abstractNumId w:val="12"/>
+  <w:num w:numId="6" w16cid:durableId="1595285010">
+    <w:abstractNumId w:val="28"/>
   </w:num>
-  <w:num w:numId="5" w16cid:durableId="588392856">
-    <w:abstractNumId w:val="1"/>
+  <w:num w:numId="7" w16cid:durableId="312953932">
+    <w:abstractNumId w:val="16"/>
   </w:num>
-  <w:num w:numId="6" w16cid:durableId="1595285010">
+  <w:num w:numId="8" w16cid:durableId="1896887192">
     <w:abstractNumId w:val="27"/>
   </w:num>
-  <w:num w:numId="7" w16cid:durableId="312953932">
-    <w:abstractNumId w:val="15"/>
-  </w:num>
-  <w:num w:numId="8" w16cid:durableId="1896887192">
-    <w:abstractNumId w:val="26"/>
-  </w:num>
   <w:num w:numId="9" w16cid:durableId="619653784">
-    <w:abstractNumId w:val="12"/>
+    <w:abstractNumId w:val="13"/>
     <w:lvlOverride w:ilvl="0">
       <w:startOverride w:val="1"/>
     </w:lvlOverride>
@@ -17257,7 +17572,7 @@
     </w:lvlOverride>
   </w:num>
   <w:num w:numId="10" w16cid:durableId="1336223880">
-    <w:abstractNumId w:val="1"/>
+    <w:abstractNumId w:val="2"/>
     <w:lvlOverride w:ilvl="0">
       <w:startOverride w:val="1"/>
     </w:lvlOverride>
@@ -17287,6 +17602,66 @@
     </w:lvlOverride>
   </w:num>
   <w:num w:numId="11" w16cid:durableId="1725563124">
+    <w:abstractNumId w:val="28"/>
+    <w:lvlOverride w:ilvl="0">
+      <w:startOverride w:val="1"/>
+    </w:lvlOverride>
+    <w:lvlOverride w:ilvl="1">
+      <w:startOverride w:val="1"/>
+    </w:lvlOverride>
+    <w:lvlOverride w:ilvl="2">
+      <w:startOverride w:val="1"/>
+    </w:lvlOverride>
+    <w:lvlOverride w:ilvl="3">
+      <w:startOverride w:val="1"/>
+    </w:lvlOverride>
+    <w:lvlOverride w:ilvl="4">
+      <w:startOverride w:val="1"/>
+    </w:lvlOverride>
+    <w:lvlOverride w:ilvl="5">
+      <w:startOverride w:val="1"/>
+    </w:lvlOverride>
+    <w:lvlOverride w:ilvl="6">
+      <w:startOverride w:val="1"/>
+    </w:lvlOverride>
+    <w:lvlOverride w:ilvl="7">
+      <w:startOverride w:val="1"/>
+    </w:lvlOverride>
+    <w:lvlOverride w:ilvl="8">
+      <w:startOverride w:val="1"/>
+    </w:lvlOverride>
+  </w:num>
+  <w:num w:numId="12" w16cid:durableId="692655415">
+    <w:abstractNumId w:val="16"/>
+    <w:lvlOverride w:ilvl="0">
+      <w:startOverride w:val="1"/>
+    </w:lvlOverride>
+    <w:lvlOverride w:ilvl="1">
+      <w:startOverride w:val="1"/>
+    </w:lvlOverride>
+    <w:lvlOverride w:ilvl="2">
+      <w:startOverride w:val="1"/>
+    </w:lvlOverride>
+    <w:lvlOverride w:ilvl="3">
+      <w:startOverride w:val="1"/>
+    </w:lvlOverride>
+    <w:lvlOverride w:ilvl="4">
+      <w:startOverride w:val="1"/>
+    </w:lvlOverride>
+    <w:lvlOverride w:ilvl="5">
+      <w:startOverride w:val="1"/>
+    </w:lvlOverride>
+    <w:lvlOverride w:ilvl="6">
+      <w:startOverride w:val="1"/>
+    </w:lvlOverride>
+    <w:lvlOverride w:ilvl="7">
+      <w:startOverride w:val="1"/>
+    </w:lvlOverride>
+    <w:lvlOverride w:ilvl="8">
+      <w:startOverride w:val="1"/>
+    </w:lvlOverride>
+  </w:num>
+  <w:num w:numId="13" w16cid:durableId="1160073020">
     <w:abstractNumId w:val="27"/>
     <w:lvlOverride w:ilvl="0">
       <w:startOverride w:val="1"/>
@@ -17316,131 +17691,74 @@
       <w:startOverride w:val="1"/>
     </w:lvlOverride>
   </w:num>
-  <w:num w:numId="12" w16cid:durableId="692655415">
-    <w:abstractNumId w:val="15"/>
-    <w:lvlOverride w:ilvl="0">
-      <w:startOverride w:val="1"/>
-    </w:lvlOverride>
-    <w:lvlOverride w:ilvl="1">
-      <w:startOverride w:val="1"/>
-    </w:lvlOverride>
-    <w:lvlOverride w:ilvl="2">
-      <w:startOverride w:val="1"/>
-    </w:lvlOverride>
-    <w:lvlOverride w:ilvl="3">
-      <w:startOverride w:val="1"/>
-    </w:lvlOverride>
-    <w:lvlOverride w:ilvl="4">
-      <w:startOverride w:val="1"/>
-    </w:lvlOverride>
-    <w:lvlOverride w:ilvl="5">
-      <w:startOverride w:val="1"/>
-    </w:lvlOverride>
-    <w:lvlOverride w:ilvl="6">
-      <w:startOverride w:val="1"/>
-    </w:lvlOverride>
-    <w:lvlOverride w:ilvl="7">
-      <w:startOverride w:val="1"/>
-    </w:lvlOverride>
-    <w:lvlOverride w:ilvl="8">
-      <w:startOverride w:val="1"/>
-    </w:lvlOverride>
+  <w:num w:numId="14" w16cid:durableId="941304952">
+    <w:abstractNumId w:val="18"/>
   </w:num>
-  <w:num w:numId="13" w16cid:durableId="1160073020">
+  <w:num w:numId="15" w16cid:durableId="296224305">
     <w:abstractNumId w:val="26"/>
-    <w:lvlOverride w:ilvl="0">
-      <w:startOverride w:val="1"/>
-    </w:lvlOverride>
-    <w:lvlOverride w:ilvl="1">
-      <w:startOverride w:val="1"/>
-    </w:lvlOverride>
-    <w:lvlOverride w:ilvl="2">
-      <w:startOverride w:val="1"/>
-    </w:lvlOverride>
-    <w:lvlOverride w:ilvl="3">
-      <w:startOverride w:val="1"/>
-    </w:lvlOverride>
-    <w:lvlOverride w:ilvl="4">
-      <w:startOverride w:val="1"/>
-    </w:lvlOverride>
-    <w:lvlOverride w:ilvl="5">
-      <w:startOverride w:val="1"/>
-    </w:lvlOverride>
-    <w:lvlOverride w:ilvl="6">
-      <w:startOverride w:val="1"/>
-    </w:lvlOverride>
-    <w:lvlOverride w:ilvl="7">
-      <w:startOverride w:val="1"/>
-    </w:lvlOverride>
-    <w:lvlOverride w:ilvl="8">
-      <w:startOverride w:val="1"/>
-    </w:lvlOverride>
   </w:num>
-  <w:num w:numId="14" w16cid:durableId="941304952">
+  <w:num w:numId="16" w16cid:durableId="1160124105">
+    <w:abstractNumId w:val="21"/>
+  </w:num>
+  <w:num w:numId="17" w16cid:durableId="535894456">
+    <w:abstractNumId w:val="23"/>
+  </w:num>
+  <w:num w:numId="18" w16cid:durableId="41907982">
+    <w:abstractNumId w:val="29"/>
+  </w:num>
+  <w:num w:numId="19" w16cid:durableId="2045280121">
+    <w:abstractNumId w:val="5"/>
+  </w:num>
+  <w:num w:numId="20" w16cid:durableId="484979478">
+    <w:abstractNumId w:val="11"/>
+  </w:num>
+  <w:num w:numId="21" w16cid:durableId="1257330377">
     <w:abstractNumId w:val="17"/>
   </w:num>
-  <w:num w:numId="15" w16cid:durableId="296224305">
+  <w:num w:numId="22" w16cid:durableId="495804621">
+    <w:abstractNumId w:val="1"/>
+  </w:num>
+  <w:num w:numId="23" w16cid:durableId="86273261">
     <w:abstractNumId w:val="25"/>
   </w:num>
-  <w:num w:numId="16" w16cid:durableId="1160124105">
+  <w:num w:numId="24" w16cid:durableId="2135172155">
+    <w:abstractNumId w:val="14"/>
+  </w:num>
+  <w:num w:numId="25" w16cid:durableId="823855551">
+    <w:abstractNumId w:val="8"/>
+  </w:num>
+  <w:num w:numId="26" w16cid:durableId="1421826054">
+    <w:abstractNumId w:val="22"/>
+  </w:num>
+  <w:num w:numId="27" w16cid:durableId="562445718">
+    <w:abstractNumId w:val="24"/>
+  </w:num>
+  <w:num w:numId="28" w16cid:durableId="476803019">
+    <w:abstractNumId w:val="30"/>
+  </w:num>
+  <w:num w:numId="29" w16cid:durableId="2060010123">
+    <w:abstractNumId w:val="6"/>
+  </w:num>
+  <w:num w:numId="30" w16cid:durableId="108014895">
+    <w:abstractNumId w:val="12"/>
+  </w:num>
+  <w:num w:numId="31" w16cid:durableId="1370686667">
+    <w:abstractNumId w:val="19"/>
+  </w:num>
+  <w:num w:numId="32" w16cid:durableId="353770490">
+    <w:abstractNumId w:val="10"/>
+  </w:num>
+  <w:num w:numId="33" w16cid:durableId="1201894013">
+    <w:abstractNumId w:val="7"/>
+  </w:num>
+  <w:num w:numId="34" w16cid:durableId="826214076">
     <w:abstractNumId w:val="20"/>
   </w:num>
-  <w:num w:numId="17" w16cid:durableId="535894456">
-    <w:abstractNumId w:val="22"/>
-  </w:num>
-  <w:num w:numId="18" w16cid:durableId="41907982">
-    <w:abstractNumId w:val="28"/>
-  </w:num>
-  <w:num w:numId="19" w16cid:durableId="2045280121">
-    <w:abstractNumId w:val="4"/>
-  </w:num>
-  <w:num w:numId="20" w16cid:durableId="484979478">
-    <w:abstractNumId w:val="10"/>
-  </w:num>
-  <w:num w:numId="21" w16cid:durableId="1257330377">
-    <w:abstractNumId w:val="16"/>
-  </w:num>
-  <w:num w:numId="22" w16cid:durableId="495804621">
-    <w:abstractNumId w:val="0"/>
-  </w:num>
-  <w:num w:numId="23" w16cid:durableId="86273261">
-    <w:abstractNumId w:val="24"/>
-  </w:num>
-  <w:num w:numId="24" w16cid:durableId="2135172155">
-    <w:abstractNumId w:val="13"/>
-  </w:num>
-  <w:num w:numId="25" w16cid:durableId="823855551">
-    <w:abstractNumId w:val="7"/>
-  </w:num>
-  <w:num w:numId="26" w16cid:durableId="1421826054">
-    <w:abstractNumId w:val="21"/>
-  </w:num>
-  <w:num w:numId="27" w16cid:durableId="562445718">
-    <w:abstractNumId w:val="23"/>
-  </w:num>
-  <w:num w:numId="28" w16cid:durableId="476803019">
-    <w:abstractNumId w:val="29"/>
-  </w:num>
-  <w:num w:numId="29" w16cid:durableId="2060010123">
-    <w:abstractNumId w:val="5"/>
-  </w:num>
-  <w:num w:numId="30" w16cid:durableId="108014895">
-    <w:abstractNumId w:val="11"/>
-  </w:num>
-  <w:num w:numId="31" w16cid:durableId="1370686667">
-    <w:abstractNumId w:val="18"/>
-  </w:num>
-  <w:num w:numId="32" w16cid:durableId="353770490">
+  <w:num w:numId="35" w16cid:durableId="1836336526">
     <w:abstractNumId w:val="9"/>
   </w:num>
-  <w:num w:numId="33" w16cid:durableId="1201894013">
-    <w:abstractNumId w:val="6"/>
-  </w:num>
-  <w:num w:numId="34" w16cid:durableId="826214076">
-    <w:abstractNumId w:val="19"/>
-  </w:num>
-  <w:num w:numId="35" w16cid:durableId="1836336526">
-    <w:abstractNumId w:val="8"/>
+  <w:num w:numId="36" w16cid:durableId="1263104521">
+    <w:abstractNumId w:val="0"/>
   </w:num>
 </w:numbering>
 </file>

</xml_diff>